<commit_message>
notebook 6 documentation added
</commit_message>
<xml_diff>
--- a/Synthetic_population_documentation.docx
+++ b/Synthetic_population_documentation.docx
@@ -4686,12 +4686,2595 @@
         <w:t>##</w:t>
       </w:r>
     </w:p>
+    <w:p>
+      <w:pPr>
+        <w:rPr>
+          <w:b/>
+        </w:rPr>
+      </w:pPr>
+      <w:r>
+        <w:br w:type="column"/>
+      </w:r>
+      <w:r>
+        <w:rPr>
+          <w:b/>
+        </w:rPr>
+        <w:lastRenderedPageBreak/>
+        <w:t>File name:  SPENSER_notebook_</w:t>
+      </w:r>
+      <w:r>
+        <w:rPr>
+          <w:b/>
+        </w:rPr>
+        <w:t>6</w:t>
+      </w:r>
+    </w:p>
+    <w:p>
+      <w:pPr>
+        <w:rPr>
+          <w:b/>
+        </w:rPr>
+      </w:pPr>
+      <w:r>
+        <w:rPr>
+          <w:b/>
+        </w:rPr>
+        <w:t xml:space="preserve">This </w:t>
+      </w:r>
+      <w:proofErr w:type="spellStart"/>
+      <w:r>
+        <w:rPr>
+          <w:b/>
+        </w:rPr>
+        <w:t>Jupyter</w:t>
+      </w:r>
+      <w:proofErr w:type="spellEnd"/>
+      <w:r>
+        <w:rPr>
+          <w:b/>
+        </w:rPr>
+        <w:t xml:space="preserve"> notebook:</w:t>
+      </w:r>
+    </w:p>
+    <w:p>
+      <w:pPr>
+        <w:pStyle w:val="ListParagraph"/>
+        <w:numPr>
+          <w:ilvl w:val="0"/>
+          <w:numId w:val="4"/>
+        </w:numPr>
+      </w:pPr>
+      <w:r>
+        <w:t xml:space="preserve">Calculates the column: Occupation for </w:t>
+      </w:r>
+      <w:r>
+        <w:rPr>
+          <w:u w:val="single"/>
+        </w:rPr>
+        <w:t>inactive people only</w:t>
+      </w:r>
+      <w:r>
+        <w:t xml:space="preserve">. This column classifies these people in </w:t>
+      </w:r>
+      <w:r>
+        <w:t>5</w:t>
+      </w:r>
+      <w:r>
+        <w:t xml:space="preserve"> categories</w:t>
+      </w:r>
+      <w:r>
+        <w:t>: student, looking after family or home, sick, retired and other</w:t>
+      </w:r>
+    </w:p>
+    <w:p/>
+    <w:p>
+      <w:pPr>
+        <w:rPr>
+          <w:b/>
+        </w:rPr>
+      </w:pPr>
+      <w:r>
+        <w:rPr>
+          <w:b/>
+        </w:rPr>
+        <w:t>Dependencies:</w:t>
+      </w:r>
+    </w:p>
+    <w:p>
+      <w:pPr>
+        <w:pStyle w:val="ListParagraph"/>
+        <w:numPr>
+          <w:ilvl w:val="0"/>
+          <w:numId w:val="12"/>
+        </w:numPr>
+      </w:pPr>
+      <w:r>
+        <w:t>Libraries shown in cell 1</w:t>
+      </w:r>
+    </w:p>
+    <w:p>
+      <w:pPr>
+        <w:pStyle w:val="ListParagraph"/>
+        <w:numPr>
+          <w:ilvl w:val="0"/>
+          <w:numId w:val="12"/>
+        </w:numPr>
+      </w:pPr>
+      <w:r>
+        <w:t xml:space="preserve">Households </w:t>
+      </w:r>
+      <w:proofErr w:type="spellStart"/>
+      <w:r>
+        <w:t>cvs</w:t>
+      </w:r>
+      <w:proofErr w:type="spellEnd"/>
+      <w:r>
+        <w:t xml:space="preserve"> file exported from </w:t>
+      </w:r>
+      <w:r>
+        <w:t>SPENSER_notebook_</w:t>
+      </w:r>
+      <w:r>
+        <w:t>2 (</w:t>
+      </w:r>
+      <w:r>
+        <w:t>df_households_NE_clean</w:t>
+      </w:r>
+      <w:r>
+        <w:t>.csv)</w:t>
+      </w:r>
+    </w:p>
+    <w:p>
+      <w:pPr>
+        <w:pStyle w:val="ListParagraph"/>
+        <w:numPr>
+          <w:ilvl w:val="0"/>
+          <w:numId w:val="12"/>
+        </w:numPr>
+      </w:pPr>
+      <w:r>
+        <w:t xml:space="preserve">Persons </w:t>
+      </w:r>
+      <w:proofErr w:type="spellStart"/>
+      <w:r>
+        <w:t>cvs</w:t>
+      </w:r>
+      <w:proofErr w:type="spellEnd"/>
+      <w:r>
+        <w:t xml:space="preserve"> file exported from </w:t>
+      </w:r>
+      <w:r>
+        <w:t>SPENSER_notebook_</w:t>
+      </w:r>
+      <w:r>
+        <w:t>4</w:t>
+      </w:r>
+    </w:p>
+    <w:p>
+      <w:pPr>
+        <w:pStyle w:val="ListParagraph"/>
+        <w:numPr>
+          <w:ilvl w:val="0"/>
+          <w:numId w:val="12"/>
+        </w:numPr>
+      </w:pPr>
+      <w:r>
+        <w:t xml:space="preserve">QS601EW </w:t>
+      </w:r>
+      <w:r>
+        <w:t>(</w:t>
+      </w:r>
+      <w:r>
+        <w:t>Economic activity</w:t>
+      </w:r>
+      <w:r>
+        <w:t>)</w:t>
+      </w:r>
+      <w:r>
+        <w:t xml:space="preserve"> - Census 2011 </w:t>
+      </w:r>
+      <w:r>
+        <w:t>–</w:t>
+      </w:r>
+      <w:r>
+        <w:t xml:space="preserve"> </w:t>
+      </w:r>
+      <w:proofErr w:type="spellStart"/>
+      <w:r>
+        <w:t>Nomis</w:t>
+      </w:r>
+      <w:proofErr w:type="spellEnd"/>
+      <w:r>
+        <w:t xml:space="preserve"> (</w:t>
+      </w:r>
+      <w:hyperlink r:id="rId15" w:history="1">
+        <w:r>
+          <w:rPr>
+            <w:rStyle w:val="Hyperlink"/>
+          </w:rPr>
+          <w:t>https://www.nomisweb.co.uk/census/2011/qs601ew</w:t>
+        </w:r>
+      </w:hyperlink>
+      <w:r>
+        <w:t>)</w:t>
+      </w:r>
+    </w:p>
+    <w:p>
+      <w:pPr>
+        <w:pStyle w:val="ListParagraph"/>
+      </w:pPr>
+    </w:p>
+    <w:p>
+      <w:pPr>
+        <w:pStyle w:val="ListParagraph"/>
+      </w:pPr>
+      <w:r>
+        <w:t xml:space="preserve">This table needs to </w:t>
+      </w:r>
+      <w:proofErr w:type="gramStart"/>
+      <w:r>
+        <w:t>be cleaned</w:t>
+      </w:r>
+      <w:proofErr w:type="gramEnd"/>
+      <w:r>
+        <w:t xml:space="preserve"> and column names need to be modified.</w:t>
+      </w:r>
+    </w:p>
+    <w:tbl>
+      <w:tblPr>
+        <w:tblStyle w:val="TableGrid"/>
+        <w:tblW w:w="0" w:type="auto"/>
+        <w:tblInd w:w="720" w:type="dxa"/>
+        <w:tblLook w:val="04A0" w:firstRow="1" w:lastRow="0" w:firstColumn="1" w:lastColumn="0" w:noHBand="0" w:noVBand="1"/>
+      </w:tblPr>
+      <w:tblGrid>
+        <w:gridCol w:w="3166"/>
+        <w:gridCol w:w="5130"/>
+      </w:tblGrid>
+      <w:tr>
+        <w:tc>
+          <w:tcPr>
+            <w:tcW w:w="4508" w:type="dxa"/>
+          </w:tcPr>
+          <w:p>
+            <w:pPr>
+              <w:pStyle w:val="ListParagraph"/>
+              <w:ind w:left="0"/>
+            </w:pPr>
+            <w:r>
+              <w:t>Old names</w:t>
+            </w:r>
+          </w:p>
+        </w:tc>
+        <w:tc>
+          <w:tcPr>
+            <w:tcW w:w="4508" w:type="dxa"/>
+          </w:tcPr>
+          <w:p>
+            <w:pPr>
+              <w:pStyle w:val="ListParagraph"/>
+              <w:ind w:left="0"/>
+            </w:pPr>
+            <w:r>
+              <w:t>New names</w:t>
+            </w:r>
+          </w:p>
+        </w:tc>
+      </w:tr>
+      <w:tr>
+        <w:tc>
+          <w:tcPr>
+            <w:tcW w:w="4508" w:type="dxa"/>
+          </w:tcPr>
+          <w:p>
+            <w:pPr>
+              <w:pStyle w:val="ListParagraph"/>
+              <w:ind w:left="0"/>
+            </w:pPr>
+            <w:r>
+              <w:t>Economic Activity: Economically active: Full-time student; measures: Value</w:t>
+            </w:r>
+          </w:p>
+        </w:tc>
+        <w:tc>
+          <w:tcPr>
+            <w:tcW w:w="4508" w:type="dxa"/>
+          </w:tcPr>
+          <w:p>
+            <w:pPr>
+              <w:pStyle w:val="ListParagraph"/>
+              <w:ind w:left="0"/>
+            </w:pPr>
+            <w:proofErr w:type="spellStart"/>
+            <w:r>
+              <w:t>Economically_active_Fulltime_student</w:t>
+            </w:r>
+            <w:proofErr w:type="spellEnd"/>
+          </w:p>
+        </w:tc>
+      </w:tr>
+      <w:tr>
+        <w:tc>
+          <w:tcPr>
+            <w:tcW w:w="4508" w:type="dxa"/>
+          </w:tcPr>
+          <w:p>
+            <w:pPr>
+              <w:pStyle w:val="ListParagraph"/>
+              <w:ind w:left="0"/>
+            </w:pPr>
+            <w:r>
+              <w:t>Economic Activity: Economically inactive: Retired; measures: Value</w:t>
+            </w:r>
+          </w:p>
+        </w:tc>
+        <w:tc>
+          <w:tcPr>
+            <w:tcW w:w="4508" w:type="dxa"/>
+          </w:tcPr>
+          <w:p>
+            <w:pPr>
+              <w:pStyle w:val="ListParagraph"/>
+              <w:ind w:left="0"/>
+            </w:pPr>
+            <w:proofErr w:type="spellStart"/>
+            <w:r>
+              <w:t>Economically_inactive_Retired</w:t>
+            </w:r>
+            <w:proofErr w:type="spellEnd"/>
+          </w:p>
+        </w:tc>
+      </w:tr>
+      <w:tr>
+        <w:tc>
+          <w:tcPr>
+            <w:tcW w:w="4508" w:type="dxa"/>
+          </w:tcPr>
+          <w:p>
+            <w:pPr>
+              <w:pStyle w:val="ListParagraph"/>
+              <w:ind w:left="0"/>
+            </w:pPr>
+            <w:r>
+              <w:t>Economic Activity: Economically inactive: Student (including full-time students); measures: Value</w:t>
+            </w:r>
+          </w:p>
+        </w:tc>
+        <w:tc>
+          <w:tcPr>
+            <w:tcW w:w="4508" w:type="dxa"/>
+          </w:tcPr>
+          <w:p>
+            <w:pPr>
+              <w:pStyle w:val="ListParagraph"/>
+              <w:ind w:left="0"/>
+            </w:pPr>
+            <w:proofErr w:type="spellStart"/>
+            <w:r>
+              <w:t>Economically_inactive_Student</w:t>
+            </w:r>
+            <w:proofErr w:type="spellEnd"/>
+          </w:p>
+        </w:tc>
+      </w:tr>
+      <w:tr>
+        <w:tc>
+          <w:tcPr>
+            <w:tcW w:w="4508" w:type="dxa"/>
+          </w:tcPr>
+          <w:p>
+            <w:pPr>
+              <w:pStyle w:val="ListParagraph"/>
+              <w:ind w:left="0"/>
+            </w:pPr>
+            <w:r>
+              <w:t>Economic Activity: Economically inactive: Looking after home or family; measures: Value</w:t>
+            </w:r>
+          </w:p>
+        </w:tc>
+        <w:tc>
+          <w:tcPr>
+            <w:tcW w:w="4508" w:type="dxa"/>
+          </w:tcPr>
+          <w:p>
+            <w:pPr>
+              <w:pStyle w:val="ListParagraph"/>
+              <w:ind w:left="0"/>
+            </w:pPr>
+            <w:proofErr w:type="spellStart"/>
+            <w:r>
+              <w:t>Economically_inactive_Looking_after_home_or_family</w:t>
+            </w:r>
+            <w:proofErr w:type="spellEnd"/>
+          </w:p>
+        </w:tc>
+      </w:tr>
+      <w:tr>
+        <w:tc>
+          <w:tcPr>
+            <w:tcW w:w="4508" w:type="dxa"/>
+          </w:tcPr>
+          <w:p>
+            <w:pPr>
+              <w:pStyle w:val="ListParagraph"/>
+              <w:ind w:left="0"/>
+            </w:pPr>
+            <w:r>
+              <w:t>Economic Activity: Economically inactive: Long-term sick or disabled; measures: Value</w:t>
+            </w:r>
+          </w:p>
+        </w:tc>
+        <w:tc>
+          <w:tcPr>
+            <w:tcW w:w="4508" w:type="dxa"/>
+          </w:tcPr>
+          <w:p>
+            <w:pPr>
+              <w:pStyle w:val="ListParagraph"/>
+              <w:ind w:left="0"/>
+            </w:pPr>
+            <w:proofErr w:type="spellStart"/>
+            <w:r>
+              <w:t>Economically_inactive_Longterm_sick_or_disabled</w:t>
+            </w:r>
+            <w:proofErr w:type="spellEnd"/>
+            <w:r>
+              <w:tab/>
+            </w:r>
+          </w:p>
+        </w:tc>
+      </w:tr>
+      <w:tr>
+        <w:tc>
+          <w:tcPr>
+            <w:tcW w:w="4508" w:type="dxa"/>
+          </w:tcPr>
+          <w:p>
+            <w:pPr>
+              <w:pStyle w:val="ListParagraph"/>
+              <w:ind w:left="0"/>
+            </w:pPr>
+            <w:r>
+              <w:t>Economic Activity: Economically inactive: Other; measures: Value</w:t>
+            </w:r>
+          </w:p>
+        </w:tc>
+        <w:tc>
+          <w:tcPr>
+            <w:tcW w:w="4508" w:type="dxa"/>
+          </w:tcPr>
+          <w:p>
+            <w:pPr>
+              <w:pStyle w:val="ListParagraph"/>
+              <w:ind w:left="0"/>
+            </w:pPr>
+            <w:proofErr w:type="spellStart"/>
+            <w:r>
+              <w:t>Economically_inactive_Other</w:t>
+            </w:r>
+            <w:proofErr w:type="spellEnd"/>
+          </w:p>
+        </w:tc>
+      </w:tr>
+    </w:tbl>
+    <w:p>
+      <w:pPr>
+        <w:pStyle w:val="ListParagraph"/>
+      </w:pPr>
+    </w:p>
+    <w:p>
+      <w:pPr>
+        <w:pStyle w:val="ListParagraph"/>
+        <w:numPr>
+          <w:ilvl w:val="0"/>
+          <w:numId w:val="12"/>
+        </w:numPr>
+      </w:pPr>
+      <w:r>
+        <w:t>Regional labour market statistics:</w:t>
+      </w:r>
+      <w:r>
+        <w:t xml:space="preserve"> </w:t>
+      </w:r>
+      <w:r>
+        <w:t>HI01 Headline indicators for the North East</w:t>
+      </w:r>
+      <w:r>
+        <w:t xml:space="preserve"> (</w:t>
+      </w:r>
+      <w:r>
+        <w:t>Tables 10a, 10b, 10c</w:t>
+      </w:r>
+      <w:r>
+        <w:t>)</w:t>
+      </w:r>
+    </w:p>
+    <w:p>
+      <w:pPr>
+        <w:pStyle w:val="ListParagraph"/>
+      </w:pPr>
+      <w:r>
+        <w:t>(</w:t>
+      </w:r>
+      <w:hyperlink r:id="rId16" w:history="1">
+        <w:r>
+          <w:rPr>
+            <w:rStyle w:val="Hyperlink"/>
+          </w:rPr>
+          <w:t>https://www.ons.gov.uk/employmentandlabourmarket/peopleinwork/employmentandemployeetypes/datasets/headlinelabourforcesurveyindicatorsforthenortheasthi01</w:t>
+        </w:r>
+      </w:hyperlink>
+      <w:r>
+        <w:t>)</w:t>
+      </w:r>
+      <w:r>
+        <w:br/>
+        <w:t xml:space="preserve">This file has to </w:t>
+      </w:r>
+      <w:proofErr w:type="gramStart"/>
+      <w:r>
+        <w:t>be used</w:t>
+      </w:r>
+      <w:proofErr w:type="gramEnd"/>
+      <w:r>
+        <w:t xml:space="preserve"> to convert data from 2011 to 2019 by comparing values from both years (by sex and range of age)</w:t>
+      </w:r>
+    </w:p>
+    <w:p>
+      <w:pPr>
+        <w:ind w:firstLine="720"/>
+      </w:pPr>
+      <w:proofErr w:type="spellStart"/>
+      <w:r>
+        <w:t>Conversor</w:t>
+      </w:r>
+      <w:proofErr w:type="spellEnd"/>
+      <w:r>
+        <w:t xml:space="preserve"> value was included directly into the code</w:t>
+      </w:r>
+    </w:p>
+    <w:p>
+      <w:pPr>
+        <w:rPr>
+          <w:b/>
+        </w:rPr>
+      </w:pPr>
+      <w:r>
+        <w:rPr>
+          <w:b/>
+        </w:rPr>
+        <w:t>Main function. Code explanation:</w:t>
+      </w:r>
+    </w:p>
+    <w:p>
+      <w:r>
+        <w:t xml:space="preserve">In this code, only people aged between 16 and 64 are grouped in one of the </w:t>
+      </w:r>
+      <w:proofErr w:type="gramStart"/>
+      <w:r>
+        <w:t>5</w:t>
+      </w:r>
+      <w:proofErr w:type="gramEnd"/>
+      <w:r>
+        <w:t xml:space="preserve"> possible categories (student, retired, looking after family/home, sick and other). People older than 64 </w:t>
+      </w:r>
+      <w:proofErr w:type="gramStart"/>
+      <w:r>
+        <w:t>are considered</w:t>
+      </w:r>
+      <w:proofErr w:type="gramEnd"/>
+      <w:r>
+        <w:t xml:space="preserve"> as “Retired” only. This is because information provided in document “Regional labour market statistics: </w:t>
+      </w:r>
+      <w:r>
+        <w:lastRenderedPageBreak/>
+        <w:t>HI01 Headline indicators for the North East” only shows statistics related to this range of age (16-64).</w:t>
+      </w:r>
+    </w:p>
+    <w:p>
+      <w:r>
+        <w:t xml:space="preserve">A </w:t>
+      </w:r>
+      <w:proofErr w:type="spellStart"/>
+      <w:r>
+        <w:t>dataframe</w:t>
+      </w:r>
+      <w:proofErr w:type="spellEnd"/>
+      <w:r>
+        <w:t xml:space="preserve"> containing only those people in the range of age is used (</w:t>
+      </w:r>
+      <w:r>
+        <w:t>df_persons_NE_inactive_16_64</w:t>
+      </w:r>
+      <w:r>
+        <w:t>)</w:t>
+      </w:r>
+    </w:p>
+    <w:p/>
+    <w:p>
+      <w:r>
+        <w:rPr>
+          <w:u w:val="single"/>
+        </w:rPr>
+        <w:t>Students</w:t>
+      </w:r>
+      <w:r>
+        <w:t>:</w:t>
+      </w:r>
+    </w:p>
+    <w:p>
+      <w:r>
+        <w:t>A list containing both genders is created (</w:t>
+      </w:r>
+      <w:proofErr w:type="spellStart"/>
+      <w:r>
+        <w:t>gender_list</w:t>
+      </w:r>
+      <w:proofErr w:type="spellEnd"/>
+      <w:r>
+        <w:t xml:space="preserve"> = [1</w:t>
+      </w:r>
+      <w:proofErr w:type="gramStart"/>
+      <w:r>
+        <w:t>,2</w:t>
+      </w:r>
+      <w:proofErr w:type="gramEnd"/>
+      <w:r>
+        <w:t>]  (male (1) and female (2)))</w:t>
+      </w:r>
+    </w:p>
+    <w:p>
+      <w:r>
+        <w:t xml:space="preserve">An empty list where the small blocks of </w:t>
+      </w:r>
+      <w:proofErr w:type="spellStart"/>
+      <w:r>
+        <w:t>dataframes</w:t>
+      </w:r>
+      <w:proofErr w:type="spellEnd"/>
+      <w:r>
+        <w:t xml:space="preserve"> of STUDENTS will be stored </w:t>
+      </w:r>
+      <w:proofErr w:type="gramStart"/>
+      <w:r>
+        <w:t>is created</w:t>
+      </w:r>
+      <w:proofErr w:type="gramEnd"/>
+      <w:r>
+        <w:t xml:space="preserve"> empty: </w:t>
+      </w:r>
+      <w:proofErr w:type="spellStart"/>
+      <w:r>
+        <w:t>persons_NE_inactive_students_chosen_all_list</w:t>
+      </w:r>
+      <w:proofErr w:type="spellEnd"/>
+      <w:r>
+        <w:t xml:space="preserve"> = []</w:t>
+      </w:r>
+    </w:p>
+    <w:p>
+      <w:r>
+        <w:t>An “</w:t>
+      </w:r>
+      <w:proofErr w:type="spellStart"/>
+      <w:r>
+        <w:t>inactive_student_conversor</w:t>
+      </w:r>
+      <w:proofErr w:type="spellEnd"/>
+      <w:r>
+        <w:t xml:space="preserve">” value </w:t>
+      </w:r>
+      <w:proofErr w:type="gramStart"/>
+      <w:r>
+        <w:t>is defined</w:t>
+      </w:r>
+      <w:proofErr w:type="gramEnd"/>
+      <w:r>
+        <w:t xml:space="preserve">. It converts the </w:t>
+      </w:r>
+      <w:proofErr w:type="gramStart"/>
+      <w:r>
+        <w:t>%</w:t>
+      </w:r>
+      <w:proofErr w:type="gramEnd"/>
+      <w:r>
+        <w:t xml:space="preserve"> of inactive students from 2011 to 2019 based on data from "Regional labour market statistics: HI01 Headline indicators for the North East"</w:t>
+      </w:r>
+    </w:p>
+    <w:p>
+      <w:r>
+        <w:t>Then, the proportion of males (</w:t>
+      </w:r>
+      <w:r>
+        <w:t>percentage_1_student</w:t>
+      </w:r>
+      <w:r>
+        <w:t>) and females (</w:t>
+      </w:r>
+      <w:r>
+        <w:t>percentage_</w:t>
+      </w:r>
+      <w:r>
+        <w:t>2</w:t>
+      </w:r>
+      <w:r>
+        <w:t>_student</w:t>
+      </w:r>
+      <w:r>
+        <w:t xml:space="preserve">) that belong to this category </w:t>
+      </w:r>
+      <w:proofErr w:type="gramStart"/>
+      <w:r>
+        <w:t>are defined</w:t>
+      </w:r>
+      <w:proofErr w:type="gramEnd"/>
+      <w:r>
+        <w:t>. These values are obtained from the Regional labour market statistics: HI01 Headline indicators for the North East".</w:t>
+      </w:r>
+    </w:p>
+    <w:p>
+      <w:r>
+        <w:t>The function starts looping through the OA areas of the study area.</w:t>
+      </w:r>
+    </w:p>
+    <w:p>
+      <w:r>
+        <w:t>The row of the “</w:t>
+      </w:r>
+      <w:r>
+        <w:t>QS601EW</w:t>
+      </w:r>
+      <w:r>
+        <w:t>” file that contains information of the looped OA area is selected (</w:t>
+      </w:r>
+      <w:r>
+        <w:t>total_QS601EW_inactive_in_OA_2011</w:t>
+      </w:r>
+      <w:r>
+        <w:t>).</w:t>
+      </w:r>
+    </w:p>
+    <w:p>
+      <w:r>
+        <w:t xml:space="preserve">Then, the people from the synthetic population within this OA area </w:t>
+      </w:r>
+      <w:proofErr w:type="gramStart"/>
+      <w:r>
+        <w:t>are selected</w:t>
+      </w:r>
+      <w:proofErr w:type="gramEnd"/>
+      <w:r>
+        <w:t xml:space="preserve"> in a </w:t>
+      </w:r>
+      <w:proofErr w:type="spellStart"/>
+      <w:r>
+        <w:t>dataframe</w:t>
+      </w:r>
+      <w:proofErr w:type="spellEnd"/>
+      <w:r>
+        <w:t xml:space="preserve"> (</w:t>
+      </w:r>
+      <w:r>
+        <w:t>df_persons_NE_inactive_16_64_OAarea</w:t>
+      </w:r>
+      <w:r>
+        <w:t>) and the total number of them are stored (</w:t>
+      </w:r>
+      <w:r>
+        <w:t>total_inactive_in_OA_2019</w:t>
+      </w:r>
+      <w:r>
+        <w:t>).</w:t>
+      </w:r>
+    </w:p>
+    <w:p>
+      <w:r>
+        <w:t xml:space="preserve">Next, is to calculate the ratio of people 2019 vs 2011 (to increase or decrease the number of people that have to </w:t>
+      </w:r>
+      <w:proofErr w:type="gramStart"/>
+      <w:r>
+        <w:t>be selected</w:t>
+      </w:r>
+      <w:proofErr w:type="gramEnd"/>
+      <w:r>
+        <w:t xml:space="preserve"> per type of inactivity (retired, student, looking after, disable or other))</w:t>
+      </w:r>
+    </w:p>
+    <w:p>
+      <w:r>
+        <w:t>(</w:t>
+      </w:r>
+      <w:r>
+        <w:t>ratio_people_2019_2011 = total_inactive_in_OA_2019/total_QS601EW_inactive_in_OA_2011</w:t>
+      </w:r>
+      <w:r>
+        <w:t>)</w:t>
+      </w:r>
+    </w:p>
+    <w:p>
+      <w:r>
+        <w:t xml:space="preserve">Then, the value of the number of people living in the </w:t>
+      </w:r>
+      <w:proofErr w:type="spellStart"/>
+      <w:r>
+        <w:t>seleted</w:t>
+      </w:r>
+      <w:proofErr w:type="spellEnd"/>
+      <w:r>
+        <w:t xml:space="preserve"> OA area that are inactive STUDENTS from table QS601EW are stored in a variable (total_QS601EW_inactive_students_in_OA_2011)</w:t>
+      </w:r>
+    </w:p>
+    <w:p>
+      <w:r>
+        <w:t xml:space="preserve">The number of inactive students to </w:t>
+      </w:r>
+      <w:proofErr w:type="gramStart"/>
+      <w:r>
+        <w:t>be assigned</w:t>
+      </w:r>
+      <w:proofErr w:type="gramEnd"/>
+      <w:r>
+        <w:t xml:space="preserve"> in 2019 (</w:t>
+      </w:r>
+      <w:r>
+        <w:t>inactive_students_2019</w:t>
+      </w:r>
+      <w:r>
+        <w:t>) is based on the following parameters:</w:t>
+      </w:r>
+    </w:p>
+    <w:p>
+      <w:pPr>
+        <w:pStyle w:val="ListParagraph"/>
+        <w:numPr>
+          <w:ilvl w:val="0"/>
+          <w:numId w:val="4"/>
+        </w:numPr>
+      </w:pPr>
+      <w:r>
+        <w:t>total_QS601EW_inactive_students_in_OA_2011</w:t>
+      </w:r>
+    </w:p>
+    <w:p>
+      <w:pPr>
+        <w:pStyle w:val="ListParagraph"/>
+        <w:numPr>
+          <w:ilvl w:val="0"/>
+          <w:numId w:val="4"/>
+        </w:numPr>
+      </w:pPr>
+      <w:proofErr w:type="spellStart"/>
+      <w:r>
+        <w:t>inactive_student_conversor</w:t>
+      </w:r>
+      <w:proofErr w:type="spellEnd"/>
+    </w:p>
+    <w:p>
+      <w:pPr>
+        <w:pStyle w:val="ListParagraph"/>
+        <w:numPr>
+          <w:ilvl w:val="0"/>
+          <w:numId w:val="4"/>
+        </w:numPr>
+      </w:pPr>
+      <w:r>
+        <w:t>ratio_people_2019_2011</w:t>
+      </w:r>
+    </w:p>
+    <w:p/>
+    <w:p>
+      <w:r>
+        <w:t xml:space="preserve">Once it </w:t>
+      </w:r>
+      <w:proofErr w:type="gramStart"/>
+      <w:r>
+        <w:t>is known</w:t>
+      </w:r>
+      <w:proofErr w:type="gramEnd"/>
+      <w:r>
+        <w:t xml:space="preserve"> the total number of students (projected to 2019) that are going to be assigned in the selected OA area, a loop on the gender list is started. This is to keep the proportion of students to </w:t>
+      </w:r>
+      <w:proofErr w:type="gramStart"/>
+      <w:r>
+        <w:t>be assigned</w:t>
+      </w:r>
+      <w:proofErr w:type="gramEnd"/>
+      <w:r>
+        <w:t xml:space="preserve"> based on their gender.</w:t>
+      </w:r>
+    </w:p>
+    <w:p>
+      <w:r>
+        <w:t xml:space="preserve">Students are selected in various (5) selections. If after the first selection, there are still some remaining students to </w:t>
+      </w:r>
+      <w:proofErr w:type="gramStart"/>
+      <w:r>
+        <w:t>be selected</w:t>
+      </w:r>
+      <w:proofErr w:type="gramEnd"/>
+      <w:r>
+        <w:t xml:space="preserve">, then second selection is triggered. Once there are not more students to </w:t>
+      </w:r>
+      <w:proofErr w:type="gramStart"/>
+      <w:r>
+        <w:t>be assigned</w:t>
+      </w:r>
+      <w:proofErr w:type="gramEnd"/>
+      <w:r>
+        <w:t xml:space="preserve"> in the OA area, people from the other gender are chosen.</w:t>
+      </w:r>
+    </w:p>
+    <w:p>
+      <w:r>
+        <w:lastRenderedPageBreak/>
+        <w:t xml:space="preserve">The </w:t>
+      </w:r>
+      <w:proofErr w:type="gramStart"/>
+      <w:r>
+        <w:t>5</w:t>
+      </w:r>
+      <w:proofErr w:type="gramEnd"/>
+      <w:r>
+        <w:t xml:space="preserve"> selections are the following:</w:t>
+      </w:r>
+    </w:p>
+    <w:p>
+      <w:pPr>
+        <w:pStyle w:val="ListParagraph"/>
+        <w:numPr>
+          <w:ilvl w:val="0"/>
+          <w:numId w:val="4"/>
+        </w:numPr>
+      </w:pPr>
+      <w:r>
+        <w:t xml:space="preserve">Selection 1: </w:t>
+      </w:r>
+    </w:p>
+    <w:p>
+      <w:pPr>
+        <w:pStyle w:val="ListParagraph"/>
+        <w:numPr>
+          <w:ilvl w:val="1"/>
+          <w:numId w:val="4"/>
+        </w:numPr>
+      </w:pPr>
+      <w:r>
+        <w:t>1. QS420_CELL = 26  (agents living in buildings related to education)</w:t>
+      </w:r>
+    </w:p>
+    <w:p>
+      <w:pPr>
+        <w:pStyle w:val="ListParagraph"/>
+        <w:numPr>
+          <w:ilvl w:val="1"/>
+          <w:numId w:val="4"/>
+        </w:numPr>
+      </w:pPr>
+      <w:r>
+        <w:t xml:space="preserve"> 2. Sex: proportions based on variables "</w:t>
+      </w:r>
+      <w:proofErr w:type="spellStart"/>
+      <w:r>
+        <w:t>percentage_male_student</w:t>
+      </w:r>
+      <w:proofErr w:type="spellEnd"/>
+      <w:r>
+        <w:t>" and "</w:t>
+      </w:r>
+      <w:proofErr w:type="spellStart"/>
+      <w:r>
+        <w:t>percentage_male_student</w:t>
+      </w:r>
+      <w:proofErr w:type="spellEnd"/>
+      <w:r>
+        <w:t>" assigned previously</w:t>
+      </w:r>
+    </w:p>
+    <w:p>
+      <w:pPr>
+        <w:pStyle w:val="ListParagraph"/>
+        <w:numPr>
+          <w:ilvl w:val="0"/>
+          <w:numId w:val="4"/>
+        </w:numPr>
+      </w:pPr>
+      <w:r>
+        <w:t>Selection 2:</w:t>
+      </w:r>
+    </w:p>
+    <w:p>
+      <w:pPr>
+        <w:pStyle w:val="ListParagraph"/>
+        <w:numPr>
+          <w:ilvl w:val="1"/>
+          <w:numId w:val="4"/>
+        </w:numPr>
+      </w:pPr>
+      <w:r>
+        <w:t>1. NSSEC == 9 (Students)</w:t>
+      </w:r>
+    </w:p>
+    <w:p>
+      <w:pPr>
+        <w:pStyle w:val="ListParagraph"/>
+        <w:numPr>
+          <w:ilvl w:val="1"/>
+          <w:numId w:val="4"/>
+        </w:numPr>
+      </w:pPr>
+      <w:r>
+        <w:t xml:space="preserve"> 2. Sex: proportions based on variables "</w:t>
+      </w:r>
+      <w:proofErr w:type="spellStart"/>
+      <w:r>
+        <w:t>percentage_male_student</w:t>
+      </w:r>
+      <w:proofErr w:type="spellEnd"/>
+      <w:r>
+        <w:t>" and "</w:t>
+      </w:r>
+      <w:proofErr w:type="spellStart"/>
+      <w:r>
+        <w:t>percentage_male_student</w:t>
+      </w:r>
+      <w:proofErr w:type="spellEnd"/>
+      <w:r>
+        <w:t>" assigned previously</w:t>
+      </w:r>
+    </w:p>
+    <w:p>
+      <w:pPr>
+        <w:pStyle w:val="ListParagraph"/>
+        <w:numPr>
+          <w:ilvl w:val="0"/>
+          <w:numId w:val="4"/>
+        </w:numPr>
+      </w:pPr>
+      <w:r>
+        <w:t xml:space="preserve">Selection 3: </w:t>
+      </w:r>
+    </w:p>
+    <w:p>
+      <w:pPr>
+        <w:pStyle w:val="ListParagraph"/>
+        <w:numPr>
+          <w:ilvl w:val="1"/>
+          <w:numId w:val="4"/>
+        </w:numPr>
+      </w:pPr>
+      <w:r>
+        <w:t>1. LC4408_C_AHTHUK11 = 5 (Domestic situation = Multi-person household)</w:t>
+      </w:r>
+    </w:p>
+    <w:p>
+      <w:pPr>
+        <w:pStyle w:val="ListParagraph"/>
+        <w:numPr>
+          <w:ilvl w:val="1"/>
+          <w:numId w:val="4"/>
+        </w:numPr>
+      </w:pPr>
+      <w:r>
+        <w:t xml:space="preserve"> 2. Age: people 16-35 years old</w:t>
+      </w:r>
+    </w:p>
+    <w:p>
+      <w:pPr>
+        <w:pStyle w:val="ListParagraph"/>
+        <w:numPr>
+          <w:ilvl w:val="1"/>
+          <w:numId w:val="4"/>
+        </w:numPr>
+      </w:pPr>
+      <w:r>
+        <w:t xml:space="preserve"> 3. Sex: proportions based on variables "</w:t>
+      </w:r>
+      <w:proofErr w:type="spellStart"/>
+      <w:r>
+        <w:t>percentage_male_student</w:t>
+      </w:r>
+      <w:proofErr w:type="spellEnd"/>
+      <w:r>
+        <w:t>" and "</w:t>
+      </w:r>
+      <w:proofErr w:type="spellStart"/>
+      <w:r>
+        <w:t>percentage_male_student</w:t>
+      </w:r>
+      <w:proofErr w:type="spellEnd"/>
+      <w:r>
+        <w:t xml:space="preserve">" assigned previously       </w:t>
+      </w:r>
+    </w:p>
+    <w:p>
+      <w:pPr>
+        <w:pStyle w:val="ListParagraph"/>
+        <w:numPr>
+          <w:ilvl w:val="0"/>
+          <w:numId w:val="4"/>
+        </w:numPr>
+      </w:pPr>
+      <w:r>
+        <w:t>Selection 4:</w:t>
+      </w:r>
+    </w:p>
+    <w:p>
+      <w:pPr>
+        <w:pStyle w:val="ListParagraph"/>
+        <w:numPr>
+          <w:ilvl w:val="1"/>
+          <w:numId w:val="4"/>
+        </w:numPr>
+      </w:pPr>
+      <w:r>
+        <w:t>1. LC4408_C_AHTHUK11 = 1,2, OR 3 (Domestic situation = one person household, married, cohabitating couple)</w:t>
+      </w:r>
+    </w:p>
+    <w:p>
+      <w:pPr>
+        <w:pStyle w:val="ListParagraph"/>
+        <w:numPr>
+          <w:ilvl w:val="1"/>
+          <w:numId w:val="4"/>
+        </w:numPr>
+      </w:pPr>
+      <w:r>
+        <w:t>2. Age: people 16-35 years old</w:t>
+      </w:r>
+    </w:p>
+    <w:p>
+      <w:pPr>
+        <w:pStyle w:val="ListParagraph"/>
+        <w:numPr>
+          <w:ilvl w:val="1"/>
+          <w:numId w:val="4"/>
+        </w:numPr>
+      </w:pPr>
+      <w:r>
+        <w:t>3. Sex: proportions based on variables "</w:t>
+      </w:r>
+      <w:proofErr w:type="spellStart"/>
+      <w:r>
+        <w:t>percentage_male_student</w:t>
+      </w:r>
+      <w:proofErr w:type="spellEnd"/>
+      <w:r>
+        <w:t>" and "</w:t>
+      </w:r>
+      <w:proofErr w:type="spellStart"/>
+      <w:r>
+        <w:t>percentage_male_student</w:t>
+      </w:r>
+      <w:proofErr w:type="spellEnd"/>
+      <w:r>
+        <w:t>" assigned previously</w:t>
+      </w:r>
+    </w:p>
+    <w:p>
+      <w:pPr>
+        <w:pStyle w:val="ListParagraph"/>
+        <w:numPr>
+          <w:ilvl w:val="0"/>
+          <w:numId w:val="4"/>
+        </w:numPr>
+      </w:pPr>
+      <w:r>
+        <w:t>Selection 5:</w:t>
+      </w:r>
+    </w:p>
+    <w:p>
+      <w:pPr>
+        <w:pStyle w:val="ListParagraph"/>
+        <w:numPr>
+          <w:ilvl w:val="1"/>
+          <w:numId w:val="4"/>
+        </w:numPr>
+      </w:pPr>
+      <w:r>
+        <w:t xml:space="preserve">Finally, select randomly the remaining ones (leftovers) based on the age only (sort age ascending order and </w:t>
+      </w:r>
+      <w:proofErr w:type="spellStart"/>
+      <w:r>
+        <w:t>selecte</w:t>
+      </w:r>
+      <w:proofErr w:type="spellEnd"/>
+      <w:r>
+        <w:t xml:space="preserve"> the remaining ones)</w:t>
+      </w:r>
+    </w:p>
+    <w:p/>
+    <w:p>
+      <w:r>
+        <w:t>Once the code is finished, it is calculated the number of people selected as students (</w:t>
+      </w:r>
+      <w:proofErr w:type="spellStart"/>
+      <w:proofErr w:type="gramStart"/>
+      <w:r>
+        <w:t>len</w:t>
+      </w:r>
+      <w:proofErr w:type="spellEnd"/>
+      <w:r>
+        <w:t>(</w:t>
+      </w:r>
+      <w:proofErr w:type="spellStart"/>
+      <w:proofErr w:type="gramEnd"/>
+      <w:r>
+        <w:t>df_inactive_students_all</w:t>
+      </w:r>
+      <w:proofErr w:type="spellEnd"/>
+      <w:r>
+        <w:t>)</w:t>
+      </w:r>
+      <w:r>
+        <w:t>) and it is checked if there is any duplicates (</w:t>
+      </w:r>
+      <w:r>
+        <w:t>df_inactive_students_all_1</w:t>
+      </w:r>
+      <w:r>
+        <w:t xml:space="preserve">). If the </w:t>
+      </w:r>
+      <w:proofErr w:type="spellStart"/>
+      <w:r>
+        <w:t>lenght</w:t>
+      </w:r>
+      <w:proofErr w:type="spellEnd"/>
+      <w:r>
+        <w:t xml:space="preserve"> of both </w:t>
+      </w:r>
+      <w:proofErr w:type="spellStart"/>
+      <w:r>
+        <w:t>dataframes</w:t>
+      </w:r>
+      <w:proofErr w:type="spellEnd"/>
+      <w:r>
+        <w:t xml:space="preserve"> is equal, it means there is not any duplicate row.</w:t>
+      </w:r>
+    </w:p>
+    <w:p>
+      <w:r>
+        <w:t xml:space="preserve">Then, some checks are done in order to calculate the </w:t>
+      </w:r>
+      <w:proofErr w:type="gramStart"/>
+      <w:r>
+        <w:t>%</w:t>
+      </w:r>
+      <w:proofErr w:type="gramEnd"/>
+      <w:r>
+        <w:t xml:space="preserve"> of people selected, the % of males, the % of females and the proportion of males/females selected.</w:t>
+      </w:r>
+    </w:p>
+    <w:p>
+      <w:r>
+        <w:t xml:space="preserve">If those values are not close enough to the ones provided in the document </w:t>
+      </w:r>
+      <w:r>
+        <w:t>"Regional labour market statistics: HI01 Headline indicators for the North East (Tables 10a, 10b, 10c)", then</w:t>
+      </w:r>
+      <w:r>
+        <w:t xml:space="preserve"> the </w:t>
+      </w:r>
+      <w:r>
+        <w:t>"</w:t>
+      </w:r>
+      <w:proofErr w:type="spellStart"/>
+      <w:r>
+        <w:t>inactive_</w:t>
+      </w:r>
+      <w:r>
+        <w:t>student</w:t>
+      </w:r>
+      <w:r>
+        <w:t>_conversor</w:t>
+      </w:r>
+      <w:proofErr w:type="spellEnd"/>
+      <w:r>
+        <w:t>" parameter value</w:t>
+      </w:r>
+      <w:r>
+        <w:t xml:space="preserve"> needs to be updated (increased or decreased, based on the calculated and the expected values)</w:t>
+      </w:r>
+      <w:r>
+        <w:t>.</w:t>
+      </w:r>
+    </w:p>
+    <w:p/>
+    <w:p>
+      <w:pPr>
+        <w:rPr>
+          <w:u w:val="single"/>
+        </w:rPr>
+      </w:pPr>
+      <w:r>
+        <w:rPr>
+          <w:u w:val="single"/>
+        </w:rPr>
+        <w:t xml:space="preserve">Looking after family/home: </w:t>
+      </w:r>
+    </w:p>
+    <w:p>
+      <w:r>
+        <w:t xml:space="preserve">Once students </w:t>
+      </w:r>
+      <w:proofErr w:type="gramStart"/>
+      <w:r>
+        <w:t>have been selected</w:t>
+      </w:r>
+      <w:proofErr w:type="gramEnd"/>
+      <w:r>
+        <w:t xml:space="preserve">, then students are removed from the </w:t>
+      </w:r>
+      <w:proofErr w:type="spellStart"/>
+      <w:r>
+        <w:t>dataframe</w:t>
+      </w:r>
+      <w:proofErr w:type="spellEnd"/>
+      <w:r>
+        <w:t xml:space="preserve"> in order to avoid selecting the same person in different categories (</w:t>
+      </w:r>
+      <w:r>
+        <w:t>df_persons_NE_inactive_16_64_NO_students</w:t>
+      </w:r>
+      <w:r>
+        <w:t>).</w:t>
+      </w:r>
+    </w:p>
+    <w:p>
+      <w:r>
+        <w:t>The selection of “looking after family/home” people is similar to the one followed with the students. The code is the same until the gender loop starts (before there are only changes about the values of the parameters used (</w:t>
+      </w:r>
+      <w:proofErr w:type="spellStart"/>
+      <w:r>
+        <w:t>inactive_loookingafter_conversor</w:t>
+      </w:r>
+      <w:proofErr w:type="spellEnd"/>
+      <w:r>
+        <w:t xml:space="preserve">, </w:t>
+      </w:r>
+      <w:r>
+        <w:t>percentage_1_lookingafter</w:t>
+      </w:r>
+      <w:r>
+        <w:t xml:space="preserve">, </w:t>
+      </w:r>
+      <w:r>
+        <w:t>percentage_</w:t>
+      </w:r>
+      <w:r>
+        <w:t>2</w:t>
+      </w:r>
+      <w:r>
+        <w:t>_lookingafter</w:t>
+      </w:r>
+      <w:r>
+        <w:t xml:space="preserve">)) </w:t>
+      </w:r>
+    </w:p>
+    <w:p>
+      <w:r>
+        <w:lastRenderedPageBreak/>
+        <w:t xml:space="preserve">In order to avoid having more than one person per household in the category "LOOKING AFTER FAMILY / HOME", after the first iteration (female loop) and when the second loop starts (male), if a male belongs to a household were a female was selected, then the male is not considered to be in the category "LOOKING AFTER FAMILY / HOME". A new </w:t>
+      </w:r>
+      <w:proofErr w:type="spellStart"/>
+      <w:r>
+        <w:t>dataframe</w:t>
+      </w:r>
+      <w:proofErr w:type="spellEnd"/>
+      <w:r>
+        <w:t xml:space="preserve"> is created removing the </w:t>
+      </w:r>
+      <w:proofErr w:type="gramStart"/>
+      <w:r>
+        <w:t>rows which</w:t>
+      </w:r>
+      <w:proofErr w:type="gramEnd"/>
+      <w:r>
+        <w:t xml:space="preserve"> household IDs have already assigned a person as "LOOKING AFTER HOME/FAMILY". The values to </w:t>
+      </w:r>
+      <w:proofErr w:type="gramStart"/>
+      <w:r>
+        <w:t>be removed</w:t>
+      </w:r>
+      <w:proofErr w:type="gramEnd"/>
+      <w:r>
+        <w:t xml:space="preserve"> are coming from the list "</w:t>
+      </w:r>
+      <w:proofErr w:type="spellStart"/>
+      <w:r>
+        <w:t>all_HID_AreaOA_x_list</w:t>
+      </w:r>
+      <w:proofErr w:type="spellEnd"/>
+      <w:r>
+        <w:t>"</w:t>
+      </w:r>
+      <w:r>
+        <w:br/>
+        <w:t xml:space="preserve">For females, the list is always empty. For males, this list contains the </w:t>
+      </w:r>
+      <w:proofErr w:type="spellStart"/>
+      <w:r>
+        <w:t>HID_AreaOA_x</w:t>
+      </w:r>
+      <w:proofErr w:type="spellEnd"/>
+      <w:r>
+        <w:t xml:space="preserve"> of females that </w:t>
+      </w:r>
+      <w:proofErr w:type="gramStart"/>
+      <w:r>
+        <w:t>were already assigned</w:t>
+      </w:r>
+      <w:proofErr w:type="gramEnd"/>
+      <w:r>
+        <w:t xml:space="preserve"> as "LOOKING AFTER HOME/FAMILY"</w:t>
+      </w:r>
+    </w:p>
+    <w:p>
+      <w:r>
+        <w:t xml:space="preserve">There are </w:t>
+      </w:r>
+      <w:proofErr w:type="gramStart"/>
+      <w:r>
+        <w:t>3</w:t>
+      </w:r>
+      <w:proofErr w:type="gramEnd"/>
+      <w:r>
+        <w:t xml:space="preserve"> selections:</w:t>
+      </w:r>
+    </w:p>
+    <w:p>
+      <w:pPr>
+        <w:pStyle w:val="ListParagraph"/>
+        <w:numPr>
+          <w:ilvl w:val="0"/>
+          <w:numId w:val="4"/>
+        </w:numPr>
+      </w:pPr>
+      <w:r>
+        <w:t>Selection 1:</w:t>
+      </w:r>
+    </w:p>
+    <w:p>
+      <w:pPr>
+        <w:pStyle w:val="ListParagraph"/>
+        <w:numPr>
+          <w:ilvl w:val="1"/>
+          <w:numId w:val="4"/>
+        </w:numPr>
+      </w:pPr>
+      <w:r>
+        <w:t>1. Marital status: Married or Couple</w:t>
+      </w:r>
+    </w:p>
+    <w:p>
+      <w:pPr>
+        <w:pStyle w:val="ListParagraph"/>
+        <w:numPr>
+          <w:ilvl w:val="1"/>
+          <w:numId w:val="4"/>
+        </w:numPr>
+      </w:pPr>
+      <w:r>
+        <w:t>2. Children dependency: True</w:t>
+      </w:r>
+    </w:p>
+    <w:p>
+      <w:pPr>
+        <w:pStyle w:val="ListParagraph"/>
+        <w:numPr>
+          <w:ilvl w:val="1"/>
+          <w:numId w:val="4"/>
+        </w:numPr>
+      </w:pPr>
+      <w:r>
+        <w:t>3. Sex: proportions based on variables "</w:t>
+      </w:r>
+      <w:proofErr w:type="spellStart"/>
+      <w:r>
+        <w:t>percentage_male_lookingafter</w:t>
+      </w:r>
+      <w:proofErr w:type="spellEnd"/>
+      <w:r>
+        <w:t>" and "</w:t>
+      </w:r>
+      <w:proofErr w:type="spellStart"/>
+      <w:r>
+        <w:t>percentage_female_lookingafter</w:t>
+      </w:r>
+      <w:proofErr w:type="spellEnd"/>
+      <w:r>
+        <w:t>" assigned previously</w:t>
+      </w:r>
+    </w:p>
+    <w:p>
+      <w:pPr>
+        <w:pStyle w:val="ListParagraph"/>
+        <w:numPr>
+          <w:ilvl w:val="0"/>
+          <w:numId w:val="4"/>
+        </w:numPr>
+      </w:pPr>
+      <w:r>
+        <w:t xml:space="preserve">  Selection 2:</w:t>
+      </w:r>
+    </w:p>
+    <w:p>
+      <w:pPr>
+        <w:pStyle w:val="ListParagraph"/>
+        <w:numPr>
+          <w:ilvl w:val="1"/>
+          <w:numId w:val="4"/>
+        </w:numPr>
+      </w:pPr>
+      <w:r>
+        <w:t>1. Marital status: Married or Couple</w:t>
+      </w:r>
+    </w:p>
+    <w:p>
+      <w:pPr>
+        <w:pStyle w:val="ListParagraph"/>
+        <w:numPr>
+          <w:ilvl w:val="1"/>
+          <w:numId w:val="4"/>
+        </w:numPr>
+      </w:pPr>
+      <w:r>
+        <w:t>2. Children dependency: False</w:t>
+      </w:r>
+    </w:p>
+    <w:p>
+      <w:pPr>
+        <w:pStyle w:val="ListParagraph"/>
+        <w:numPr>
+          <w:ilvl w:val="1"/>
+          <w:numId w:val="4"/>
+        </w:numPr>
+      </w:pPr>
+      <w:r>
+        <w:t xml:space="preserve"> 3. Sex: proportions based on variables "</w:t>
+      </w:r>
+      <w:proofErr w:type="spellStart"/>
+      <w:r>
+        <w:t>percentage_male_lookingafter</w:t>
+      </w:r>
+      <w:proofErr w:type="spellEnd"/>
+      <w:r>
+        <w:t>" and "</w:t>
+      </w:r>
+      <w:proofErr w:type="spellStart"/>
+      <w:r>
+        <w:t>percentage_female_lookingafter</w:t>
+      </w:r>
+      <w:proofErr w:type="spellEnd"/>
+      <w:r>
+        <w:t>" assigned previously</w:t>
+      </w:r>
+    </w:p>
+    <w:p>
+      <w:pPr>
+        <w:pStyle w:val="ListParagraph"/>
+        <w:numPr>
+          <w:ilvl w:val="1"/>
+          <w:numId w:val="4"/>
+        </w:numPr>
+      </w:pPr>
+      <w:r>
+        <w:t>4. Age: sort age by 9asecnding order = False) and choose the top 'n values required</w:t>
+      </w:r>
+    </w:p>
+    <w:p>
+      <w:pPr>
+        <w:pStyle w:val="ListParagraph"/>
+        <w:numPr>
+          <w:ilvl w:val="1"/>
+          <w:numId w:val="4"/>
+        </w:numPr>
+      </w:pPr>
+      <w:r>
+        <w:t xml:space="preserve">    </w:t>
+      </w:r>
+    </w:p>
+    <w:p>
+      <w:pPr>
+        <w:pStyle w:val="ListParagraph"/>
+        <w:numPr>
+          <w:ilvl w:val="1"/>
+          <w:numId w:val="4"/>
+        </w:numPr>
+      </w:pPr>
+      <w:r>
+        <w:t xml:space="preserve">    # In case there are still leftovers:</w:t>
+      </w:r>
+    </w:p>
+    <w:p>
+      <w:pPr>
+        <w:pStyle w:val="ListParagraph"/>
+        <w:numPr>
+          <w:ilvl w:val="0"/>
+          <w:numId w:val="4"/>
+        </w:numPr>
+      </w:pPr>
+      <w:r>
+        <w:t>Selection 3:</w:t>
+      </w:r>
+    </w:p>
+    <w:p>
+      <w:pPr>
+        <w:pStyle w:val="ListParagraph"/>
+        <w:numPr>
+          <w:ilvl w:val="1"/>
+          <w:numId w:val="4"/>
+        </w:numPr>
+      </w:pPr>
+      <w:r>
+        <w:t>1. Sex: proportions based on variables "</w:t>
+      </w:r>
+      <w:proofErr w:type="spellStart"/>
+      <w:r>
+        <w:t>percentage_male_lookingafter</w:t>
+      </w:r>
+      <w:proofErr w:type="spellEnd"/>
+      <w:r>
+        <w:t>" and "</w:t>
+      </w:r>
+      <w:proofErr w:type="spellStart"/>
+      <w:r>
+        <w:t>percentage_female_lookingafter</w:t>
+      </w:r>
+      <w:proofErr w:type="spellEnd"/>
+      <w:r>
+        <w:t>" assigned previously</w:t>
+      </w:r>
+    </w:p>
+    <w:p>
+      <w:pPr>
+        <w:pStyle w:val="ListParagraph"/>
+        <w:numPr>
+          <w:ilvl w:val="1"/>
+          <w:numId w:val="4"/>
+        </w:numPr>
+      </w:pPr>
+      <w:r>
+        <w:t>2. Marital status: any type (married, couple or single)</w:t>
+      </w:r>
+    </w:p>
+    <w:p>
+      <w:pPr>
+        <w:pStyle w:val="ListParagraph"/>
+        <w:numPr>
+          <w:ilvl w:val="1"/>
+          <w:numId w:val="4"/>
+        </w:numPr>
+      </w:pPr>
+      <w:r>
+        <w:t>Age: no age requirements.</w:t>
+      </w:r>
+    </w:p>
+    <w:p>
+      <w:r>
+        <w:t xml:space="preserve">Once selections in the OA area between females </w:t>
+      </w:r>
+      <w:proofErr w:type="gramStart"/>
+      <w:r>
+        <w:t>are done</w:t>
+      </w:r>
+      <w:proofErr w:type="gramEnd"/>
+      <w:r>
+        <w:t>, their households IDs are recorded in a list (</w:t>
+      </w:r>
+      <w:proofErr w:type="spellStart"/>
+      <w:r>
+        <w:t>all_HID_AreaOA_x_list</w:t>
+      </w:r>
+      <w:proofErr w:type="spellEnd"/>
+      <w:r>
+        <w:t>).</w:t>
+      </w:r>
+    </w:p>
+    <w:p>
+      <w:r>
+        <w:t>Once the code is finished, it is calculated the number of people selected as looking after family/home (</w:t>
+      </w:r>
+      <w:proofErr w:type="spellStart"/>
+      <w:proofErr w:type="gramStart"/>
+      <w:r>
+        <w:t>len</w:t>
+      </w:r>
+      <w:proofErr w:type="spellEnd"/>
+      <w:r>
+        <w:t>(</w:t>
+      </w:r>
+      <w:proofErr w:type="gramEnd"/>
+      <w:r>
+        <w:t>df_inactive_lookingafter_all_22feb_3</w:t>
+      </w:r>
+      <w:r>
+        <w:t>)</w:t>
+      </w:r>
+      <w:r>
+        <w:t>) and it is checked if there is any duplicates (</w:t>
+      </w:r>
+      <w:r>
+        <w:t>df_inactive_lookingafter_all_22feb_3</w:t>
+      </w:r>
+      <w:r>
+        <w:t>_1</w:t>
+      </w:r>
+      <w:r>
+        <w:t xml:space="preserve">). If the </w:t>
+      </w:r>
+      <w:proofErr w:type="spellStart"/>
+      <w:r>
+        <w:t>lenght</w:t>
+      </w:r>
+      <w:proofErr w:type="spellEnd"/>
+      <w:r>
+        <w:t xml:space="preserve"> of both </w:t>
+      </w:r>
+      <w:proofErr w:type="spellStart"/>
+      <w:r>
+        <w:t>dataframes</w:t>
+      </w:r>
+      <w:proofErr w:type="spellEnd"/>
+      <w:r>
+        <w:t xml:space="preserve"> is equal, it means there is not any duplicate row.</w:t>
+      </w:r>
+    </w:p>
+    <w:p>
+      <w:r>
+        <w:t xml:space="preserve">Then, some checks are done in order to calculate the </w:t>
+      </w:r>
+      <w:proofErr w:type="gramStart"/>
+      <w:r>
+        <w:t>%</w:t>
+      </w:r>
+      <w:proofErr w:type="gramEnd"/>
+      <w:r>
+        <w:t xml:space="preserve"> of people selected, the % of males, the % of females and the proportion of males/females selected.</w:t>
+      </w:r>
+    </w:p>
+    <w:p>
+      <w:r>
+        <w:t xml:space="preserve">If those values are not close enough to the ones provided in the document </w:t>
+      </w:r>
+      <w:r>
+        <w:t>"Regional labour market statistics: HI01 Headline indicators for the North East (Tables 10a, 10b, 10c)", then</w:t>
+      </w:r>
+      <w:r>
+        <w:t xml:space="preserve"> the </w:t>
+      </w:r>
+      <w:proofErr w:type="gramStart"/>
+      <w:r>
+        <w:t>"</w:t>
+      </w:r>
+      <w:r>
+        <w:t xml:space="preserve"> </w:t>
+      </w:r>
+      <w:proofErr w:type="spellStart"/>
+      <w:r>
+        <w:t>inactive</w:t>
+      </w:r>
+      <w:proofErr w:type="gramEnd"/>
+      <w:r>
+        <w:t>_loookingafter_conversor</w:t>
+      </w:r>
+      <w:proofErr w:type="spellEnd"/>
+      <w:r>
+        <w:t>" parameter value</w:t>
+      </w:r>
+      <w:r>
+        <w:t xml:space="preserve"> needs to be updated (increased or decreased, based on the calculated and the expected values)</w:t>
+      </w:r>
+      <w:r>
+        <w:t>.</w:t>
+      </w:r>
+    </w:p>
+    <w:p>
+      <w:r>
+        <w:rPr>
+          <w:u w:val="single"/>
+        </w:rPr>
+        <w:t>Retired</w:t>
+      </w:r>
+      <w:r>
+        <w:t>:</w:t>
+      </w:r>
+    </w:p>
+    <w:p>
+      <w:r>
+        <w:t xml:space="preserve">Once looking after people have been selected, </w:t>
+      </w:r>
+      <w:proofErr w:type="gramStart"/>
+      <w:r>
+        <w:t>then</w:t>
+      </w:r>
+      <w:proofErr w:type="gramEnd"/>
+      <w:r>
+        <w:t xml:space="preserve"> looking after people are removed from the </w:t>
+      </w:r>
+      <w:proofErr w:type="spellStart"/>
+      <w:r>
+        <w:t>dataframe</w:t>
+      </w:r>
+      <w:proofErr w:type="spellEnd"/>
+      <w:r>
+        <w:t xml:space="preserve"> in order to avoid selecting the same person in different categories (</w:t>
+      </w:r>
+      <w:r>
+        <w:t>df_persons_NE_inactive_16_64_NO_students_NO_lookingafter</w:t>
+      </w:r>
+      <w:r>
+        <w:t>).</w:t>
+      </w:r>
+    </w:p>
+    <w:p>
+      <w:r>
+        <w:lastRenderedPageBreak/>
+        <w:t>The selection of “retired” people is similar to the one followed with the students and looking after. The code is the same until the gender loop starts (before there are only changes about the values of the parameters used (</w:t>
+      </w:r>
+      <w:proofErr w:type="spellStart"/>
+      <w:r>
+        <w:t>inactive_retired</w:t>
+      </w:r>
+      <w:r>
+        <w:t>_conversor</w:t>
+      </w:r>
+      <w:proofErr w:type="spellEnd"/>
+      <w:r>
+        <w:t xml:space="preserve">, </w:t>
+      </w:r>
+      <w:r>
+        <w:t>percentage_1_</w:t>
+      </w:r>
+      <w:r>
+        <w:t xml:space="preserve">retired, </w:t>
+      </w:r>
+      <w:r>
+        <w:t>percentage_</w:t>
+      </w:r>
+      <w:r>
+        <w:t>2</w:t>
+      </w:r>
+      <w:r>
+        <w:t>_</w:t>
+      </w:r>
+      <w:r>
+        <w:t>retired)).</w:t>
+      </w:r>
+    </w:p>
+    <w:p>
+      <w:r>
+        <w:t xml:space="preserve">In this case, there are </w:t>
+      </w:r>
+      <w:proofErr w:type="gramStart"/>
+      <w:r>
+        <w:t>4</w:t>
+      </w:r>
+      <w:proofErr w:type="gramEnd"/>
+      <w:r>
+        <w:t xml:space="preserve"> selections:</w:t>
+      </w:r>
+    </w:p>
+    <w:p>
+      <w:pPr>
+        <w:pStyle w:val="ListParagraph"/>
+        <w:numPr>
+          <w:ilvl w:val="0"/>
+          <w:numId w:val="4"/>
+        </w:numPr>
+      </w:pPr>
+      <w:r>
+        <w:t>First selection:</w:t>
+      </w:r>
+    </w:p>
+    <w:p>
+      <w:pPr>
+        <w:pStyle w:val="ListParagraph"/>
+        <w:numPr>
+          <w:ilvl w:val="1"/>
+          <w:numId w:val="4"/>
+        </w:numPr>
+      </w:pPr>
+      <w:r>
+        <w:t>1. People aged 60-64</w:t>
+      </w:r>
+    </w:p>
+    <w:p>
+      <w:pPr>
+        <w:pStyle w:val="ListParagraph"/>
+        <w:numPr>
+          <w:ilvl w:val="1"/>
+          <w:numId w:val="4"/>
+        </w:numPr>
+      </w:pPr>
+      <w:r>
+        <w:t>2. Sex: proportions based on variables "</w:t>
+      </w:r>
+      <w:proofErr w:type="spellStart"/>
+      <w:r>
+        <w:t>percentage_male_retired</w:t>
+      </w:r>
+      <w:proofErr w:type="spellEnd"/>
+      <w:r>
+        <w:t>" and "</w:t>
+      </w:r>
+      <w:proofErr w:type="spellStart"/>
+      <w:r>
+        <w:t>percentage_female_retired</w:t>
+      </w:r>
+      <w:proofErr w:type="spellEnd"/>
+      <w:r>
+        <w:t>" assigned previously</w:t>
+      </w:r>
+    </w:p>
+    <w:p>
+      <w:pPr>
+        <w:pStyle w:val="ListParagraph"/>
+        <w:numPr>
+          <w:ilvl w:val="0"/>
+          <w:numId w:val="4"/>
+        </w:numPr>
+      </w:pPr>
+      <w:r>
+        <w:t>Second selection:</w:t>
+      </w:r>
+      <w:bookmarkStart w:id="0" w:name="_GoBack"/>
+      <w:bookmarkEnd w:id="0"/>
+    </w:p>
+    <w:p>
+      <w:pPr>
+        <w:pStyle w:val="ListParagraph"/>
+        <w:numPr>
+          <w:ilvl w:val="1"/>
+          <w:numId w:val="4"/>
+        </w:numPr>
+      </w:pPr>
+      <w:r>
+        <w:t>1. People aged 55-59</w:t>
+      </w:r>
+    </w:p>
+    <w:p>
+      <w:pPr>
+        <w:pStyle w:val="ListParagraph"/>
+        <w:numPr>
+          <w:ilvl w:val="1"/>
+          <w:numId w:val="4"/>
+        </w:numPr>
+      </w:pPr>
+      <w:r>
+        <w:t>2. Sex: proportions based on variables "</w:t>
+      </w:r>
+      <w:proofErr w:type="spellStart"/>
+      <w:r>
+        <w:t>percentage_male_retired</w:t>
+      </w:r>
+      <w:proofErr w:type="spellEnd"/>
+      <w:r>
+        <w:t>" and "</w:t>
+      </w:r>
+      <w:proofErr w:type="spellStart"/>
+      <w:r>
+        <w:t>percentage_female_retired</w:t>
+      </w:r>
+      <w:proofErr w:type="spellEnd"/>
+      <w:r>
+        <w:t>" assigned previously</w:t>
+      </w:r>
+    </w:p>
+    <w:p>
+      <w:pPr>
+        <w:pStyle w:val="ListParagraph"/>
+        <w:numPr>
+          <w:ilvl w:val="0"/>
+          <w:numId w:val="4"/>
+        </w:numPr>
+      </w:pPr>
+      <w:r>
+        <w:t>Third selection:</w:t>
+      </w:r>
+    </w:p>
+    <w:p>
+      <w:pPr>
+        <w:pStyle w:val="ListParagraph"/>
+        <w:numPr>
+          <w:ilvl w:val="1"/>
+          <w:numId w:val="4"/>
+        </w:numPr>
+      </w:pPr>
+      <w:r>
+        <w:t>1. People aged 50-54</w:t>
+      </w:r>
+    </w:p>
+    <w:p>
+      <w:pPr>
+        <w:pStyle w:val="ListParagraph"/>
+        <w:numPr>
+          <w:ilvl w:val="1"/>
+          <w:numId w:val="4"/>
+        </w:numPr>
+      </w:pPr>
+      <w:r>
+        <w:t>2. Sex: proportions based on variables "</w:t>
+      </w:r>
+      <w:proofErr w:type="spellStart"/>
+      <w:r>
+        <w:t>percentage_male_retired</w:t>
+      </w:r>
+      <w:proofErr w:type="spellEnd"/>
+      <w:r>
+        <w:t>" and "</w:t>
+      </w:r>
+      <w:proofErr w:type="spellStart"/>
+      <w:r>
+        <w:t>percentage_female_retired</w:t>
+      </w:r>
+      <w:proofErr w:type="spellEnd"/>
+      <w:r>
+        <w:t>" assigned previously</w:t>
+      </w:r>
+    </w:p>
+    <w:p>
+      <w:pPr>
+        <w:pStyle w:val="ListParagraph"/>
+        <w:numPr>
+          <w:ilvl w:val="0"/>
+          <w:numId w:val="4"/>
+        </w:numPr>
+      </w:pPr>
+      <w:r>
+        <w:t>Forth selection:</w:t>
+      </w:r>
+    </w:p>
+    <w:p>
+      <w:pPr>
+        <w:pStyle w:val="ListParagraph"/>
+        <w:numPr>
+          <w:ilvl w:val="1"/>
+          <w:numId w:val="4"/>
+        </w:numPr>
+      </w:pPr>
+      <w:r>
+        <w:t>1. People aged &lt; 50</w:t>
+      </w:r>
+    </w:p>
+    <w:p>
+      <w:pPr>
+        <w:pStyle w:val="ListParagraph"/>
+        <w:numPr>
+          <w:ilvl w:val="1"/>
+          <w:numId w:val="4"/>
+        </w:numPr>
+      </w:pPr>
+      <w:r>
+        <w:t>2. Sex: proportions based on variables "</w:t>
+      </w:r>
+      <w:proofErr w:type="spellStart"/>
+      <w:r>
+        <w:t>percentage_male_retired</w:t>
+      </w:r>
+      <w:proofErr w:type="spellEnd"/>
+      <w:r>
+        <w:t>" and "</w:t>
+      </w:r>
+      <w:proofErr w:type="spellStart"/>
+      <w:r>
+        <w:t>percentage_female_retired</w:t>
+      </w:r>
+      <w:proofErr w:type="spellEnd"/>
+      <w:r>
+        <w:t>" assigned previously</w:t>
+      </w:r>
+    </w:p>
+    <w:p/>
+    <w:p>
+      <w:r>
+        <w:t>Once the code is finished, it is calculated the number of people selected as retired (</w:t>
+      </w:r>
+      <w:proofErr w:type="spellStart"/>
+      <w:proofErr w:type="gramStart"/>
+      <w:r>
+        <w:t>len</w:t>
+      </w:r>
+      <w:proofErr w:type="spellEnd"/>
+      <w:r>
+        <w:t>(</w:t>
+      </w:r>
+      <w:proofErr w:type="gramEnd"/>
+      <w:r>
+        <w:t>df_people_NE_inactive_retired_all_v2</w:t>
+      </w:r>
+      <w:r>
+        <w:t>)</w:t>
+      </w:r>
+      <w:r>
+        <w:t>) and it is checked if there is any duplicates (</w:t>
+      </w:r>
+      <w:r>
+        <w:t>df_people_NE_inactive_retired_all_v2</w:t>
+      </w:r>
+      <w:r>
+        <w:t>_1</w:t>
+      </w:r>
+      <w:r>
+        <w:t xml:space="preserve">). If the length of both </w:t>
+      </w:r>
+      <w:proofErr w:type="spellStart"/>
+      <w:r>
+        <w:t>dataframes</w:t>
+      </w:r>
+      <w:proofErr w:type="spellEnd"/>
+      <w:r>
+        <w:t xml:space="preserve"> is equal, it means there is not any duplicate row.</w:t>
+      </w:r>
+    </w:p>
+    <w:p>
+      <w:r>
+        <w:t xml:space="preserve">Then, some checks are done in order to calculate the </w:t>
+      </w:r>
+      <w:proofErr w:type="gramStart"/>
+      <w:r>
+        <w:t>%</w:t>
+      </w:r>
+      <w:proofErr w:type="gramEnd"/>
+      <w:r>
+        <w:t xml:space="preserve"> of people selected, the % of males, the % of females and the proportion of males/females selected.</w:t>
+      </w:r>
+    </w:p>
+    <w:p>
+      <w:r>
+        <w:t xml:space="preserve">If those values are not close enough to the ones provided in the document </w:t>
+      </w:r>
+      <w:r>
+        <w:t>"Regional labour market statistics: HI01 Headline indicators for the North East (Tables 10a, 10b, 10c)", then</w:t>
+      </w:r>
+      <w:r>
+        <w:t xml:space="preserve"> the </w:t>
+      </w:r>
+      <w:r>
+        <w:t>"</w:t>
+      </w:r>
+      <w:proofErr w:type="spellStart"/>
+      <w:r>
+        <w:t>inactive_</w:t>
+      </w:r>
+      <w:r>
+        <w:t>retired</w:t>
+      </w:r>
+      <w:r>
+        <w:t>_conversor</w:t>
+      </w:r>
+      <w:proofErr w:type="spellEnd"/>
+      <w:r>
+        <w:t>" parameter value</w:t>
+      </w:r>
+      <w:r>
+        <w:t xml:space="preserve"> needs to be updated (increased or decreased, based on the calculated and the expected values)</w:t>
+      </w:r>
+      <w:r>
+        <w:t>.</w:t>
+      </w:r>
+    </w:p>
+    <w:p/>
+    <w:p>
+      <w:r>
+        <w:rPr>
+          <w:u w:val="single"/>
+        </w:rPr>
+        <w:t>Sick</w:t>
+      </w:r>
+      <w:r>
+        <w:t>:</w:t>
+      </w:r>
+    </w:p>
+    <w:p>
+      <w:r>
+        <w:t xml:space="preserve">Once retired people </w:t>
+      </w:r>
+      <w:proofErr w:type="gramStart"/>
+      <w:r>
+        <w:t>have been selected</w:t>
+      </w:r>
+      <w:proofErr w:type="gramEnd"/>
+      <w:r>
+        <w:t xml:space="preserve">, then retired people are removed from the </w:t>
+      </w:r>
+      <w:proofErr w:type="spellStart"/>
+      <w:r>
+        <w:t>dataframe</w:t>
+      </w:r>
+      <w:proofErr w:type="spellEnd"/>
+      <w:r>
+        <w:t xml:space="preserve"> in order to avoid selecting the same person in different categories (</w:t>
+      </w:r>
+      <w:r>
+        <w:t>df_persons_NE_inactive_16_64_NO_students_NO_lookingafter_NO_retired</w:t>
+      </w:r>
+      <w:r>
+        <w:t>).</w:t>
+      </w:r>
+    </w:p>
+    <w:p>
+      <w:r>
+        <w:t>The selection of “sick” people is similar to the one followed with the students, looking after and retired. The code is the same until the gender loop starts (before there are only changes about the values of the parameters used (</w:t>
+      </w:r>
+      <w:proofErr w:type="spellStart"/>
+      <w:r>
+        <w:t>inactive_sick</w:t>
+      </w:r>
+      <w:r>
+        <w:t>_conversor</w:t>
+      </w:r>
+      <w:proofErr w:type="spellEnd"/>
+      <w:r>
+        <w:t xml:space="preserve">, </w:t>
+      </w:r>
+      <w:r>
+        <w:t>percentage_1_</w:t>
+      </w:r>
+      <w:r>
+        <w:t xml:space="preserve">sick, </w:t>
+      </w:r>
+      <w:r>
+        <w:t>percentage_</w:t>
+      </w:r>
+      <w:r>
+        <w:t>2</w:t>
+      </w:r>
+      <w:r>
+        <w:t>_</w:t>
+      </w:r>
+      <w:r>
+        <w:t>sick)).</w:t>
+      </w:r>
+    </w:p>
+    <w:p>
+      <w:r>
+        <w:t>In this case, there are two selections:</w:t>
+      </w:r>
+    </w:p>
+    <w:p>
+      <w:pPr>
+        <w:pStyle w:val="ListParagraph"/>
+        <w:numPr>
+          <w:ilvl w:val="0"/>
+          <w:numId w:val="4"/>
+        </w:numPr>
+      </w:pPr>
+      <w:r>
+        <w:t>First selection:</w:t>
+      </w:r>
+    </w:p>
+    <w:p>
+      <w:pPr>
+        <w:pStyle w:val="ListParagraph"/>
+        <w:numPr>
+          <w:ilvl w:val="1"/>
+          <w:numId w:val="4"/>
+        </w:numPr>
+      </w:pPr>
+      <w:r>
+        <w:lastRenderedPageBreak/>
+        <w:t>1. People aged 50-64</w:t>
+      </w:r>
+    </w:p>
+    <w:p>
+      <w:pPr>
+        <w:pStyle w:val="ListParagraph"/>
+        <w:numPr>
+          <w:ilvl w:val="1"/>
+          <w:numId w:val="4"/>
+        </w:numPr>
+      </w:pPr>
+      <w:r>
+        <w:t>2. Sex: proportions based on variables "percentage_1_longtermsick" and "percentage_2_longtermsick" assigned previously</w:t>
+      </w:r>
+    </w:p>
+    <w:p>
+      <w:pPr>
+        <w:pStyle w:val="ListParagraph"/>
+        <w:numPr>
+          <w:ilvl w:val="0"/>
+          <w:numId w:val="4"/>
+        </w:numPr>
+      </w:pPr>
+      <w:r>
+        <w:t>Second selection:</w:t>
+      </w:r>
+    </w:p>
+    <w:p>
+      <w:pPr>
+        <w:pStyle w:val="ListParagraph"/>
+        <w:numPr>
+          <w:ilvl w:val="1"/>
+          <w:numId w:val="4"/>
+        </w:numPr>
+      </w:pPr>
+      <w:r>
+        <w:t>1. People aged &lt; 50</w:t>
+      </w:r>
+    </w:p>
+    <w:p>
+      <w:pPr>
+        <w:pStyle w:val="ListParagraph"/>
+        <w:numPr>
+          <w:ilvl w:val="1"/>
+          <w:numId w:val="4"/>
+        </w:numPr>
+      </w:pPr>
+      <w:r>
+        <w:t>2. Sex: proportions based on variables "percentage_1_longtermsick" and "percentage_2_longtermsick" assigned previously</w:t>
+      </w:r>
+    </w:p>
+    <w:p/>
+    <w:p>
+      <w:r>
+        <w:t>Once the code is finished, it is calculated the number of people selected as sick (</w:t>
+      </w:r>
+      <w:proofErr w:type="spellStart"/>
+      <w:proofErr w:type="gramStart"/>
+      <w:r>
+        <w:t>len</w:t>
+      </w:r>
+      <w:proofErr w:type="spellEnd"/>
+      <w:r>
+        <w:t>(</w:t>
+      </w:r>
+      <w:proofErr w:type="spellStart"/>
+      <w:proofErr w:type="gramEnd"/>
+      <w:r>
+        <w:t>df_people_NE_inactive_longtermsick_all</w:t>
+      </w:r>
+      <w:proofErr w:type="spellEnd"/>
+      <w:r>
+        <w:t>)</w:t>
+      </w:r>
+      <w:r>
+        <w:t>) and it is checked if there is any duplicates (</w:t>
+      </w:r>
+      <w:r>
+        <w:t>df_people_NE_inactive_longtermsick_all</w:t>
+      </w:r>
+      <w:r>
+        <w:t>_1</w:t>
+      </w:r>
+      <w:r>
+        <w:t xml:space="preserve">). If the length of both </w:t>
+      </w:r>
+      <w:proofErr w:type="spellStart"/>
+      <w:r>
+        <w:t>dataframes</w:t>
+      </w:r>
+      <w:proofErr w:type="spellEnd"/>
+      <w:r>
+        <w:t xml:space="preserve"> is equal, it means there is not any duplicate row.</w:t>
+      </w:r>
+    </w:p>
+    <w:p>
+      <w:r>
+        <w:t xml:space="preserve">Then, some checks are done in order to calculate the </w:t>
+      </w:r>
+      <w:proofErr w:type="gramStart"/>
+      <w:r>
+        <w:t>%</w:t>
+      </w:r>
+      <w:proofErr w:type="gramEnd"/>
+      <w:r>
+        <w:t xml:space="preserve"> of people selected, the % of males, the % of females and the proportion of males/females selected.</w:t>
+      </w:r>
+    </w:p>
+    <w:p>
+      <w:r>
+        <w:t xml:space="preserve">If those values are not close enough to the ones provided in the document </w:t>
+      </w:r>
+      <w:r>
+        <w:t>"Regional labour market statistics: HI01 Headline indicators for the North East (Tables 10a, 10b, 10c)", then</w:t>
+      </w:r>
+      <w:r>
+        <w:t xml:space="preserve"> the </w:t>
+      </w:r>
+      <w:r>
+        <w:t>"</w:t>
+      </w:r>
+      <w:proofErr w:type="spellStart"/>
+      <w:r>
+        <w:t>inactive_</w:t>
+      </w:r>
+      <w:r>
+        <w:t>retired</w:t>
+      </w:r>
+      <w:r>
+        <w:t>_conversor</w:t>
+      </w:r>
+      <w:proofErr w:type="spellEnd"/>
+      <w:r>
+        <w:t>" parameter value</w:t>
+      </w:r>
+      <w:r>
+        <w:t xml:space="preserve"> needs to be updated (increased or decreased, based on the calculated and the expected values)</w:t>
+      </w:r>
+      <w:r>
+        <w:t>.</w:t>
+      </w:r>
+    </w:p>
+    <w:p/>
+    <w:p>
+      <w:r>
+        <w:rPr>
+          <w:u w:val="single"/>
+        </w:rPr>
+        <w:t>Other</w:t>
+      </w:r>
+      <w:r>
+        <w:t>:</w:t>
+      </w:r>
+    </w:p>
+    <w:p/>
+    <w:p>
+      <w:r>
+        <w:t xml:space="preserve">Finally, category “other” contains the remaining people that </w:t>
+      </w:r>
+      <w:proofErr w:type="gramStart"/>
+      <w:r>
+        <w:t>were not assigned</w:t>
+      </w:r>
+      <w:proofErr w:type="gramEnd"/>
+      <w:r>
+        <w:t xml:space="preserve"> as student, looking after family/home, retired or sick (</w:t>
+      </w:r>
+      <w:r>
+        <w:t>df_persons_NE_inactive_16_64_Other</w:t>
+      </w:r>
+      <w:r>
+        <w:t>).</w:t>
+      </w:r>
+    </w:p>
+    <w:p>
+      <w:r>
+        <w:t xml:space="preserve">Some checks are done in order to calculate the </w:t>
+      </w:r>
+      <w:proofErr w:type="gramStart"/>
+      <w:r>
+        <w:t>%</w:t>
+      </w:r>
+      <w:proofErr w:type="gramEnd"/>
+      <w:r>
+        <w:t xml:space="preserve"> of people selected, the % of males, the % of females and the proportion of males/females selected.</w:t>
+      </w:r>
+    </w:p>
+    <w:p>
+      <w:r>
+        <w:t xml:space="preserve">Results obtained should be close enough to those provided by the </w:t>
+      </w:r>
+      <w:r>
+        <w:t>"Regional labour market statistics: HI01 Headline indicators for the Nor</w:t>
+      </w:r>
+      <w:r>
+        <w:t xml:space="preserve">th East (Tables 10a, 10b, 10c)". Some differences may appear due to this is the last selection done and </w:t>
+      </w:r>
+      <w:proofErr w:type="gramStart"/>
+      <w:r>
+        <w:t>less possibilities</w:t>
+      </w:r>
+      <w:proofErr w:type="gramEnd"/>
+      <w:r>
+        <w:t xml:space="preserve"> to choose people are available.</w:t>
+      </w:r>
+    </w:p>
+    <w:p/>
+    <w:p>
+      <w:r>
+        <w:t xml:space="preserve">All inactive people aged more than 64 years old are stored in a </w:t>
+      </w:r>
+      <w:proofErr w:type="spellStart"/>
+      <w:r>
+        <w:t>dataframe</w:t>
+      </w:r>
+      <w:proofErr w:type="spellEnd"/>
+      <w:r>
+        <w:t xml:space="preserve"> (</w:t>
+      </w:r>
+      <w:r>
+        <w:t>df_persons_NE_inactive_65_120</w:t>
+      </w:r>
+      <w:r>
+        <w:t xml:space="preserve">). This group of people </w:t>
+      </w:r>
+      <w:proofErr w:type="gramStart"/>
+      <w:r>
+        <w:t>will be considered</w:t>
+      </w:r>
+      <w:proofErr w:type="gramEnd"/>
+      <w:r>
+        <w:t xml:space="preserve"> as retired.</w:t>
+      </w:r>
+    </w:p>
+    <w:p/>
+    <w:p>
+      <w:r>
+        <w:t xml:space="preserve">Once all inactive categories </w:t>
+      </w:r>
+      <w:proofErr w:type="gramStart"/>
+      <w:r>
+        <w:t>are defined</w:t>
+      </w:r>
+      <w:proofErr w:type="gramEnd"/>
+      <w:r>
+        <w:t xml:space="preserve">, the ‘Occupation’ column is updated in each </w:t>
+      </w:r>
+      <w:proofErr w:type="spellStart"/>
+      <w:r>
+        <w:t>dataframe</w:t>
+      </w:r>
+      <w:proofErr w:type="spellEnd"/>
+      <w:r>
+        <w:t xml:space="preserve"> with the correspondent value.</w:t>
+      </w:r>
+    </w:p>
+    <w:p>
+      <w:r>
+        <w:t xml:space="preserve">All updated </w:t>
+      </w:r>
+      <w:proofErr w:type="spellStart"/>
+      <w:r>
+        <w:t>dataframes</w:t>
+      </w:r>
+      <w:proofErr w:type="spellEnd"/>
+      <w:r>
+        <w:t xml:space="preserve"> are </w:t>
+      </w:r>
+      <w:proofErr w:type="spellStart"/>
+      <w:r>
+        <w:t>meged</w:t>
+      </w:r>
+      <w:proofErr w:type="spellEnd"/>
+      <w:r>
+        <w:t xml:space="preserve"> in a single file (</w:t>
+      </w:r>
+      <w:r>
+        <w:t>df_persons_NE_inactive_5categories</w:t>
+      </w:r>
+      <w:r>
+        <w:t>).</w:t>
+      </w:r>
+    </w:p>
+    <w:p>
+      <w:r>
+        <w:t xml:space="preserve">Finally, the previous </w:t>
+      </w:r>
+      <w:proofErr w:type="spellStart"/>
+      <w:r>
+        <w:t>dataframe</w:t>
+      </w:r>
+      <w:proofErr w:type="spellEnd"/>
+      <w:r>
+        <w:t xml:space="preserve"> </w:t>
+      </w:r>
+      <w:proofErr w:type="gramStart"/>
+      <w:r>
+        <w:t>is saved</w:t>
+      </w:r>
+      <w:proofErr w:type="gramEnd"/>
+      <w:r>
+        <w:t xml:space="preserve"> as a csv file.</w:t>
+      </w:r>
+    </w:p>
+    <w:p>
+      <w:r>
+        <w:t>##</w:t>
+      </w:r>
+    </w:p>
+    <w:p>
+      <w:r>
+        <w:lastRenderedPageBreak/>
+        <w:br/>
+      </w:r>
+    </w:p>
+    <w:p>
+      <w:r>
+        <w:br w:type="column"/>
+      </w:r>
+    </w:p>
     <w:p/>
     <w:p/>
-    <w:p>
-      <w:bookmarkStart w:id="0" w:name="_GoBack"/>
-      <w:bookmarkEnd w:id="0"/>
-    </w:p>
     <w:p>
       <w:r>
         <w:t xml:space="preserve">        </w:t>
@@ -5865,6 +8448,95 @@
       <w:rPr>
         <w:rFonts w:ascii="Wingdings" w:hAnsi="Wingdings" w:hint="default"/>
       </w:rPr>
+    </w:lvl>
+  </w:abstractNum>
+  <w:abstractNum w:abstractNumId="11" w15:restartNumberingAfterBreak="0">
+    <w:nsid w:val="75784003"/>
+    <w:multiLevelType w:val="hybridMultilevel"/>
+    <w:tmpl w:val="88E657B4"/>
+    <w:lvl w:ilvl="0" w:tplc="0809000F">
+      <w:start w:val="1"/>
+      <w:numFmt w:val="decimal"/>
+      <w:lvlText w:val="%1."/>
+      <w:lvlJc w:val="left"/>
+      <w:pPr>
+        <w:ind w:left="720" w:hanging="360"/>
+      </w:pPr>
+      <w:rPr>
+        <w:rFonts w:hint="default"/>
+      </w:rPr>
+    </w:lvl>
+    <w:lvl w:ilvl="1" w:tplc="08090019" w:tentative="1">
+      <w:start w:val="1"/>
+      <w:numFmt w:val="lowerLetter"/>
+      <w:lvlText w:val="%2."/>
+      <w:lvlJc w:val="left"/>
+      <w:pPr>
+        <w:ind w:left="1440" w:hanging="360"/>
+      </w:pPr>
+    </w:lvl>
+    <w:lvl w:ilvl="2" w:tplc="0809001B" w:tentative="1">
+      <w:start w:val="1"/>
+      <w:numFmt w:val="lowerRoman"/>
+      <w:lvlText w:val="%3."/>
+      <w:lvlJc w:val="right"/>
+      <w:pPr>
+        <w:ind w:left="2160" w:hanging="180"/>
+      </w:pPr>
+    </w:lvl>
+    <w:lvl w:ilvl="3" w:tplc="0809000F" w:tentative="1">
+      <w:start w:val="1"/>
+      <w:numFmt w:val="decimal"/>
+      <w:lvlText w:val="%4."/>
+      <w:lvlJc w:val="left"/>
+      <w:pPr>
+        <w:ind w:left="2880" w:hanging="360"/>
+      </w:pPr>
+    </w:lvl>
+    <w:lvl w:ilvl="4" w:tplc="08090019" w:tentative="1">
+      <w:start w:val="1"/>
+      <w:numFmt w:val="lowerLetter"/>
+      <w:lvlText w:val="%5."/>
+      <w:lvlJc w:val="left"/>
+      <w:pPr>
+        <w:ind w:left="3600" w:hanging="360"/>
+      </w:pPr>
+    </w:lvl>
+    <w:lvl w:ilvl="5" w:tplc="0809001B" w:tentative="1">
+      <w:start w:val="1"/>
+      <w:numFmt w:val="lowerRoman"/>
+      <w:lvlText w:val="%6."/>
+      <w:lvlJc w:val="right"/>
+      <w:pPr>
+        <w:ind w:left="4320" w:hanging="180"/>
+      </w:pPr>
+    </w:lvl>
+    <w:lvl w:ilvl="6" w:tplc="0809000F" w:tentative="1">
+      <w:start w:val="1"/>
+      <w:numFmt w:val="decimal"/>
+      <w:lvlText w:val="%7."/>
+      <w:lvlJc w:val="left"/>
+      <w:pPr>
+        <w:ind w:left="5040" w:hanging="360"/>
+      </w:pPr>
+    </w:lvl>
+    <w:lvl w:ilvl="7" w:tplc="08090019" w:tentative="1">
+      <w:start w:val="1"/>
+      <w:numFmt w:val="lowerLetter"/>
+      <w:lvlText w:val="%8."/>
+      <w:lvlJc w:val="left"/>
+      <w:pPr>
+        <w:ind w:left="5760" w:hanging="360"/>
+      </w:pPr>
+    </w:lvl>
+    <w:lvl w:ilvl="8" w:tplc="0809001B" w:tentative="1">
+      <w:start w:val="1"/>
+      <w:numFmt w:val="lowerRoman"/>
+      <w:lvlText w:val="%9."/>
+      <w:lvlJc w:val="right"/>
+      <w:pPr>
+        <w:ind w:left="6480" w:hanging="180"/>
+      </w:pPr>
     </w:lvl>
   </w:abstractNum>
   <w:num w:numId="1">
@@ -5899,6 +8571,9 @@
   </w:num>
   <w:num w:numId="11">
     <w:abstractNumId w:val="10"/>
+  </w:num>
+  <w:num w:numId="12">
+    <w:abstractNumId w:val="11"/>
   </w:num>
 </w:numbering>
 </file>
@@ -6346,6 +9021,25 @@
       <w:u w:val="single"/>
     </w:rPr>
   </w:style>
+  <w:style w:type="table" w:styleId="TableGrid">
+    <w:name w:val="Table Grid"/>
+    <w:basedOn w:val="TableNormal"/>
+    <w:uiPriority w:val="39"/>
+    <w:rsid w:val="003D7C87"/>
+    <w:pPr>
+      <w:spacing w:after="0" w:line="240" w:lineRule="auto"/>
+    </w:pPr>
+    <w:tblPr>
+      <w:tblBorders>
+        <w:top w:val="single" w:sz="4" w:space="0" w:color="auto"/>
+        <w:left w:val="single" w:sz="4" w:space="0" w:color="auto"/>
+        <w:bottom w:val="single" w:sz="4" w:space="0" w:color="auto"/>
+        <w:right w:val="single" w:sz="4" w:space="0" w:color="auto"/>
+        <w:insideH w:val="single" w:sz="4" w:space="0" w:color="auto"/>
+        <w:insideV w:val="single" w:sz="4" w:space="0" w:color="auto"/>
+      </w:tblBorders>
+    </w:tblPr>
+  </w:style>
 </w:styles>
 </file>
 

</xml_diff>

<commit_message>
notebook 7 added to documentation
</commit_message>
<xml_diff>
--- a/Synthetic_population_documentation.docx
+++ b/Synthetic_population_documentation.docx
@@ -4754,16 +4754,7 @@
         <w:t>inactive people only</w:t>
       </w:r>
       <w:r>
-        <w:t xml:space="preserve">. This column classifies these people in </w:t>
-      </w:r>
-      <w:r>
-        <w:t>5</w:t>
-      </w:r>
-      <w:r>
-        <w:t xml:space="preserve"> categories</w:t>
-      </w:r>
-      <w:r>
-        <w:t>: student, looking after family or home, sick, retired and other</w:t>
+        <w:t>. This column classifies these people in 5 categories: student, looking after family or home, sick, retired and other</w:t>
       </w:r>
     </w:p>
     <w:p/>
@@ -5171,16 +5162,7 @@
         </w:numPr>
       </w:pPr>
       <w:r>
-        <w:t>Regional labour market statistics:</w:t>
-      </w:r>
-      <w:r>
-        <w:t xml:space="preserve"> </w:t>
-      </w:r>
-      <w:r>
-        <w:t>HI01 Headline indicators for the North East</w:t>
-      </w:r>
-      <w:r>
-        <w:t xml:space="preserve"> (</w:t>
+        <w:t>Regional labour market statistics: HI01 Headline indicators for the North East (</w:t>
       </w:r>
       <w:r>
         <w:t>Tables 10a, 10b, 10c</w:t>
@@ -6617,668 +6599,1484 @@
       <w:r>
         <w:t>Second selection:</w:t>
       </w:r>
+    </w:p>
+    <w:p>
+      <w:pPr>
+        <w:pStyle w:val="ListParagraph"/>
+        <w:numPr>
+          <w:ilvl w:val="1"/>
+          <w:numId w:val="4"/>
+        </w:numPr>
+      </w:pPr>
+      <w:r>
+        <w:t>1. People aged 55-59</w:t>
+      </w:r>
+    </w:p>
+    <w:p>
+      <w:pPr>
+        <w:pStyle w:val="ListParagraph"/>
+        <w:numPr>
+          <w:ilvl w:val="1"/>
+          <w:numId w:val="4"/>
+        </w:numPr>
+      </w:pPr>
+      <w:r>
+        <w:t>2. Sex: proportions based on variables "</w:t>
+      </w:r>
+      <w:proofErr w:type="spellStart"/>
+      <w:r>
+        <w:t>percentage_male_retired</w:t>
+      </w:r>
+      <w:proofErr w:type="spellEnd"/>
+      <w:r>
+        <w:t>" and "</w:t>
+      </w:r>
+      <w:proofErr w:type="spellStart"/>
+      <w:r>
+        <w:t>percentage_female_retired</w:t>
+      </w:r>
+      <w:proofErr w:type="spellEnd"/>
+      <w:r>
+        <w:t>" assigned previously</w:t>
+      </w:r>
+    </w:p>
+    <w:p>
+      <w:pPr>
+        <w:pStyle w:val="ListParagraph"/>
+        <w:numPr>
+          <w:ilvl w:val="0"/>
+          <w:numId w:val="4"/>
+        </w:numPr>
+      </w:pPr>
+      <w:r>
+        <w:t>Third selection:</w:t>
+      </w:r>
+    </w:p>
+    <w:p>
+      <w:pPr>
+        <w:pStyle w:val="ListParagraph"/>
+        <w:numPr>
+          <w:ilvl w:val="1"/>
+          <w:numId w:val="4"/>
+        </w:numPr>
+      </w:pPr>
+      <w:r>
+        <w:t>1. People aged 50-54</w:t>
+      </w:r>
+    </w:p>
+    <w:p>
+      <w:pPr>
+        <w:pStyle w:val="ListParagraph"/>
+        <w:numPr>
+          <w:ilvl w:val="1"/>
+          <w:numId w:val="4"/>
+        </w:numPr>
+      </w:pPr>
+      <w:r>
+        <w:t>2. Sex: proportions based on variables "</w:t>
+      </w:r>
+      <w:proofErr w:type="spellStart"/>
+      <w:r>
+        <w:t>percentage_male_retired</w:t>
+      </w:r>
+      <w:proofErr w:type="spellEnd"/>
+      <w:r>
+        <w:t>" and "</w:t>
+      </w:r>
+      <w:proofErr w:type="spellStart"/>
+      <w:r>
+        <w:t>percentage_female_retired</w:t>
+      </w:r>
+      <w:proofErr w:type="spellEnd"/>
+      <w:r>
+        <w:t>" assigned previously</w:t>
+      </w:r>
+    </w:p>
+    <w:p>
+      <w:pPr>
+        <w:pStyle w:val="ListParagraph"/>
+        <w:numPr>
+          <w:ilvl w:val="0"/>
+          <w:numId w:val="4"/>
+        </w:numPr>
+      </w:pPr>
+      <w:r>
+        <w:t>Forth selection:</w:t>
+      </w:r>
+    </w:p>
+    <w:p>
+      <w:pPr>
+        <w:pStyle w:val="ListParagraph"/>
+        <w:numPr>
+          <w:ilvl w:val="1"/>
+          <w:numId w:val="4"/>
+        </w:numPr>
+      </w:pPr>
+      <w:r>
+        <w:t>1. People aged &lt; 50</w:t>
+      </w:r>
+    </w:p>
+    <w:p>
+      <w:pPr>
+        <w:pStyle w:val="ListParagraph"/>
+        <w:numPr>
+          <w:ilvl w:val="1"/>
+          <w:numId w:val="4"/>
+        </w:numPr>
+      </w:pPr>
+      <w:r>
+        <w:t>2. Sex: proportions based on variables "</w:t>
+      </w:r>
+      <w:proofErr w:type="spellStart"/>
+      <w:r>
+        <w:t>percentage_male_retired</w:t>
+      </w:r>
+      <w:proofErr w:type="spellEnd"/>
+      <w:r>
+        <w:t>" and "</w:t>
+      </w:r>
+      <w:proofErr w:type="spellStart"/>
+      <w:r>
+        <w:t>percentage_female_retired</w:t>
+      </w:r>
+      <w:proofErr w:type="spellEnd"/>
+      <w:r>
+        <w:t>" assigned previously</w:t>
+      </w:r>
+    </w:p>
+    <w:p/>
+    <w:p>
+      <w:r>
+        <w:t>Once the code is finished, it is calculated the number of people selected as retired (</w:t>
+      </w:r>
+      <w:proofErr w:type="spellStart"/>
+      <w:proofErr w:type="gramStart"/>
+      <w:r>
+        <w:t>len</w:t>
+      </w:r>
+      <w:proofErr w:type="spellEnd"/>
+      <w:r>
+        <w:t>(</w:t>
+      </w:r>
+      <w:proofErr w:type="gramEnd"/>
+      <w:r>
+        <w:t>df_people_NE_inactive_retired_all_v2</w:t>
+      </w:r>
+      <w:r>
+        <w:t>)</w:t>
+      </w:r>
+      <w:r>
+        <w:t>) and it is checked if there is any duplicates (</w:t>
+      </w:r>
+      <w:r>
+        <w:t>df_people_NE_inactive_retired_all_v2</w:t>
+      </w:r>
+      <w:r>
+        <w:t>_1</w:t>
+      </w:r>
+      <w:r>
+        <w:t xml:space="preserve">). If the length of both </w:t>
+      </w:r>
+      <w:proofErr w:type="spellStart"/>
+      <w:r>
+        <w:t>dataframes</w:t>
+      </w:r>
+      <w:proofErr w:type="spellEnd"/>
+      <w:r>
+        <w:t xml:space="preserve"> is equal, it means there is not any duplicate row.</w:t>
+      </w:r>
+    </w:p>
+    <w:p>
+      <w:r>
+        <w:t xml:space="preserve">Then, some checks are done in order to calculate the </w:t>
+      </w:r>
+      <w:proofErr w:type="gramStart"/>
+      <w:r>
+        <w:t>%</w:t>
+      </w:r>
+      <w:proofErr w:type="gramEnd"/>
+      <w:r>
+        <w:t xml:space="preserve"> of people selected, the % of males, the % of females and the proportion of males/females selected.</w:t>
+      </w:r>
+    </w:p>
+    <w:p>
+      <w:r>
+        <w:t xml:space="preserve">If those values are not close enough to the ones provided in the document </w:t>
+      </w:r>
+      <w:r>
+        <w:t>"Regional labour market statistics: HI01 Headline indicators for the North East (Tables 10a, 10b, 10c)", then</w:t>
+      </w:r>
+      <w:r>
+        <w:t xml:space="preserve"> the </w:t>
+      </w:r>
+      <w:r>
+        <w:t>"</w:t>
+      </w:r>
+      <w:proofErr w:type="spellStart"/>
+      <w:r>
+        <w:t>inactive_</w:t>
+      </w:r>
+      <w:r>
+        <w:t>retired</w:t>
+      </w:r>
+      <w:r>
+        <w:t>_conversor</w:t>
+      </w:r>
+      <w:proofErr w:type="spellEnd"/>
+      <w:r>
+        <w:t>" parameter value</w:t>
+      </w:r>
+      <w:r>
+        <w:t xml:space="preserve"> needs to be updated (increased or decreased, based on the calculated and the expected values)</w:t>
+      </w:r>
+      <w:r>
+        <w:t>.</w:t>
+      </w:r>
+    </w:p>
+    <w:p/>
+    <w:p>
+      <w:r>
+        <w:rPr>
+          <w:u w:val="single"/>
+        </w:rPr>
+        <w:t>Sick</w:t>
+      </w:r>
+      <w:r>
+        <w:t>:</w:t>
+      </w:r>
+    </w:p>
+    <w:p>
+      <w:r>
+        <w:t xml:space="preserve">Once retired people </w:t>
+      </w:r>
+      <w:proofErr w:type="gramStart"/>
+      <w:r>
+        <w:t>have been selected</w:t>
+      </w:r>
+      <w:proofErr w:type="gramEnd"/>
+      <w:r>
+        <w:t xml:space="preserve">, then retired people are removed from the </w:t>
+      </w:r>
+      <w:proofErr w:type="spellStart"/>
+      <w:r>
+        <w:t>dataframe</w:t>
+      </w:r>
+      <w:proofErr w:type="spellEnd"/>
+      <w:r>
+        <w:t xml:space="preserve"> in order to avoid selecting the same person in different categories (</w:t>
+      </w:r>
+      <w:r>
+        <w:t>df_persons_NE_inactive_16_64_NO_students_NO_lookingafter_NO_retired</w:t>
+      </w:r>
+      <w:r>
+        <w:t>).</w:t>
+      </w:r>
+    </w:p>
+    <w:p>
+      <w:r>
+        <w:t>The selection of “sick” people is similar to the one followed with the students, looking after and retired. The code is the same until the gender loop starts (before there are only changes about the values of the parameters used (</w:t>
+      </w:r>
+      <w:proofErr w:type="spellStart"/>
+      <w:r>
+        <w:t>inactive_sick</w:t>
+      </w:r>
+      <w:r>
+        <w:t>_conversor</w:t>
+      </w:r>
+      <w:proofErr w:type="spellEnd"/>
+      <w:r>
+        <w:t xml:space="preserve">, </w:t>
+      </w:r>
+      <w:r>
+        <w:t>percentage_1_</w:t>
+      </w:r>
+      <w:r>
+        <w:t xml:space="preserve">sick, </w:t>
+      </w:r>
+      <w:r>
+        <w:t>percentage_</w:t>
+      </w:r>
+      <w:r>
+        <w:t>2</w:t>
+      </w:r>
+      <w:r>
+        <w:t>_</w:t>
+      </w:r>
+      <w:r>
+        <w:t>sick)).</w:t>
+      </w:r>
+    </w:p>
+    <w:p>
+      <w:r>
+        <w:t>In this case, there are two selections:</w:t>
+      </w:r>
+    </w:p>
+    <w:p>
+      <w:pPr>
+        <w:pStyle w:val="ListParagraph"/>
+        <w:numPr>
+          <w:ilvl w:val="0"/>
+          <w:numId w:val="4"/>
+        </w:numPr>
+      </w:pPr>
+      <w:r>
+        <w:t>First selection:</w:t>
+      </w:r>
+    </w:p>
+    <w:p>
+      <w:pPr>
+        <w:pStyle w:val="ListParagraph"/>
+        <w:numPr>
+          <w:ilvl w:val="1"/>
+          <w:numId w:val="4"/>
+        </w:numPr>
+      </w:pPr>
+      <w:r>
+        <w:lastRenderedPageBreak/>
+        <w:t>1. People aged 50-64</w:t>
+      </w:r>
+    </w:p>
+    <w:p>
+      <w:pPr>
+        <w:pStyle w:val="ListParagraph"/>
+        <w:numPr>
+          <w:ilvl w:val="1"/>
+          <w:numId w:val="4"/>
+        </w:numPr>
+      </w:pPr>
+      <w:r>
+        <w:t>2. Sex: proportions based on variables "percentage_1_longtermsick" and "percentage_2_longtermsick" assigned previously</w:t>
+      </w:r>
+    </w:p>
+    <w:p>
+      <w:pPr>
+        <w:pStyle w:val="ListParagraph"/>
+        <w:numPr>
+          <w:ilvl w:val="0"/>
+          <w:numId w:val="4"/>
+        </w:numPr>
+      </w:pPr>
+      <w:r>
+        <w:t>Second selection:</w:t>
+      </w:r>
+    </w:p>
+    <w:p>
+      <w:pPr>
+        <w:pStyle w:val="ListParagraph"/>
+        <w:numPr>
+          <w:ilvl w:val="1"/>
+          <w:numId w:val="4"/>
+        </w:numPr>
+      </w:pPr>
+      <w:r>
+        <w:t>1. People aged &lt; 50</w:t>
+      </w:r>
+    </w:p>
+    <w:p>
+      <w:pPr>
+        <w:pStyle w:val="ListParagraph"/>
+        <w:numPr>
+          <w:ilvl w:val="1"/>
+          <w:numId w:val="4"/>
+        </w:numPr>
+      </w:pPr>
+      <w:r>
+        <w:t>2. Sex: proportions based on variables "percentage_1_longtermsick" and "percentage_2_longtermsick" assigned previously</w:t>
+      </w:r>
+    </w:p>
+    <w:p/>
+    <w:p>
+      <w:r>
+        <w:t>Once the code is finished, it is calculated the number of people selected as sick (</w:t>
+      </w:r>
+      <w:proofErr w:type="spellStart"/>
+      <w:proofErr w:type="gramStart"/>
+      <w:r>
+        <w:t>len</w:t>
+      </w:r>
+      <w:proofErr w:type="spellEnd"/>
+      <w:r>
+        <w:t>(</w:t>
+      </w:r>
+      <w:proofErr w:type="spellStart"/>
+      <w:proofErr w:type="gramEnd"/>
+      <w:r>
+        <w:t>df_people_NE_inactive_longtermsick_all</w:t>
+      </w:r>
+      <w:proofErr w:type="spellEnd"/>
+      <w:r>
+        <w:t>)</w:t>
+      </w:r>
+      <w:r>
+        <w:t>) and it is checked if there is any duplicates (</w:t>
+      </w:r>
+      <w:r>
+        <w:t>df_people_NE_inactive_longtermsick_all</w:t>
+      </w:r>
+      <w:r>
+        <w:t>_1</w:t>
+      </w:r>
+      <w:r>
+        <w:t xml:space="preserve">). If the length of both </w:t>
+      </w:r>
+      <w:proofErr w:type="spellStart"/>
+      <w:r>
+        <w:t>dataframes</w:t>
+      </w:r>
+      <w:proofErr w:type="spellEnd"/>
+      <w:r>
+        <w:t xml:space="preserve"> is equal, it means there is not any duplicate row.</w:t>
+      </w:r>
+    </w:p>
+    <w:p>
+      <w:r>
+        <w:t xml:space="preserve">Then, some checks are done in order to calculate the </w:t>
+      </w:r>
+      <w:proofErr w:type="gramStart"/>
+      <w:r>
+        <w:t>%</w:t>
+      </w:r>
+      <w:proofErr w:type="gramEnd"/>
+      <w:r>
+        <w:t xml:space="preserve"> of people selected, the % of males, the % of females and the proportion of males/females selected.</w:t>
+      </w:r>
+    </w:p>
+    <w:p>
+      <w:r>
+        <w:t xml:space="preserve">If those values are not close enough to the ones provided in the document </w:t>
+      </w:r>
+      <w:r>
+        <w:t>"Regional labour market statistics: HI01 Headline indicators for the North East (Tables 10a, 10b, 10c)", then</w:t>
+      </w:r>
+      <w:r>
+        <w:t xml:space="preserve"> the </w:t>
+      </w:r>
+      <w:r>
+        <w:t>"</w:t>
+      </w:r>
+      <w:proofErr w:type="spellStart"/>
+      <w:r>
+        <w:t>inactive_</w:t>
+      </w:r>
+      <w:r>
+        <w:t>retired</w:t>
+      </w:r>
+      <w:r>
+        <w:t>_conversor</w:t>
+      </w:r>
+      <w:proofErr w:type="spellEnd"/>
+      <w:r>
+        <w:t>" parameter value</w:t>
+      </w:r>
+      <w:r>
+        <w:t xml:space="preserve"> needs to be updated (increased or decreased, based on the calculated and the expected values)</w:t>
+      </w:r>
+      <w:r>
+        <w:t>.</w:t>
+      </w:r>
+    </w:p>
+    <w:p/>
+    <w:p>
+      <w:r>
+        <w:rPr>
+          <w:u w:val="single"/>
+        </w:rPr>
+        <w:t>Other</w:t>
+      </w:r>
+      <w:r>
+        <w:t>:</w:t>
+      </w:r>
+    </w:p>
+    <w:p/>
+    <w:p>
+      <w:r>
+        <w:t xml:space="preserve">Finally, category “other” contains the remaining people that </w:t>
+      </w:r>
+      <w:proofErr w:type="gramStart"/>
+      <w:r>
+        <w:t>were not assigned</w:t>
+      </w:r>
+      <w:proofErr w:type="gramEnd"/>
+      <w:r>
+        <w:t xml:space="preserve"> as student, looking after family/home, retired or sick (</w:t>
+      </w:r>
+      <w:r>
+        <w:t>df_persons_NE_inactive_16_64_Other</w:t>
+      </w:r>
+      <w:r>
+        <w:t>).</w:t>
+      </w:r>
+    </w:p>
+    <w:p>
+      <w:r>
+        <w:t xml:space="preserve">Some checks are done in order to calculate the </w:t>
+      </w:r>
+      <w:proofErr w:type="gramStart"/>
+      <w:r>
+        <w:t>%</w:t>
+      </w:r>
+      <w:proofErr w:type="gramEnd"/>
+      <w:r>
+        <w:t xml:space="preserve"> of people selected, the % of males, the % of females and the proportion of males/females selected.</w:t>
+      </w:r>
+    </w:p>
+    <w:p>
+      <w:r>
+        <w:t xml:space="preserve">Results obtained should be close enough to those provided by the </w:t>
+      </w:r>
+      <w:r>
+        <w:t>"Regional labour market statistics: HI01 Headline indicators for the Nor</w:t>
+      </w:r>
+      <w:r>
+        <w:t xml:space="preserve">th East (Tables 10a, 10b, 10c)". Some differences may appear due to this is the last selection done and </w:t>
+      </w:r>
+      <w:proofErr w:type="gramStart"/>
+      <w:r>
+        <w:t>less possibilities</w:t>
+      </w:r>
+      <w:proofErr w:type="gramEnd"/>
+      <w:r>
+        <w:t xml:space="preserve"> to choose people are available.</w:t>
+      </w:r>
+    </w:p>
+    <w:p/>
+    <w:p>
+      <w:r>
+        <w:t xml:space="preserve">All inactive people aged more than 64 years old are stored in a </w:t>
+      </w:r>
+      <w:proofErr w:type="spellStart"/>
+      <w:r>
+        <w:t>dataframe</w:t>
+      </w:r>
+      <w:proofErr w:type="spellEnd"/>
+      <w:r>
+        <w:t xml:space="preserve"> (</w:t>
+      </w:r>
+      <w:r>
+        <w:t>df_persons_NE_inactive_65_120</w:t>
+      </w:r>
+      <w:r>
+        <w:t xml:space="preserve">). This group of people </w:t>
+      </w:r>
+      <w:proofErr w:type="gramStart"/>
+      <w:r>
+        <w:t>will be considered</w:t>
+      </w:r>
+      <w:proofErr w:type="gramEnd"/>
+      <w:r>
+        <w:t xml:space="preserve"> as retired.</w:t>
+      </w:r>
+    </w:p>
+    <w:p/>
+    <w:p>
+      <w:r>
+        <w:t xml:space="preserve">Once all inactive categories </w:t>
+      </w:r>
+      <w:proofErr w:type="gramStart"/>
+      <w:r>
+        <w:t>are defined</w:t>
+      </w:r>
+      <w:proofErr w:type="gramEnd"/>
+      <w:r>
+        <w:t xml:space="preserve">, the ‘Occupation’ column is updated in each </w:t>
+      </w:r>
+      <w:proofErr w:type="spellStart"/>
+      <w:r>
+        <w:t>dataframe</w:t>
+      </w:r>
+      <w:proofErr w:type="spellEnd"/>
+      <w:r>
+        <w:t xml:space="preserve"> with the correspondent value.</w:t>
+      </w:r>
+    </w:p>
+    <w:p>
+      <w:r>
+        <w:t xml:space="preserve">All updated </w:t>
+      </w:r>
+      <w:proofErr w:type="spellStart"/>
+      <w:r>
+        <w:t>dataframes</w:t>
+      </w:r>
+      <w:proofErr w:type="spellEnd"/>
+      <w:r>
+        <w:t xml:space="preserve"> are </w:t>
+      </w:r>
+      <w:proofErr w:type="spellStart"/>
+      <w:r>
+        <w:t>meged</w:t>
+      </w:r>
+      <w:proofErr w:type="spellEnd"/>
+      <w:r>
+        <w:t xml:space="preserve"> in a single file (</w:t>
+      </w:r>
+      <w:r>
+        <w:t>df_persons_NE_inactive_5categories</w:t>
+      </w:r>
+      <w:r>
+        <w:t>).</w:t>
+      </w:r>
+    </w:p>
+    <w:p>
+      <w:r>
+        <w:t xml:space="preserve">Finally, the previous </w:t>
+      </w:r>
+      <w:proofErr w:type="spellStart"/>
+      <w:r>
+        <w:t>dataframe</w:t>
+      </w:r>
+      <w:proofErr w:type="spellEnd"/>
+      <w:r>
+        <w:t xml:space="preserve"> </w:t>
+      </w:r>
+      <w:proofErr w:type="gramStart"/>
+      <w:r>
+        <w:t>is saved</w:t>
+      </w:r>
+      <w:proofErr w:type="gramEnd"/>
+      <w:r>
+        <w:t xml:space="preserve"> as a csv file.</w:t>
+      </w:r>
+    </w:p>
+    <w:p>
+      <w:r>
+        <w:t>##</w:t>
+      </w:r>
+    </w:p>
+    <w:p>
+      <w:pPr>
+        <w:rPr>
+          <w:b/>
+        </w:rPr>
+      </w:pPr>
+    </w:p>
+    <w:p>
+      <w:pPr>
+        <w:rPr>
+          <w:b/>
+        </w:rPr>
+      </w:pPr>
+      <w:r>
+        <w:rPr>
+          <w:b/>
+        </w:rPr>
+        <w:lastRenderedPageBreak/>
+        <w:t>File name:  SPENSER_notebook_</w:t>
+      </w:r>
+      <w:r>
+        <w:rPr>
+          <w:b/>
+        </w:rPr>
+        <w:t>7</w:t>
+      </w:r>
+    </w:p>
+    <w:p>
+      <w:pPr>
+        <w:rPr>
+          <w:b/>
+        </w:rPr>
+      </w:pPr>
+      <w:r>
+        <w:rPr>
+          <w:b/>
+        </w:rPr>
+        <w:t xml:space="preserve">This </w:t>
+      </w:r>
+      <w:proofErr w:type="spellStart"/>
+      <w:r>
+        <w:rPr>
+          <w:b/>
+        </w:rPr>
+        <w:t>Jupyter</w:t>
+      </w:r>
+      <w:proofErr w:type="spellEnd"/>
+      <w:r>
+        <w:rPr>
+          <w:b/>
+        </w:rPr>
+        <w:t xml:space="preserve"> notebook:</w:t>
+      </w:r>
+    </w:p>
+    <w:p>
+      <w:pPr>
+        <w:pStyle w:val="ListParagraph"/>
+        <w:numPr>
+          <w:ilvl w:val="0"/>
+          <w:numId w:val="4"/>
+        </w:numPr>
+      </w:pPr>
+      <w:r>
+        <w:t xml:space="preserve">Calculates the column: </w:t>
+      </w:r>
+      <w:r>
+        <w:t>Income</w:t>
+      </w:r>
+      <w:r>
+        <w:t xml:space="preserve"> for </w:t>
+      </w:r>
+      <w:r>
+        <w:rPr>
+          <w:u w:val="single"/>
+        </w:rPr>
+        <w:t>employed and unemployed people</w:t>
+      </w:r>
+      <w:r>
+        <w:t>, based on their sex, age and occupation type</w:t>
+      </w:r>
+      <w:r>
+        <w:t xml:space="preserve"> </w:t>
+      </w:r>
+    </w:p>
+    <w:p/>
+    <w:p>
+      <w:pPr>
+        <w:rPr>
+          <w:b/>
+        </w:rPr>
+      </w:pPr>
+      <w:r>
+        <w:rPr>
+          <w:b/>
+        </w:rPr>
+        <w:t>Dependencies:</w:t>
+      </w:r>
+    </w:p>
+    <w:p>
+      <w:pPr>
+        <w:pStyle w:val="ListParagraph"/>
+        <w:numPr>
+          <w:ilvl w:val="0"/>
+          <w:numId w:val="13"/>
+        </w:numPr>
+      </w:pPr>
+      <w:r>
+        <w:t>Libraries shown in cell 1</w:t>
+      </w:r>
+    </w:p>
+    <w:p>
+      <w:pPr>
+        <w:pStyle w:val="ListParagraph"/>
+        <w:numPr>
+          <w:ilvl w:val="0"/>
+          <w:numId w:val="13"/>
+        </w:numPr>
+      </w:pPr>
+      <w:r>
+        <w:t xml:space="preserve">Persons </w:t>
+      </w:r>
+      <w:proofErr w:type="spellStart"/>
+      <w:r>
+        <w:t>cvs</w:t>
+      </w:r>
+      <w:proofErr w:type="spellEnd"/>
+      <w:r>
+        <w:t xml:space="preserve"> file exported from </w:t>
+      </w:r>
+      <w:r>
+        <w:t>SPENSER_notebook_</w:t>
+      </w:r>
+      <w:r>
+        <w:t>5</w:t>
+      </w:r>
+    </w:p>
+    <w:p>
+      <w:pPr>
+        <w:pStyle w:val="ListParagraph"/>
+        <w:numPr>
+          <w:ilvl w:val="0"/>
+          <w:numId w:val="13"/>
+        </w:numPr>
+      </w:pPr>
+      <w:r>
+        <w:t xml:space="preserve">ONS data about the annual gross income of the year of analysis: </w:t>
+      </w:r>
+    </w:p>
+    <w:p>
+      <w:pPr>
+        <w:pStyle w:val="ListParagraph"/>
+        <w:numPr>
+          <w:ilvl w:val="1"/>
+          <w:numId w:val="13"/>
+        </w:numPr>
+      </w:pPr>
+      <w:r>
+        <w:t xml:space="preserve"> Source: ONS</w:t>
+      </w:r>
+    </w:p>
+    <w:p>
+      <w:pPr>
+        <w:pStyle w:val="ListParagraph"/>
+        <w:numPr>
+          <w:ilvl w:val="1"/>
+          <w:numId w:val="13"/>
+        </w:numPr>
+      </w:pPr>
+      <w:r>
+        <w:t>Dataset: Earnings and hours worked, region by occupation by two-digit SOC: ASHE Table 3</w:t>
+      </w:r>
+    </w:p>
+    <w:p>
+      <w:pPr>
+        <w:pStyle w:val="ListParagraph"/>
+        <w:numPr>
+          <w:ilvl w:val="1"/>
+          <w:numId w:val="13"/>
+        </w:numPr>
+      </w:pPr>
+      <w:r>
+        <w:t>Link: https://www.ons.gov.uk/employmentandlabourmarket/peopleinwork/earningsandworkinghours/datasets/regionbyoccupation2digitsocashetable3</w:t>
+      </w:r>
+    </w:p>
+    <w:p>
+      <w:pPr>
+        <w:pStyle w:val="ListParagraph"/>
+        <w:numPr>
+          <w:ilvl w:val="1"/>
+          <w:numId w:val="13"/>
+        </w:numPr>
+      </w:pPr>
+      <w:r>
+        <w:t>Year: 2019 revised edition of this dataset</w:t>
+      </w:r>
+    </w:p>
+    <w:p>
+      <w:pPr>
+        <w:pStyle w:val="ListParagraph"/>
+        <w:numPr>
+          <w:ilvl w:val="1"/>
+          <w:numId w:val="13"/>
+        </w:numPr>
+      </w:pPr>
+      <w:r>
+        <w:t>File downloaded: table32019revised.zip</w:t>
+      </w:r>
+    </w:p>
+    <w:p>
+      <w:pPr>
+        <w:pStyle w:val="ListParagraph"/>
+        <w:numPr>
+          <w:ilvl w:val="1"/>
+          <w:numId w:val="13"/>
+        </w:numPr>
+      </w:pPr>
+      <w:r>
+        <w:t>Table: Work Region Occupation SOC10 (2) Table 3.7a   Annual pay - Gross 2019.xls</w:t>
+      </w:r>
+    </w:p>
+    <w:p>
+      <w:pPr>
+        <w:pStyle w:val="ListParagraph"/>
+        <w:numPr>
+          <w:ilvl w:val="0"/>
+          <w:numId w:val="13"/>
+        </w:numPr>
+      </w:pPr>
+      <w:r>
+        <w:t>ONS data about the gender pay gap per region:</w:t>
+      </w:r>
+    </w:p>
+    <w:p>
+      <w:pPr>
+        <w:pStyle w:val="ListParagraph"/>
+        <w:numPr>
+          <w:ilvl w:val="1"/>
+          <w:numId w:val="13"/>
+        </w:numPr>
+      </w:pPr>
+      <w:r>
+        <w:t>Dataset: Earnings and hours worked, region by occupation by two-digit SOC: ASHE Table 15</w:t>
+      </w:r>
+    </w:p>
+    <w:p>
+      <w:pPr>
+        <w:pStyle w:val="ListParagraph"/>
+        <w:numPr>
+          <w:ilvl w:val="1"/>
+          <w:numId w:val="13"/>
+        </w:numPr>
+      </w:pPr>
+      <w:r>
+        <w:t>Link: https://www.ons.gov.uk/employmentandlabourmarket/peopleinwork/earningsandworkinghours/datasets/regionbyoccupation4digitsoc2010ashetable15</w:t>
+      </w:r>
+    </w:p>
+    <w:p>
+      <w:pPr>
+        <w:pStyle w:val="ListParagraph"/>
+        <w:numPr>
+          <w:ilvl w:val="1"/>
+          <w:numId w:val="13"/>
+        </w:numPr>
+      </w:pPr>
+      <w:r>
+        <w:t>Year: 2019 revised edition of this dataset</w:t>
+      </w:r>
+    </w:p>
+    <w:p>
+      <w:pPr>
+        <w:pStyle w:val="ListParagraph"/>
+        <w:numPr>
+          <w:ilvl w:val="1"/>
+          <w:numId w:val="13"/>
+        </w:numPr>
+      </w:pPr>
+      <w:r>
+        <w:t>File downloaded: table152019revised.zip</w:t>
+      </w:r>
+    </w:p>
+    <w:p>
+      <w:pPr>
+        <w:pStyle w:val="ListParagraph"/>
+        <w:numPr>
+          <w:ilvl w:val="1"/>
+          <w:numId w:val="13"/>
+        </w:numPr>
+      </w:pPr>
+      <w:r>
+        <w:t>Table: Work Region Occupation SOC10 (4) Table 15.12  Gender pay gap 2019.xls</w:t>
+      </w:r>
+    </w:p>
+    <w:p>
+      <w:pPr>
+        <w:pStyle w:val="ListParagraph"/>
+        <w:numPr>
+          <w:ilvl w:val="0"/>
+          <w:numId w:val="13"/>
+        </w:numPr>
+      </w:pPr>
+      <w:r>
+        <w:t>ONS data about income per range of age:</w:t>
+      </w:r>
+    </w:p>
+    <w:p>
+      <w:pPr>
+        <w:pStyle w:val="ListParagraph"/>
+        <w:numPr>
+          <w:ilvl w:val="1"/>
+          <w:numId w:val="13"/>
+        </w:numPr>
+      </w:pPr>
+      <w:r>
+        <w:t>Earnings and hours worked, age group: ASHE Table 6</w:t>
+      </w:r>
+    </w:p>
+    <w:p>
+      <w:pPr>
+        <w:pStyle w:val="ListParagraph"/>
+        <w:numPr>
+          <w:ilvl w:val="1"/>
+          <w:numId w:val="13"/>
+        </w:numPr>
+      </w:pPr>
+      <w:r>
+        <w:t>Link: https://www.ons.gov.uk/employmentandlabourmarket/peopleinwork/earningsandworkinghours/datasets/agegroupashetable6</w:t>
+      </w:r>
+    </w:p>
+    <w:p>
+      <w:pPr>
+        <w:pStyle w:val="ListParagraph"/>
+        <w:numPr>
+          <w:ilvl w:val="1"/>
+          <w:numId w:val="13"/>
+        </w:numPr>
+      </w:pPr>
+      <w:r>
+        <w:t>Year: 2019 revised edition of this dataset</w:t>
+      </w:r>
+    </w:p>
+    <w:p>
+      <w:pPr>
+        <w:pStyle w:val="ListParagraph"/>
+        <w:numPr>
+          <w:ilvl w:val="1"/>
+          <w:numId w:val="13"/>
+        </w:numPr>
+      </w:pPr>
+      <w:r>
+        <w:t>File downloaded: table62019revised.zip</w:t>
+      </w:r>
+    </w:p>
+    <w:p>
+      <w:pPr>
+        <w:pStyle w:val="ListParagraph"/>
+        <w:numPr>
+          <w:ilvl w:val="1"/>
+          <w:numId w:val="13"/>
+        </w:numPr>
+      </w:pPr>
+      <w:r>
+        <w:t>Table: Age Group Table 6.7a   Annual pay - Gross 2019.xls</w:t>
+      </w:r>
+    </w:p>
+    <w:p/>
+    <w:p/>
+    <w:p>
+      <w:pPr>
+        <w:rPr>
+          <w:b/>
+        </w:rPr>
+      </w:pPr>
+      <w:r>
+        <w:rPr>
+          <w:b/>
+        </w:rPr>
+        <w:t>Main function. Code explanation:</w:t>
+      </w:r>
+    </w:p>
+    <w:p/>
+    <w:p>
+      <w:proofErr w:type="spellStart"/>
+      <w:proofErr w:type="gramStart"/>
+      <w:r>
+        <w:t>df_persons_NE_occupation</w:t>
+      </w:r>
+      <w:proofErr w:type="spellEnd"/>
+      <w:proofErr w:type="gramEnd"/>
+      <w:r>
+        <w:t xml:space="preserve"> contains all persons assigned an occupation type (1-9).</w:t>
+      </w:r>
+    </w:p>
+    <w:p>
+      <w:r>
+        <w:t xml:space="preserve">In this notebook, income </w:t>
+      </w:r>
+      <w:proofErr w:type="gramStart"/>
+      <w:r>
+        <w:t>is calculated</w:t>
+      </w:r>
+      <w:proofErr w:type="gramEnd"/>
+      <w:r>
+        <w:t xml:space="preserve"> per occupation type separately (one cell per occupation type). </w:t>
+      </w:r>
+    </w:p>
+    <w:p>
+      <w:pPr>
+        <w:spacing w:before="240"/>
+      </w:pPr>
+      <w:r>
+        <w:lastRenderedPageBreak/>
+        <w:t xml:space="preserve">Each </w:t>
+      </w:r>
+      <w:proofErr w:type="spellStart"/>
+      <w:r>
+        <w:t>cel</w:t>
+      </w:r>
+      <w:proofErr w:type="spellEnd"/>
+      <w:r>
+        <w:t xml:space="preserve"> contains several parameters that have to </w:t>
+      </w:r>
+      <w:proofErr w:type="gramStart"/>
+      <w:r>
+        <w:t>be adjusted</w:t>
+      </w:r>
+      <w:proofErr w:type="gramEnd"/>
+      <w:r>
+        <w:t xml:space="preserve"> until results obtained are close enough to those provided by ONS (Point 3 in dependencies: </w:t>
+      </w:r>
+      <w:r>
+        <w:t>ONS data about the annual gross income of the year of analysis</w:t>
+      </w:r>
+      <w:r>
+        <w:t>). These parameters are the following:</w:t>
+      </w:r>
+    </w:p>
+    <w:p>
+      <w:pPr>
+        <w:pStyle w:val="ListParagraph"/>
+        <w:numPr>
+          <w:ilvl w:val="0"/>
+          <w:numId w:val="4"/>
+        </w:numPr>
+        <w:spacing w:before="240"/>
+      </w:pPr>
+      <w:r>
+        <w:t xml:space="preserve">Occupation min, max income (example: </w:t>
+      </w:r>
+      <w:r>
+        <w:t>occupation_2_income</w:t>
+      </w:r>
+      <w:r>
+        <w:t>). These values are guessed from the “</w:t>
+      </w:r>
+      <w:r>
+        <w:t>ONS data about the annual gross income of the year of analysis</w:t>
+      </w:r>
+      <w:r>
+        <w:t>”, just checking the values of the lowest and highest percentile values per occupation in the selected region.</w:t>
+      </w:r>
+    </w:p>
+    <w:p>
+      <w:pPr>
+        <w:pStyle w:val="ListParagraph"/>
+        <w:numPr>
+          <w:ilvl w:val="0"/>
+          <w:numId w:val="4"/>
+        </w:numPr>
+        <w:spacing w:before="240"/>
+      </w:pPr>
+      <w:r>
+        <w:t xml:space="preserve">Gender pay gap: (example: </w:t>
+      </w:r>
+      <w:r>
+        <w:t>occupation_2_gap = 0.114</w:t>
+      </w:r>
+      <w:r>
+        <w:t xml:space="preserve">). This value is obtained from </w:t>
+      </w:r>
+      <w:r>
+        <w:t>Earnings and hours worked, region by occupation by two-digit SOC: ASHE Table 15</w:t>
+      </w:r>
+    </w:p>
+    <w:p>
+      <w:pPr>
+        <w:pStyle w:val="ListParagraph"/>
+        <w:numPr>
+          <w:ilvl w:val="0"/>
+          <w:numId w:val="4"/>
+        </w:numPr>
+        <w:spacing w:before="240"/>
+      </w:pPr>
+      <w:r>
+        <w:t xml:space="preserve">Range of income value that a person can earn depending on their age. A conditional IF clause </w:t>
+      </w:r>
+      <w:proofErr w:type="gramStart"/>
+      <w:r>
+        <w:t>is developed</w:t>
+      </w:r>
+      <w:proofErr w:type="gramEnd"/>
+      <w:r>
+        <w:t xml:space="preserve"> in the code defining the width of the range of income per age range.</w:t>
+      </w:r>
+    </w:p>
+    <w:p>
+      <w:pPr>
+        <w:spacing w:before="240"/>
+      </w:pPr>
+    </w:p>
+    <w:p>
+      <w:pPr>
+        <w:spacing w:before="240"/>
+      </w:pPr>
+      <w:r>
+        <w:t xml:space="preserve"> </w:t>
+      </w:r>
+      <w:r>
+        <w:t xml:space="preserve">  The code works as follows:</w:t>
+      </w:r>
+    </w:p>
+    <w:p>
+      <w:pPr>
+        <w:pStyle w:val="ListParagraph"/>
+        <w:numPr>
+          <w:ilvl w:val="0"/>
+          <w:numId w:val="4"/>
+        </w:numPr>
+        <w:spacing w:before="240"/>
+      </w:pPr>
+      <w:r>
+        <w:t xml:space="preserve">Occupation min and max income values are defined (example: </w:t>
+      </w:r>
+      <w:r>
+        <w:t>occupation_2_income = [14500,69000]</w:t>
+      </w:r>
+      <w:r>
+        <w:t>)</w:t>
+      </w:r>
+    </w:p>
+    <w:p>
+      <w:pPr>
+        <w:pStyle w:val="ListParagraph"/>
+        <w:numPr>
+          <w:ilvl w:val="0"/>
+          <w:numId w:val="4"/>
+        </w:numPr>
+        <w:spacing w:before="240"/>
+      </w:pPr>
+      <w:r>
+        <w:t xml:space="preserve">Gender gap is defined (example: </w:t>
+      </w:r>
+      <w:r>
+        <w:t>occupation_2_gap = 0.114</w:t>
+      </w:r>
+      <w:r>
+        <w:t>)</w:t>
+      </w:r>
+    </w:p>
+    <w:p>
+      <w:pPr>
+        <w:pStyle w:val="ListParagraph"/>
+        <w:numPr>
+          <w:ilvl w:val="0"/>
+          <w:numId w:val="4"/>
+        </w:numPr>
+        <w:spacing w:before="240"/>
+      </w:pPr>
+      <w:r>
+        <w:t xml:space="preserve">Then, people assigned to a specific occupation are selected in a </w:t>
+      </w:r>
+      <w:proofErr w:type="spellStart"/>
+      <w:r>
+        <w:t>dataframe</w:t>
+      </w:r>
+      <w:proofErr w:type="spellEnd"/>
+      <w:r>
+        <w:t xml:space="preserve"> (</w:t>
+      </w:r>
+      <w:r>
+        <w:t>(</w:t>
+      </w:r>
+      <w:proofErr w:type="spellStart"/>
+      <w:r>
+        <w:t>globals</w:t>
+      </w:r>
+      <w:proofErr w:type="spellEnd"/>
+      <w:r>
+        <w:t>()[</w:t>
+      </w:r>
+      <w:proofErr w:type="spellStart"/>
+      <w:r>
+        <w:t>f"df_occupation</w:t>
+      </w:r>
+      <w:proofErr w:type="spellEnd"/>
+      <w:r>
+        <w:t>_{occupation}"])</w:t>
+      </w:r>
+      <w:r>
+        <w:t xml:space="preserve">) </w:t>
+      </w:r>
+    </w:p>
+    <w:p>
+      <w:pPr>
+        <w:pStyle w:val="ListParagraph"/>
+        <w:numPr>
+          <w:ilvl w:val="0"/>
+          <w:numId w:val="4"/>
+        </w:numPr>
+        <w:spacing w:before="240"/>
+      </w:pPr>
+      <w:r>
+        <w:t xml:space="preserve">Previous </w:t>
+      </w:r>
+      <w:proofErr w:type="spellStart"/>
+      <w:r>
+        <w:t>dataframe</w:t>
+      </w:r>
+      <w:proofErr w:type="spellEnd"/>
+      <w:r>
+        <w:t xml:space="preserve"> </w:t>
+      </w:r>
+      <w:proofErr w:type="gramStart"/>
+      <w:r>
+        <w:t>is looped</w:t>
+      </w:r>
+      <w:proofErr w:type="gramEnd"/>
+      <w:r>
+        <w:t xml:space="preserve"> in order that each person in the </w:t>
+      </w:r>
+      <w:proofErr w:type="spellStart"/>
+      <w:r>
+        <w:t>dataframe</w:t>
+      </w:r>
+      <w:proofErr w:type="spellEnd"/>
+      <w:r>
+        <w:t xml:space="preserve"> is assigned an income value.</w:t>
+      </w:r>
+    </w:p>
+    <w:p>
+      <w:pPr>
+        <w:pStyle w:val="ListParagraph"/>
+        <w:numPr>
+          <w:ilvl w:val="0"/>
+          <w:numId w:val="4"/>
+        </w:numPr>
+        <w:spacing w:before="240"/>
+      </w:pPr>
+      <w:r>
+        <w:t>Income value depends on the age of the person. Depending on their age and the IF clause defined, the person will get a range of min, max income that can earn.</w:t>
+      </w:r>
+    </w:p>
+    <w:p>
+      <w:pPr>
+        <w:pStyle w:val="ListParagraph"/>
+        <w:numPr>
+          <w:ilvl w:val="0"/>
+          <w:numId w:val="4"/>
+        </w:numPr>
+        <w:spacing w:before="240"/>
+      </w:pPr>
+      <w:r>
+        <w:t xml:space="preserve">Then, a random value between min and max </w:t>
+      </w:r>
+      <w:proofErr w:type="gramStart"/>
+      <w:r>
+        <w:t>is selected</w:t>
+      </w:r>
+      <w:proofErr w:type="gramEnd"/>
+      <w:r>
+        <w:t xml:space="preserve"> equally distributed.</w:t>
+      </w:r>
+    </w:p>
+    <w:p>
+      <w:pPr>
+        <w:pStyle w:val="ListParagraph"/>
+        <w:numPr>
+          <w:ilvl w:val="0"/>
+          <w:numId w:val="4"/>
+        </w:numPr>
+        <w:spacing w:before="240"/>
+      </w:pPr>
+      <w:r>
+        <w:t>Then, the gender gap is applied. If the person is a male, then his income will be increased half of the gender gap. If the person is female, then her income will be decreased half of the gender gap.</w:t>
+      </w:r>
+    </w:p>
+    <w:p>
+      <w:pPr>
+        <w:pStyle w:val="ListParagraph"/>
+        <w:numPr>
+          <w:ilvl w:val="0"/>
+          <w:numId w:val="4"/>
+        </w:numPr>
+        <w:spacing w:before="240"/>
+      </w:pPr>
+      <w:r>
+        <w:t xml:space="preserve">The income value is updated in the column “Income” and another person from the </w:t>
+      </w:r>
+      <w:proofErr w:type="spellStart"/>
+      <w:r>
+        <w:t>dataframe</w:t>
+      </w:r>
+      <w:proofErr w:type="spellEnd"/>
+      <w:r>
+        <w:t xml:space="preserve"> is selected</w:t>
+      </w:r>
+    </w:p>
+    <w:p>
+      <w:pPr>
+        <w:pStyle w:val="ListParagraph"/>
+        <w:numPr>
+          <w:ilvl w:val="0"/>
+          <w:numId w:val="4"/>
+        </w:numPr>
+        <w:spacing w:before="240"/>
+      </w:pPr>
+      <w:r>
+        <w:t xml:space="preserve">Once all persons in the </w:t>
+      </w:r>
+      <w:proofErr w:type="spellStart"/>
+      <w:r>
+        <w:t>dataframe</w:t>
+      </w:r>
+      <w:proofErr w:type="spellEnd"/>
+      <w:r>
+        <w:t xml:space="preserve"> are processed, the code is finished with the following print on the screen: </w:t>
+      </w:r>
+      <w:r>
+        <w:t>'Job done. check the results'</w:t>
+      </w:r>
+    </w:p>
+    <w:p>
+      <w:pPr>
+        <w:spacing w:before="240"/>
+      </w:pPr>
+      <w:r>
+        <w:t xml:space="preserve">Once income </w:t>
+      </w:r>
+      <w:proofErr w:type="gramStart"/>
+      <w:r>
+        <w:t>is calculated</w:t>
+      </w:r>
+      <w:proofErr w:type="gramEnd"/>
+      <w:r>
+        <w:t xml:space="preserve"> for people from a specific occupation type, statistical calculus are shown (min, max, mean, median, histogram and percentiles). These values </w:t>
+      </w:r>
+      <w:proofErr w:type="gramStart"/>
+      <w:r>
+        <w:t>are compared</w:t>
+      </w:r>
+      <w:proofErr w:type="gramEnd"/>
+      <w:r>
+        <w:t xml:space="preserve"> against those provided by ONS (</w:t>
+      </w:r>
+      <w:r>
+        <w:t>Earnings and hours worked, region by occupation by two-digit SOC: ASHE Table 3</w:t>
+      </w:r>
+      <w:r>
+        <w:t xml:space="preserve">). If results are not close enough to those expected, then it is required to modify the previous </w:t>
+      </w:r>
+      <w:proofErr w:type="gramStart"/>
+      <w:r>
+        <w:t>3</w:t>
+      </w:r>
+      <w:proofErr w:type="gramEnd"/>
+      <w:r>
+        <w:t xml:space="preserve"> explained parameters. This procedure has to </w:t>
+      </w:r>
+      <w:proofErr w:type="gramStart"/>
+      <w:r>
+        <w:t>be repeated</w:t>
+      </w:r>
+      <w:proofErr w:type="gramEnd"/>
+      <w:r>
+        <w:t xml:space="preserve"> as many times as required until results obtained are good enough.</w:t>
+      </w:r>
+    </w:p>
+    <w:p>
+      <w:pPr>
+        <w:spacing w:before="240"/>
+      </w:pPr>
+    </w:p>
+    <w:p>
+      <w:pPr>
+        <w:spacing w:before="240"/>
+      </w:pPr>
+      <w:r>
+        <w:t xml:space="preserve">Once income values are obtained for all occupation types, then the </w:t>
+      </w:r>
+      <w:proofErr w:type="spellStart"/>
+      <w:r>
+        <w:t>dataframes</w:t>
+      </w:r>
+      <w:proofErr w:type="spellEnd"/>
+      <w:r>
+        <w:t xml:space="preserve"> are combined in a single </w:t>
+      </w:r>
+      <w:proofErr w:type="spellStart"/>
+      <w:r>
+        <w:t>dataframe</w:t>
+      </w:r>
+      <w:proofErr w:type="spellEnd"/>
+      <w:r>
+        <w:t xml:space="preserve"> (</w:t>
+      </w:r>
+      <w:proofErr w:type="spellStart"/>
+      <w:r>
+        <w:t>df_income_all</w:t>
+      </w:r>
+      <w:proofErr w:type="spellEnd"/>
+      <w:r>
+        <w:t xml:space="preserve">) and the same statistical calculus are done and compared against global data from </w:t>
+      </w:r>
+      <w:r>
+        <w:t>ONS (Earnings and hours worked, region by occupation by two-digit SOC: ASHE Table 3).</w:t>
+      </w:r>
+    </w:p>
+    <w:p>
+      <w:pPr>
+        <w:spacing w:before="240"/>
+      </w:pPr>
+      <w:r>
+        <w:t>###</w:t>
+      </w:r>
+    </w:p>
+    <w:p>
+      <w:pPr>
+        <w:spacing w:before="240"/>
+      </w:pPr>
       <w:bookmarkStart w:id="0" w:name="_GoBack"/>
       <w:bookmarkEnd w:id="0"/>
     </w:p>
     <w:p>
       <w:pPr>
-        <w:pStyle w:val="ListParagraph"/>
-        <w:numPr>
-          <w:ilvl w:val="1"/>
-          <w:numId w:val="4"/>
-        </w:numPr>
-      </w:pPr>
-      <w:r>
-        <w:t>1. People aged 55-59</w:t>
-      </w:r>
-    </w:p>
-    <w:p>
-      <w:pPr>
-        <w:pStyle w:val="ListParagraph"/>
-        <w:numPr>
-          <w:ilvl w:val="1"/>
-          <w:numId w:val="4"/>
-        </w:numPr>
-      </w:pPr>
-      <w:r>
-        <w:t>2. Sex: proportions based on variables "</w:t>
-      </w:r>
-      <w:proofErr w:type="spellStart"/>
-      <w:r>
-        <w:t>percentage_male_retired</w:t>
-      </w:r>
-      <w:proofErr w:type="spellEnd"/>
-      <w:r>
-        <w:t>" and "</w:t>
-      </w:r>
-      <w:proofErr w:type="spellStart"/>
-      <w:r>
-        <w:t>percentage_female_retired</w:t>
-      </w:r>
-      <w:proofErr w:type="spellEnd"/>
-      <w:r>
-        <w:t>" assigned previously</w:t>
-      </w:r>
-    </w:p>
-    <w:p>
-      <w:pPr>
-        <w:pStyle w:val="ListParagraph"/>
-        <w:numPr>
-          <w:ilvl w:val="0"/>
-          <w:numId w:val="4"/>
-        </w:numPr>
-      </w:pPr>
-      <w:r>
-        <w:t>Third selection:</w:t>
-      </w:r>
-    </w:p>
-    <w:p>
-      <w:pPr>
-        <w:pStyle w:val="ListParagraph"/>
-        <w:numPr>
-          <w:ilvl w:val="1"/>
-          <w:numId w:val="4"/>
-        </w:numPr>
-      </w:pPr>
-      <w:r>
-        <w:t>1. People aged 50-54</w:t>
-      </w:r>
-    </w:p>
-    <w:p>
-      <w:pPr>
-        <w:pStyle w:val="ListParagraph"/>
-        <w:numPr>
-          <w:ilvl w:val="1"/>
-          <w:numId w:val="4"/>
-        </w:numPr>
-      </w:pPr>
-      <w:r>
-        <w:t>2. Sex: proportions based on variables "</w:t>
-      </w:r>
-      <w:proofErr w:type="spellStart"/>
-      <w:r>
-        <w:t>percentage_male_retired</w:t>
-      </w:r>
-      <w:proofErr w:type="spellEnd"/>
-      <w:r>
-        <w:t>" and "</w:t>
-      </w:r>
-      <w:proofErr w:type="spellStart"/>
-      <w:r>
-        <w:t>percentage_female_retired</w:t>
-      </w:r>
-      <w:proofErr w:type="spellEnd"/>
-      <w:r>
-        <w:t>" assigned previously</w:t>
-      </w:r>
-    </w:p>
-    <w:p>
-      <w:pPr>
-        <w:pStyle w:val="ListParagraph"/>
-        <w:numPr>
-          <w:ilvl w:val="0"/>
-          <w:numId w:val="4"/>
-        </w:numPr>
-      </w:pPr>
-      <w:r>
-        <w:t>Forth selection:</w:t>
-      </w:r>
-    </w:p>
-    <w:p>
-      <w:pPr>
-        <w:pStyle w:val="ListParagraph"/>
-        <w:numPr>
-          <w:ilvl w:val="1"/>
-          <w:numId w:val="4"/>
-        </w:numPr>
-      </w:pPr>
-      <w:r>
-        <w:t>1. People aged &lt; 50</w:t>
-      </w:r>
-    </w:p>
-    <w:p>
-      <w:pPr>
-        <w:pStyle w:val="ListParagraph"/>
-        <w:numPr>
-          <w:ilvl w:val="1"/>
-          <w:numId w:val="4"/>
-        </w:numPr>
-      </w:pPr>
-      <w:r>
-        <w:t>2. Sex: proportions based on variables "</w:t>
-      </w:r>
-      <w:proofErr w:type="spellStart"/>
-      <w:r>
-        <w:t>percentage_male_retired</w:t>
-      </w:r>
-      <w:proofErr w:type="spellEnd"/>
-      <w:r>
-        <w:t>" and "</w:t>
-      </w:r>
-      <w:proofErr w:type="spellStart"/>
-      <w:r>
-        <w:t>percentage_female_retired</w:t>
-      </w:r>
-      <w:proofErr w:type="spellEnd"/>
-      <w:r>
-        <w:t>" assigned previously</w:t>
-      </w:r>
-    </w:p>
-    <w:p/>
-    <w:p>
-      <w:r>
-        <w:t>Once the code is finished, it is calculated the number of people selected as retired (</w:t>
-      </w:r>
-      <w:proofErr w:type="spellStart"/>
-      <w:proofErr w:type="gramStart"/>
-      <w:r>
-        <w:t>len</w:t>
-      </w:r>
-      <w:proofErr w:type="spellEnd"/>
-      <w:r>
-        <w:t>(</w:t>
-      </w:r>
-      <w:proofErr w:type="gramEnd"/>
-      <w:r>
-        <w:t>df_people_NE_inactive_retired_all_v2</w:t>
-      </w:r>
-      <w:r>
-        <w:t>)</w:t>
-      </w:r>
-      <w:r>
-        <w:t>) and it is checked if there is any duplicates (</w:t>
-      </w:r>
-      <w:r>
-        <w:t>df_people_NE_inactive_retired_all_v2</w:t>
-      </w:r>
-      <w:r>
-        <w:t>_1</w:t>
-      </w:r>
-      <w:r>
-        <w:t xml:space="preserve">). If the length of both </w:t>
-      </w:r>
-      <w:proofErr w:type="spellStart"/>
-      <w:r>
-        <w:t>dataframes</w:t>
-      </w:r>
-      <w:proofErr w:type="spellEnd"/>
-      <w:r>
-        <w:t xml:space="preserve"> is equal, it means there is not any duplicate row.</w:t>
-      </w:r>
-    </w:p>
-    <w:p>
-      <w:r>
-        <w:t xml:space="preserve">Then, some checks are done in order to calculate the </w:t>
-      </w:r>
-      <w:proofErr w:type="gramStart"/>
-      <w:r>
-        <w:t>%</w:t>
-      </w:r>
-      <w:proofErr w:type="gramEnd"/>
-      <w:r>
-        <w:t xml:space="preserve"> of people selected, the % of males, the % of females and the proportion of males/females selected.</w:t>
-      </w:r>
-    </w:p>
-    <w:p>
-      <w:r>
-        <w:t xml:space="preserve">If those values are not close enough to the ones provided in the document </w:t>
-      </w:r>
-      <w:r>
-        <w:t>"Regional labour market statistics: HI01 Headline indicators for the North East (Tables 10a, 10b, 10c)", then</w:t>
-      </w:r>
-      <w:r>
-        <w:t xml:space="preserve"> the </w:t>
-      </w:r>
-      <w:r>
-        <w:t>"</w:t>
-      </w:r>
-      <w:proofErr w:type="spellStart"/>
-      <w:r>
-        <w:t>inactive_</w:t>
-      </w:r>
-      <w:r>
-        <w:t>retired</w:t>
-      </w:r>
-      <w:r>
-        <w:t>_conversor</w:t>
-      </w:r>
-      <w:proofErr w:type="spellEnd"/>
-      <w:r>
-        <w:t>" parameter value</w:t>
-      </w:r>
-      <w:r>
-        <w:t xml:space="preserve"> needs to be updated (increased or decreased, based on the calculated and the expected values)</w:t>
-      </w:r>
-      <w:r>
-        <w:t>.</w:t>
-      </w:r>
-    </w:p>
-    <w:p/>
-    <w:p>
-      <w:r>
-        <w:rPr>
-          <w:u w:val="single"/>
-        </w:rPr>
-        <w:t>Sick</w:t>
-      </w:r>
-      <w:r>
-        <w:t>:</w:t>
-      </w:r>
-    </w:p>
-    <w:p>
-      <w:r>
-        <w:t xml:space="preserve">Once retired people </w:t>
-      </w:r>
-      <w:proofErr w:type="gramStart"/>
-      <w:r>
-        <w:t>have been selected</w:t>
-      </w:r>
-      <w:proofErr w:type="gramEnd"/>
-      <w:r>
-        <w:t xml:space="preserve">, then retired people are removed from the </w:t>
-      </w:r>
-      <w:proofErr w:type="spellStart"/>
-      <w:r>
-        <w:t>dataframe</w:t>
-      </w:r>
-      <w:proofErr w:type="spellEnd"/>
-      <w:r>
-        <w:t xml:space="preserve"> in order to avoid selecting the same person in different categories (</w:t>
-      </w:r>
-      <w:r>
-        <w:t>df_persons_NE_inactive_16_64_NO_students_NO_lookingafter_NO_retired</w:t>
-      </w:r>
-      <w:r>
-        <w:t>).</w:t>
-      </w:r>
-    </w:p>
-    <w:p>
-      <w:r>
-        <w:t>The selection of “sick” people is similar to the one followed with the students, looking after and retired. The code is the same until the gender loop starts (before there are only changes about the values of the parameters used (</w:t>
-      </w:r>
-      <w:proofErr w:type="spellStart"/>
-      <w:r>
-        <w:t>inactive_sick</w:t>
-      </w:r>
-      <w:r>
-        <w:t>_conversor</w:t>
-      </w:r>
-      <w:proofErr w:type="spellEnd"/>
-      <w:r>
-        <w:t xml:space="preserve">, </w:t>
-      </w:r>
-      <w:r>
-        <w:t>percentage_1_</w:t>
-      </w:r>
-      <w:r>
-        <w:t xml:space="preserve">sick, </w:t>
-      </w:r>
-      <w:r>
-        <w:t>percentage_</w:t>
-      </w:r>
-      <w:r>
-        <w:t>2</w:t>
-      </w:r>
-      <w:r>
-        <w:t>_</w:t>
-      </w:r>
-      <w:r>
-        <w:t>sick)).</w:t>
-      </w:r>
-    </w:p>
-    <w:p>
-      <w:r>
-        <w:t>In this case, there are two selections:</w:t>
-      </w:r>
-    </w:p>
-    <w:p>
-      <w:pPr>
-        <w:pStyle w:val="ListParagraph"/>
-        <w:numPr>
-          <w:ilvl w:val="0"/>
-          <w:numId w:val="4"/>
-        </w:numPr>
-      </w:pPr>
-      <w:r>
-        <w:t>First selection:</w:t>
-      </w:r>
-    </w:p>
-    <w:p>
-      <w:pPr>
-        <w:pStyle w:val="ListParagraph"/>
-        <w:numPr>
-          <w:ilvl w:val="1"/>
-          <w:numId w:val="4"/>
-        </w:numPr>
-      </w:pPr>
-      <w:r>
-        <w:lastRenderedPageBreak/>
-        <w:t>1. People aged 50-64</w:t>
-      </w:r>
-    </w:p>
-    <w:p>
-      <w:pPr>
-        <w:pStyle w:val="ListParagraph"/>
-        <w:numPr>
-          <w:ilvl w:val="1"/>
-          <w:numId w:val="4"/>
-        </w:numPr>
-      </w:pPr>
-      <w:r>
-        <w:t>2. Sex: proportions based on variables "percentage_1_longtermsick" and "percentage_2_longtermsick" assigned previously</w:t>
-      </w:r>
-    </w:p>
-    <w:p>
-      <w:pPr>
-        <w:pStyle w:val="ListParagraph"/>
-        <w:numPr>
-          <w:ilvl w:val="0"/>
-          <w:numId w:val="4"/>
-        </w:numPr>
-      </w:pPr>
-      <w:r>
-        <w:t>Second selection:</w:t>
-      </w:r>
-    </w:p>
-    <w:p>
-      <w:pPr>
-        <w:pStyle w:val="ListParagraph"/>
-        <w:numPr>
-          <w:ilvl w:val="1"/>
-          <w:numId w:val="4"/>
-        </w:numPr>
-      </w:pPr>
-      <w:r>
-        <w:t>1. People aged &lt; 50</w:t>
-      </w:r>
-    </w:p>
-    <w:p>
-      <w:pPr>
-        <w:pStyle w:val="ListParagraph"/>
-        <w:numPr>
-          <w:ilvl w:val="1"/>
-          <w:numId w:val="4"/>
-        </w:numPr>
-      </w:pPr>
-      <w:r>
-        <w:t>2. Sex: proportions based on variables "percentage_1_longtermsick" and "percentage_2_longtermsick" assigned previously</w:t>
-      </w:r>
-    </w:p>
-    <w:p/>
-    <w:p>
-      <w:r>
-        <w:t>Once the code is finished, it is calculated the number of people selected as sick (</w:t>
-      </w:r>
-      <w:proofErr w:type="spellStart"/>
-      <w:proofErr w:type="gramStart"/>
-      <w:r>
-        <w:t>len</w:t>
-      </w:r>
-      <w:proofErr w:type="spellEnd"/>
-      <w:r>
-        <w:t>(</w:t>
-      </w:r>
-      <w:proofErr w:type="spellStart"/>
-      <w:proofErr w:type="gramEnd"/>
-      <w:r>
-        <w:t>df_people_NE_inactive_longtermsick_all</w:t>
-      </w:r>
-      <w:proofErr w:type="spellEnd"/>
-      <w:r>
-        <w:t>)</w:t>
-      </w:r>
-      <w:r>
-        <w:t>) and it is checked if there is any duplicates (</w:t>
-      </w:r>
-      <w:r>
-        <w:t>df_people_NE_inactive_longtermsick_all</w:t>
-      </w:r>
-      <w:r>
-        <w:t>_1</w:t>
-      </w:r>
-      <w:r>
-        <w:t xml:space="preserve">). If the length of both </w:t>
-      </w:r>
-      <w:proofErr w:type="spellStart"/>
-      <w:r>
-        <w:t>dataframes</w:t>
-      </w:r>
-      <w:proofErr w:type="spellEnd"/>
-      <w:r>
-        <w:t xml:space="preserve"> is equal, it means there is not any duplicate row.</w:t>
-      </w:r>
-    </w:p>
-    <w:p>
-      <w:r>
-        <w:t xml:space="preserve">Then, some checks are done in order to calculate the </w:t>
-      </w:r>
-      <w:proofErr w:type="gramStart"/>
-      <w:r>
-        <w:t>%</w:t>
-      </w:r>
-      <w:proofErr w:type="gramEnd"/>
-      <w:r>
-        <w:t xml:space="preserve"> of people selected, the % of males, the % of females and the proportion of males/females selected.</w:t>
-      </w:r>
-    </w:p>
-    <w:p>
-      <w:r>
-        <w:t xml:space="preserve">If those values are not close enough to the ones provided in the document </w:t>
-      </w:r>
-      <w:r>
-        <w:t>"Regional labour market statistics: HI01 Headline indicators for the North East (Tables 10a, 10b, 10c)", then</w:t>
-      </w:r>
-      <w:r>
-        <w:t xml:space="preserve"> the </w:t>
-      </w:r>
-      <w:r>
-        <w:t>"</w:t>
-      </w:r>
-      <w:proofErr w:type="spellStart"/>
-      <w:r>
-        <w:t>inactive_</w:t>
-      </w:r>
-      <w:r>
-        <w:t>retired</w:t>
-      </w:r>
-      <w:r>
-        <w:t>_conversor</w:t>
-      </w:r>
-      <w:proofErr w:type="spellEnd"/>
-      <w:r>
-        <w:t>" parameter value</w:t>
-      </w:r>
-      <w:r>
-        <w:t xml:space="preserve"> needs to be updated (increased or decreased, based on the calculated and the expected values)</w:t>
-      </w:r>
-      <w:r>
-        <w:t>.</w:t>
-      </w:r>
-    </w:p>
-    <w:p/>
-    <w:p>
-      <w:r>
-        <w:rPr>
-          <w:u w:val="single"/>
-        </w:rPr>
-        <w:t>Other</w:t>
-      </w:r>
-      <w:r>
-        <w:t>:</w:t>
-      </w:r>
-    </w:p>
-    <w:p/>
-    <w:p>
-      <w:r>
-        <w:t xml:space="preserve">Finally, category “other” contains the remaining people that </w:t>
-      </w:r>
-      <w:proofErr w:type="gramStart"/>
-      <w:r>
-        <w:t>were not assigned</w:t>
-      </w:r>
-      <w:proofErr w:type="gramEnd"/>
-      <w:r>
-        <w:t xml:space="preserve"> as student, looking after family/home, retired or sick (</w:t>
-      </w:r>
-      <w:r>
-        <w:t>df_persons_NE_inactive_16_64_Other</w:t>
-      </w:r>
-      <w:r>
-        <w:t>).</w:t>
-      </w:r>
-    </w:p>
-    <w:p>
-      <w:r>
-        <w:t xml:space="preserve">Some checks are done in order to calculate the </w:t>
-      </w:r>
-      <w:proofErr w:type="gramStart"/>
-      <w:r>
-        <w:t>%</w:t>
-      </w:r>
-      <w:proofErr w:type="gramEnd"/>
-      <w:r>
-        <w:t xml:space="preserve"> of people selected, the % of males, the % of females and the proportion of males/females selected.</w:t>
-      </w:r>
-    </w:p>
-    <w:p>
-      <w:r>
-        <w:t xml:space="preserve">Results obtained should be close enough to those provided by the </w:t>
-      </w:r>
-      <w:r>
-        <w:t>"Regional labour market statistics: HI01 Headline indicators for the Nor</w:t>
-      </w:r>
-      <w:r>
-        <w:t xml:space="preserve">th East (Tables 10a, 10b, 10c)". Some differences may appear due to this is the last selection done and </w:t>
-      </w:r>
-      <w:proofErr w:type="gramStart"/>
-      <w:r>
-        <w:t>less possibilities</w:t>
-      </w:r>
-      <w:proofErr w:type="gramEnd"/>
-      <w:r>
-        <w:t xml:space="preserve"> to choose people are available.</w:t>
-      </w:r>
-    </w:p>
-    <w:p/>
-    <w:p>
-      <w:r>
-        <w:t xml:space="preserve">All inactive people aged more than 64 years old are stored in a </w:t>
-      </w:r>
-      <w:proofErr w:type="spellStart"/>
-      <w:r>
-        <w:t>dataframe</w:t>
-      </w:r>
-      <w:proofErr w:type="spellEnd"/>
-      <w:r>
-        <w:t xml:space="preserve"> (</w:t>
-      </w:r>
-      <w:r>
-        <w:t>df_persons_NE_inactive_65_120</w:t>
-      </w:r>
-      <w:r>
-        <w:t xml:space="preserve">). This group of people </w:t>
-      </w:r>
-      <w:proofErr w:type="gramStart"/>
-      <w:r>
-        <w:t>will be considered</w:t>
-      </w:r>
-      <w:proofErr w:type="gramEnd"/>
-      <w:r>
-        <w:t xml:space="preserve"> as retired.</w:t>
-      </w:r>
-    </w:p>
-    <w:p/>
-    <w:p>
-      <w:r>
-        <w:t xml:space="preserve">Once all inactive categories </w:t>
-      </w:r>
-      <w:proofErr w:type="gramStart"/>
-      <w:r>
-        <w:t>are defined</w:t>
-      </w:r>
-      <w:proofErr w:type="gramEnd"/>
-      <w:r>
-        <w:t xml:space="preserve">, the ‘Occupation’ column is updated in each </w:t>
-      </w:r>
-      <w:proofErr w:type="spellStart"/>
-      <w:r>
-        <w:t>dataframe</w:t>
-      </w:r>
-      <w:proofErr w:type="spellEnd"/>
-      <w:r>
-        <w:t xml:space="preserve"> with the correspondent value.</w:t>
-      </w:r>
-    </w:p>
-    <w:p>
-      <w:r>
-        <w:t xml:space="preserve">All updated </w:t>
-      </w:r>
-      <w:proofErr w:type="spellStart"/>
-      <w:r>
-        <w:t>dataframes</w:t>
-      </w:r>
-      <w:proofErr w:type="spellEnd"/>
-      <w:r>
-        <w:t xml:space="preserve"> are </w:t>
-      </w:r>
-      <w:proofErr w:type="spellStart"/>
-      <w:r>
-        <w:t>meged</w:t>
-      </w:r>
-      <w:proofErr w:type="spellEnd"/>
-      <w:r>
-        <w:t xml:space="preserve"> in a single file (</w:t>
-      </w:r>
-      <w:r>
-        <w:t>df_persons_NE_inactive_5categories</w:t>
-      </w:r>
-      <w:r>
-        <w:t>).</w:t>
-      </w:r>
-    </w:p>
-    <w:p>
-      <w:r>
-        <w:t xml:space="preserve">Finally, the previous </w:t>
-      </w:r>
-      <w:proofErr w:type="spellStart"/>
-      <w:r>
-        <w:t>dataframe</w:t>
-      </w:r>
-      <w:proofErr w:type="spellEnd"/>
-      <w:r>
-        <w:t xml:space="preserve"> </w:t>
-      </w:r>
-      <w:proofErr w:type="gramStart"/>
-      <w:r>
-        <w:t>is saved</w:t>
-      </w:r>
-      <w:proofErr w:type="gramEnd"/>
-      <w:r>
-        <w:t xml:space="preserve"> as a csv file.</w:t>
-      </w:r>
-    </w:p>
-    <w:p>
-      <w:r>
-        <w:t>##</w:t>
-      </w:r>
-    </w:p>
-    <w:p>
-      <w:r>
-        <w:lastRenderedPageBreak/>
-        <w:br/>
-      </w:r>
-    </w:p>
-    <w:p>
-      <w:r>
-        <w:br w:type="column"/>
-      </w:r>
-    </w:p>
-    <w:p/>
-    <w:p/>
-    <w:p>
-      <w:r>
-        <w:t xml:space="preserve">        </w:t>
-      </w:r>
+        <w:spacing w:before="240"/>
+      </w:pPr>
     </w:p>
     <w:sectPr>
       <w:pgSz w:w="11906" w:h="16838"/>
@@ -7845,6 +8643,95 @@
     </w:lvl>
   </w:abstractNum>
   <w:abstractNum w:abstractNumId="5" w15:restartNumberingAfterBreak="0">
+    <w:nsid w:val="47CC21AA"/>
+    <w:multiLevelType w:val="hybridMultilevel"/>
+    <w:tmpl w:val="B7F27890"/>
+    <w:lvl w:ilvl="0" w:tplc="0809000F">
+      <w:start w:val="1"/>
+      <w:numFmt w:val="decimal"/>
+      <w:lvlText w:val="%1."/>
+      <w:lvlJc w:val="left"/>
+      <w:pPr>
+        <w:ind w:left="720" w:hanging="360"/>
+      </w:pPr>
+      <w:rPr>
+        <w:rFonts w:hint="default"/>
+      </w:rPr>
+    </w:lvl>
+    <w:lvl w:ilvl="1" w:tplc="08090019">
+      <w:start w:val="1"/>
+      <w:numFmt w:val="lowerLetter"/>
+      <w:lvlText w:val="%2."/>
+      <w:lvlJc w:val="left"/>
+      <w:pPr>
+        <w:ind w:left="1440" w:hanging="360"/>
+      </w:pPr>
+    </w:lvl>
+    <w:lvl w:ilvl="2" w:tplc="0809001B" w:tentative="1">
+      <w:start w:val="1"/>
+      <w:numFmt w:val="lowerRoman"/>
+      <w:lvlText w:val="%3."/>
+      <w:lvlJc w:val="right"/>
+      <w:pPr>
+        <w:ind w:left="2160" w:hanging="180"/>
+      </w:pPr>
+    </w:lvl>
+    <w:lvl w:ilvl="3" w:tplc="0809000F" w:tentative="1">
+      <w:start w:val="1"/>
+      <w:numFmt w:val="decimal"/>
+      <w:lvlText w:val="%4."/>
+      <w:lvlJc w:val="left"/>
+      <w:pPr>
+        <w:ind w:left="2880" w:hanging="360"/>
+      </w:pPr>
+    </w:lvl>
+    <w:lvl w:ilvl="4" w:tplc="08090019" w:tentative="1">
+      <w:start w:val="1"/>
+      <w:numFmt w:val="lowerLetter"/>
+      <w:lvlText w:val="%5."/>
+      <w:lvlJc w:val="left"/>
+      <w:pPr>
+        <w:ind w:left="3600" w:hanging="360"/>
+      </w:pPr>
+    </w:lvl>
+    <w:lvl w:ilvl="5" w:tplc="0809001B" w:tentative="1">
+      <w:start w:val="1"/>
+      <w:numFmt w:val="lowerRoman"/>
+      <w:lvlText w:val="%6."/>
+      <w:lvlJc w:val="right"/>
+      <w:pPr>
+        <w:ind w:left="4320" w:hanging="180"/>
+      </w:pPr>
+    </w:lvl>
+    <w:lvl w:ilvl="6" w:tplc="0809000F" w:tentative="1">
+      <w:start w:val="1"/>
+      <w:numFmt w:val="decimal"/>
+      <w:lvlText w:val="%7."/>
+      <w:lvlJc w:val="left"/>
+      <w:pPr>
+        <w:ind w:left="5040" w:hanging="360"/>
+      </w:pPr>
+    </w:lvl>
+    <w:lvl w:ilvl="7" w:tplc="08090019" w:tentative="1">
+      <w:start w:val="1"/>
+      <w:numFmt w:val="lowerLetter"/>
+      <w:lvlText w:val="%8."/>
+      <w:lvlJc w:val="left"/>
+      <w:pPr>
+        <w:ind w:left="5760" w:hanging="360"/>
+      </w:pPr>
+    </w:lvl>
+    <w:lvl w:ilvl="8" w:tplc="0809001B" w:tentative="1">
+      <w:start w:val="1"/>
+      <w:numFmt w:val="lowerRoman"/>
+      <w:lvlText w:val="%9."/>
+      <w:lvlJc w:val="right"/>
+      <w:pPr>
+        <w:ind w:left="6480" w:hanging="180"/>
+      </w:pPr>
+    </w:lvl>
+  </w:abstractNum>
+  <w:abstractNum w:abstractNumId="6" w15:restartNumberingAfterBreak="0">
     <w:nsid w:val="4B7D2DB5"/>
     <w:multiLevelType w:val="hybridMultilevel"/>
     <w:tmpl w:val="BEAC673C"/>
@@ -7933,7 +8820,7 @@
       </w:pPr>
     </w:lvl>
   </w:abstractNum>
-  <w:abstractNum w:abstractNumId="6" w15:restartNumberingAfterBreak="0">
+  <w:abstractNum w:abstractNumId="7" w15:restartNumberingAfterBreak="0">
     <w:nsid w:val="4F8E4ABA"/>
     <w:multiLevelType w:val="hybridMultilevel"/>
     <w:tmpl w:val="99C0E486"/>
@@ -8046,7 +8933,7 @@
       </w:rPr>
     </w:lvl>
   </w:abstractNum>
-  <w:abstractNum w:abstractNumId="7" w15:restartNumberingAfterBreak="0">
+  <w:abstractNum w:abstractNumId="8" w15:restartNumberingAfterBreak="0">
     <w:nsid w:val="5CD52863"/>
     <w:multiLevelType w:val="hybridMultilevel"/>
     <w:tmpl w:val="833AB008"/>
@@ -8135,7 +9022,7 @@
       </w:pPr>
     </w:lvl>
   </w:abstractNum>
-  <w:abstractNum w:abstractNumId="8" w15:restartNumberingAfterBreak="0">
+  <w:abstractNum w:abstractNumId="9" w15:restartNumberingAfterBreak="0">
     <w:nsid w:val="5DD92214"/>
     <w:multiLevelType w:val="hybridMultilevel"/>
     <w:tmpl w:val="0B88CBB8"/>
@@ -8224,7 +9111,7 @@
       </w:pPr>
     </w:lvl>
   </w:abstractNum>
-  <w:abstractNum w:abstractNumId="9" w15:restartNumberingAfterBreak="0">
+  <w:abstractNum w:abstractNumId="10" w15:restartNumberingAfterBreak="0">
     <w:nsid w:val="6EFA2934"/>
     <w:multiLevelType w:val="hybridMultilevel"/>
     <w:tmpl w:val="48AEBA26"/>
@@ -8337,7 +9224,7 @@
       </w:rPr>
     </w:lvl>
   </w:abstractNum>
-  <w:abstractNum w:abstractNumId="10" w15:restartNumberingAfterBreak="0">
+  <w:abstractNum w:abstractNumId="11" w15:restartNumberingAfterBreak="0">
     <w:nsid w:val="73252B7C"/>
     <w:multiLevelType w:val="hybridMultilevel"/>
     <w:tmpl w:val="A140AD80"/>
@@ -8450,7 +9337,7 @@
       </w:rPr>
     </w:lvl>
   </w:abstractNum>
-  <w:abstractNum w:abstractNumId="11" w15:restartNumberingAfterBreak="0">
+  <w:abstractNum w:abstractNumId="12" w15:restartNumberingAfterBreak="0">
     <w:nsid w:val="75784003"/>
     <w:multiLevelType w:val="hybridMultilevel"/>
     <w:tmpl w:val="88E657B4"/>
@@ -8543,10 +9430,10 @@
     <w:abstractNumId w:val="3"/>
   </w:num>
   <w:num w:numId="2">
-    <w:abstractNumId w:val="5"/>
+    <w:abstractNumId w:val="6"/>
   </w:num>
   <w:num w:numId="3">
-    <w:abstractNumId w:val="6"/>
+    <w:abstractNumId w:val="7"/>
   </w:num>
   <w:num w:numId="4">
     <w:abstractNumId w:val="2"/>
@@ -8555,25 +9442,28 @@
     <w:abstractNumId w:val="4"/>
   </w:num>
   <w:num w:numId="6">
-    <w:abstractNumId w:val="8"/>
+    <w:abstractNumId w:val="9"/>
   </w:num>
   <w:num w:numId="7">
     <w:abstractNumId w:val="0"/>
   </w:num>
   <w:num w:numId="8">
-    <w:abstractNumId w:val="7"/>
+    <w:abstractNumId w:val="8"/>
   </w:num>
   <w:num w:numId="9">
     <w:abstractNumId w:val="1"/>
   </w:num>
   <w:num w:numId="10">
-    <w:abstractNumId w:val="9"/>
+    <w:abstractNumId w:val="10"/>
   </w:num>
   <w:num w:numId="11">
-    <w:abstractNumId w:val="10"/>
+    <w:abstractNumId w:val="11"/>
   </w:num>
   <w:num w:numId="12">
-    <w:abstractNumId w:val="11"/>
+    <w:abstractNumId w:val="12"/>
+  </w:num>
+  <w:num w:numId="13">
+    <w:abstractNumId w:val="5"/>
   </w:num>
 </w:numbering>
 </file>

</xml_diff>

<commit_message>
notebook 8 added to the documentation
</commit_message>
<xml_diff>
--- a/Synthetic_population_documentation.docx
+++ b/Synthetic_population_documentation.docx
@@ -7305,13 +7305,7 @@
         </w:numPr>
       </w:pPr>
       <w:r>
-        <w:t xml:space="preserve">Calculates the column: </w:t>
-      </w:r>
-      <w:r>
-        <w:t>Income</w:t>
-      </w:r>
-      <w:r>
-        <w:t xml:space="preserve"> for </w:t>
+        <w:t xml:space="preserve">Calculates the column: Income for </w:t>
       </w:r>
       <w:r>
         <w:rPr>
@@ -7320,10 +7314,7 @@
         <w:t>employed and unemployed people</w:t>
       </w:r>
       <w:r>
-        <w:t>, based on their sex, age and occupation type</w:t>
-      </w:r>
-      <w:r>
-        <w:t xml:space="preserve"> </w:t>
+        <w:t xml:space="preserve">, based on their sex, age and occupation type </w:t>
       </w:r>
     </w:p>
     <w:p/>
@@ -7669,13 +7660,7 @@
       </w:r>
       <w:proofErr w:type="gramEnd"/>
       <w:r>
-        <w:t xml:space="preserve"> until results obtained are close enough to those provided by ONS (Point 3 in dependencies: </w:t>
-      </w:r>
-      <w:r>
-        <w:t>ONS data about the annual gross income of the year of analysis</w:t>
-      </w:r>
-      <w:r>
-        <w:t>). These parameters are the following:</w:t>
+        <w:t xml:space="preserve"> until results obtained are close enough to those provided by ONS (Point 3 in dependencies: ONS data about the annual gross income of the year of analysis). These parameters are the following:</w:t>
       </w:r>
     </w:p>
     <w:p>
@@ -7694,13 +7679,7 @@
         <w:t>occupation_2_income</w:t>
       </w:r>
       <w:r>
-        <w:t>). These values are guessed from the “</w:t>
-      </w:r>
-      <w:r>
-        <w:t>ONS data about the annual gross income of the year of analysis</w:t>
-      </w:r>
-      <w:r>
-        <w:t>”, just checking the values of the lowest and highest percentile values per occupation in the selected region.</w:t>
+        <w:t>). These values are guessed from the “ONS data about the annual gross income of the year of analysis”, just checking the values of the lowest and highest percentile values per occupation in the selected region.</w:t>
       </w:r>
     </w:p>
     <w:p>
@@ -7993,13 +7972,7 @@
       </w:r>
       <w:proofErr w:type="gramEnd"/>
       <w:r>
-        <w:t xml:space="preserve"> against those provided by ONS (</w:t>
-      </w:r>
-      <w:r>
-        <w:t>Earnings and hours worked, region by occupation by two-digit SOC: ASHE Table 3</w:t>
-      </w:r>
-      <w:r>
-        <w:t xml:space="preserve">). If results are not close enough to those expected, then it is required to modify the previous </w:t>
+        <w:t xml:space="preserve"> against those provided by ONS (Earnings and hours worked, region by occupation by two-digit SOC: ASHE Table 3). If results are not close enough to those expected, then it is required to modify the previous </w:t>
       </w:r>
       <w:proofErr w:type="gramStart"/>
       <w:r>
@@ -8052,10 +8025,7 @@
       </w:r>
       <w:proofErr w:type="spellEnd"/>
       <w:r>
-        <w:t xml:space="preserve">) and the same statistical calculus are done and compared against global data from </w:t>
-      </w:r>
-      <w:r>
-        <w:t>ONS (Earnings and hours worked, region by occupation by two-digit SOC: ASHE Table 3).</w:t>
+        <w:t>) and the same statistical calculus are done and compared against global data from ONS (Earnings and hours worked, region by occupation by two-digit SOC: ASHE Table 3).</w:t>
       </w:r>
     </w:p>
     <w:p>
@@ -8068,11 +8038,1608 @@
     </w:p>
     <w:p>
       <w:pPr>
-        <w:spacing w:before="240"/>
-      </w:pPr>
+        <w:rPr>
+          <w:b/>
+        </w:rPr>
+      </w:pPr>
+      <w:r>
+        <w:rPr>
+          <w:b/>
+        </w:rPr>
+        <w:lastRenderedPageBreak/>
+        <w:t>File name:  SPENSER_notebook_</w:t>
+      </w:r>
+      <w:r>
+        <w:rPr>
+          <w:b/>
+        </w:rPr>
+        <w:t>8</w:t>
+      </w:r>
+    </w:p>
+    <w:p>
+      <w:pPr>
+        <w:rPr>
+          <w:b/>
+        </w:rPr>
+      </w:pPr>
+      <w:r>
+        <w:rPr>
+          <w:b/>
+        </w:rPr>
+        <w:t xml:space="preserve">This </w:t>
+      </w:r>
+      <w:proofErr w:type="spellStart"/>
+      <w:r>
+        <w:rPr>
+          <w:b/>
+        </w:rPr>
+        <w:t>Jupyter</w:t>
+      </w:r>
+      <w:proofErr w:type="spellEnd"/>
+      <w:r>
+        <w:rPr>
+          <w:b/>
+        </w:rPr>
+        <w:t xml:space="preserve"> notebook:</w:t>
+      </w:r>
+    </w:p>
+    <w:p>
+      <w:pPr>
+        <w:pStyle w:val="ListParagraph"/>
+        <w:numPr>
+          <w:ilvl w:val="0"/>
+          <w:numId w:val="4"/>
+        </w:numPr>
+      </w:pPr>
+      <w:r>
+        <w:t xml:space="preserve">Swap income values for </w:t>
+      </w:r>
+      <w:r>
+        <w:rPr>
+          <w:u w:val="single"/>
+        </w:rPr>
+        <w:t>employed and unemployed people</w:t>
+      </w:r>
+      <w:r>
+        <w:t>. This is</w:t>
+      </w:r>
+      <w:r>
+        <w:t xml:space="preserve"> required because it was observed</w:t>
+      </w:r>
+      <w:r>
+        <w:t xml:space="preserve"> (outputs from </w:t>
+      </w:r>
+      <w:r>
+        <w:t>SPENSER_notebook_7</w:t>
+      </w:r>
+      <w:r>
+        <w:t>)</w:t>
+      </w:r>
+      <w:r>
+        <w:t xml:space="preserve"> that in general, people aged between 40-49 were earning more than expected, while people between 18-21, 22-29, 30-39, 50-59 and 60+ were earning less than expected</w:t>
+      </w:r>
+    </w:p>
+    <w:p>
+      <w:pPr>
+        <w:rPr>
+          <w:b/>
+        </w:rPr>
+      </w:pPr>
+      <w:r>
+        <w:rPr>
+          <w:b/>
+        </w:rPr>
+        <w:t>Dependencies:</w:t>
+      </w:r>
+    </w:p>
+    <w:p>
+      <w:pPr>
+        <w:pStyle w:val="ListParagraph"/>
+        <w:numPr>
+          <w:ilvl w:val="0"/>
+          <w:numId w:val="14"/>
+        </w:numPr>
+      </w:pPr>
+      <w:r>
+        <w:t>Libraries shown in cell 1</w:t>
+      </w:r>
+    </w:p>
+    <w:p>
+      <w:pPr>
+        <w:pStyle w:val="ListParagraph"/>
+        <w:numPr>
+          <w:ilvl w:val="0"/>
+          <w:numId w:val="14"/>
+        </w:numPr>
+      </w:pPr>
+      <w:r>
+        <w:t xml:space="preserve">Persons </w:t>
+      </w:r>
+      <w:proofErr w:type="spellStart"/>
+      <w:r>
+        <w:t>cvs</w:t>
+      </w:r>
+      <w:proofErr w:type="spellEnd"/>
+      <w:r>
+        <w:t xml:space="preserve"> file exported from </w:t>
+      </w:r>
+      <w:r>
+        <w:t>SPENSER_notebook_</w:t>
+      </w:r>
+      <w:r>
+        <w:t>7</w:t>
+      </w:r>
+    </w:p>
+    <w:p/>
+    <w:p>
+      <w:pPr>
+        <w:rPr>
+          <w:b/>
+        </w:rPr>
+      </w:pPr>
+    </w:p>
+    <w:p>
+      <w:pPr>
+        <w:rPr>
+          <w:b/>
+        </w:rPr>
+      </w:pPr>
+      <w:r>
+        <w:rPr>
+          <w:b/>
+        </w:rPr>
+        <w:t>Main function. Code explanation:</w:t>
+      </w:r>
+    </w:p>
+    <w:p>
+      <w:pPr>
+        <w:jc w:val="both"/>
+      </w:pPr>
+      <w:r>
+        <w:t>It was observed that the median income values per range of age were not proportional to those shown in the ONS data about income per range of age (Earnings and hours worked, age group: ASHE Table 6, file: Age Group Table 6.7a   Annual pay - Gross 2019.xls) (See table below).</w:t>
+      </w:r>
+    </w:p>
+    <w:p/>
+    <w:tbl>
+      <w:tblPr>
+        <w:tblW w:w="4130" w:type="dxa"/>
+        <w:jc w:val="center"/>
+        <w:tblBorders>
+          <w:top w:val="single" w:sz="4" w:space="0" w:color="auto"/>
+          <w:left w:val="single" w:sz="4" w:space="0" w:color="auto"/>
+          <w:bottom w:val="single" w:sz="4" w:space="0" w:color="auto"/>
+          <w:right w:val="single" w:sz="4" w:space="0" w:color="auto"/>
+          <w:insideH w:val="single" w:sz="4" w:space="0" w:color="auto"/>
+          <w:insideV w:val="single" w:sz="4" w:space="0" w:color="auto"/>
+        </w:tblBorders>
+        <w:tblLook w:val="04A0" w:firstRow="1" w:lastRow="0" w:firstColumn="1" w:lastColumn="0" w:noHBand="0" w:noVBand="1"/>
+      </w:tblPr>
+      <w:tblGrid>
+        <w:gridCol w:w="1250"/>
+        <w:gridCol w:w="960"/>
+        <w:gridCol w:w="1162"/>
+        <w:gridCol w:w="1150"/>
+      </w:tblGrid>
+      <w:tr>
+        <w:trPr>
+          <w:trHeight w:val="780"/>
+          <w:jc w:val="center"/>
+        </w:trPr>
+        <w:tc>
+          <w:tcPr>
+            <w:tcW w:w="1250" w:type="dxa"/>
+            <w:shd w:val="clear" w:color="000000" w:fill="99CCFF"/>
+            <w:vAlign w:val="bottom"/>
+          </w:tcPr>
+          <w:p>
+            <w:pPr>
+              <w:spacing w:after="0" w:line="240" w:lineRule="auto"/>
+              <w:jc w:val="center"/>
+              <w:rPr>
+                <w:rFonts w:ascii="Arial" w:eastAsia="Times New Roman" w:hAnsi="Arial" w:cs="Arial"/>
+                <w:b/>
+                <w:bCs/>
+                <w:sz w:val="20"/>
+                <w:szCs w:val="20"/>
+                <w:lang w:eastAsia="en-GB"/>
+              </w:rPr>
+            </w:pPr>
+          </w:p>
+        </w:tc>
+        <w:tc>
+          <w:tcPr>
+            <w:tcW w:w="960" w:type="dxa"/>
+            <w:shd w:val="clear" w:color="auto" w:fill="auto"/>
+            <w:noWrap/>
+            <w:vAlign w:val="bottom"/>
+          </w:tcPr>
+          <w:p>
+            <w:pPr>
+              <w:spacing w:after="0" w:line="240" w:lineRule="auto"/>
+              <w:jc w:val="right"/>
+              <w:rPr>
+                <w:rFonts w:ascii="Arial" w:eastAsia="Times New Roman" w:hAnsi="Arial" w:cs="Arial"/>
+                <w:sz w:val="20"/>
+                <w:szCs w:val="20"/>
+                <w:lang w:eastAsia="en-GB"/>
+              </w:rPr>
+            </w:pPr>
+            <w:r>
+              <w:rPr>
+                <w:rFonts w:ascii="Arial" w:eastAsia="Times New Roman" w:hAnsi="Arial" w:cs="Arial"/>
+                <w:sz w:val="20"/>
+                <w:szCs w:val="20"/>
+                <w:lang w:eastAsia="en-GB"/>
+              </w:rPr>
+              <w:t>ONS median annual gross income</w:t>
+            </w:r>
+            <w:r>
+              <w:rPr>
+                <w:rFonts w:ascii="Arial" w:eastAsia="Times New Roman" w:hAnsi="Arial" w:cs="Arial"/>
+                <w:sz w:val="20"/>
+                <w:szCs w:val="20"/>
+                <w:lang w:eastAsia="en-GB"/>
+              </w:rPr>
+              <w:t xml:space="preserve"> (UK)</w:t>
+            </w:r>
+          </w:p>
+        </w:tc>
+        <w:tc>
+          <w:tcPr>
+            <w:tcW w:w="960" w:type="dxa"/>
+            <w:shd w:val="clear" w:color="auto" w:fill="auto"/>
+            <w:noWrap/>
+            <w:vAlign w:val="center"/>
+          </w:tcPr>
+          <w:p>
+            <w:pPr>
+              <w:spacing w:after="0" w:line="240" w:lineRule="auto"/>
+              <w:jc w:val="right"/>
+              <w:rPr>
+                <w:rFonts w:ascii="Arial" w:eastAsia="Times New Roman" w:hAnsi="Arial" w:cs="Arial"/>
+                <w:sz w:val="20"/>
+                <w:szCs w:val="20"/>
+                <w:lang w:eastAsia="en-GB"/>
+              </w:rPr>
+            </w:pPr>
+            <w:r>
+              <w:rPr>
+                <w:rFonts w:ascii="Arial" w:eastAsia="Times New Roman" w:hAnsi="Arial" w:cs="Arial"/>
+                <w:sz w:val="20"/>
+                <w:szCs w:val="20"/>
+                <w:lang w:eastAsia="en-GB"/>
+              </w:rPr>
+              <w:t>Calculated median gross income</w:t>
+            </w:r>
+          </w:p>
+        </w:tc>
+        <w:tc>
+          <w:tcPr>
+            <w:tcW w:w="960" w:type="dxa"/>
+            <w:shd w:val="clear" w:color="auto" w:fill="auto"/>
+            <w:noWrap/>
+            <w:vAlign w:val="bottom"/>
+          </w:tcPr>
+          <w:p>
+            <w:pPr>
+              <w:spacing w:after="0" w:line="240" w:lineRule="auto"/>
+              <w:jc w:val="right"/>
+              <w:rPr>
+                <w:rFonts w:ascii="Calibri" w:eastAsia="Times New Roman" w:hAnsi="Calibri" w:cs="Calibri"/>
+                <w:color w:val="000000"/>
+                <w:lang w:eastAsia="en-GB"/>
+              </w:rPr>
+            </w:pPr>
+            <w:r>
+              <w:rPr>
+                <w:rFonts w:ascii="Calibri" w:eastAsia="Times New Roman" w:hAnsi="Calibri" w:cs="Calibri"/>
+                <w:color w:val="000000"/>
+                <w:lang w:eastAsia="en-GB"/>
+              </w:rPr>
+              <w:t>Difference</w:t>
+            </w:r>
+          </w:p>
+        </w:tc>
+      </w:tr>
+      <w:tr>
+        <w:trPr>
+          <w:trHeight w:val="780"/>
+          <w:jc w:val="center"/>
+        </w:trPr>
+        <w:tc>
+          <w:tcPr>
+            <w:tcW w:w="1250" w:type="dxa"/>
+            <w:shd w:val="clear" w:color="000000" w:fill="99CCFF"/>
+            <w:vAlign w:val="bottom"/>
+            <w:hideMark/>
+          </w:tcPr>
+          <w:p>
+            <w:pPr>
+              <w:spacing w:after="0" w:line="240" w:lineRule="auto"/>
+              <w:rPr>
+                <w:rFonts w:ascii="Arial" w:eastAsia="Times New Roman" w:hAnsi="Arial" w:cs="Arial"/>
+                <w:b/>
+                <w:bCs/>
+                <w:sz w:val="20"/>
+                <w:szCs w:val="20"/>
+                <w:lang w:eastAsia="en-GB"/>
+              </w:rPr>
+            </w:pPr>
+            <w:r>
+              <w:rPr>
+                <w:rFonts w:ascii="Arial" w:eastAsia="Times New Roman" w:hAnsi="Arial" w:cs="Arial"/>
+                <w:b/>
+                <w:bCs/>
+                <w:sz w:val="20"/>
+                <w:szCs w:val="20"/>
+                <w:lang w:eastAsia="en-GB"/>
+              </w:rPr>
+              <w:t>All employees</w:t>
+            </w:r>
+          </w:p>
+        </w:tc>
+        <w:tc>
+          <w:tcPr>
+            <w:tcW w:w="960" w:type="dxa"/>
+            <w:shd w:val="clear" w:color="auto" w:fill="auto"/>
+            <w:noWrap/>
+            <w:vAlign w:val="bottom"/>
+            <w:hideMark/>
+          </w:tcPr>
+          <w:p>
+            <w:pPr>
+              <w:spacing w:after="0" w:line="240" w:lineRule="auto"/>
+              <w:jc w:val="right"/>
+              <w:rPr>
+                <w:rFonts w:ascii="Arial" w:eastAsia="Times New Roman" w:hAnsi="Arial" w:cs="Arial"/>
+                <w:sz w:val="20"/>
+                <w:szCs w:val="20"/>
+                <w:lang w:eastAsia="en-GB"/>
+              </w:rPr>
+            </w:pPr>
+            <w:r>
+              <w:rPr>
+                <w:rFonts w:ascii="Arial" w:eastAsia="Times New Roman" w:hAnsi="Arial" w:cs="Arial"/>
+                <w:sz w:val="20"/>
+                <w:szCs w:val="20"/>
+                <w:lang w:eastAsia="en-GB"/>
+              </w:rPr>
+              <w:t>24,937</w:t>
+            </w:r>
+          </w:p>
+        </w:tc>
+        <w:tc>
+          <w:tcPr>
+            <w:tcW w:w="960" w:type="dxa"/>
+            <w:shd w:val="clear" w:color="auto" w:fill="auto"/>
+            <w:noWrap/>
+            <w:vAlign w:val="center"/>
+            <w:hideMark/>
+          </w:tcPr>
+          <w:p>
+            <w:pPr>
+              <w:spacing w:after="0" w:line="240" w:lineRule="auto"/>
+              <w:jc w:val="right"/>
+              <w:rPr>
+                <w:rFonts w:ascii="Arial" w:eastAsia="Times New Roman" w:hAnsi="Arial" w:cs="Arial"/>
+                <w:sz w:val="20"/>
+                <w:szCs w:val="20"/>
+                <w:lang w:eastAsia="en-GB"/>
+              </w:rPr>
+            </w:pPr>
+            <w:r>
+              <w:rPr>
+                <w:rFonts w:ascii="Arial" w:eastAsia="Times New Roman" w:hAnsi="Arial" w:cs="Arial"/>
+                <w:sz w:val="20"/>
+                <w:szCs w:val="20"/>
+                <w:lang w:eastAsia="en-GB"/>
+              </w:rPr>
+              <w:t>23</w:t>
+            </w:r>
+            <w:r>
+              <w:rPr>
+                <w:rFonts w:ascii="Arial" w:eastAsia="Times New Roman" w:hAnsi="Arial" w:cs="Arial"/>
+                <w:sz w:val="20"/>
+                <w:szCs w:val="20"/>
+                <w:lang w:eastAsia="en-GB"/>
+              </w:rPr>
+              <w:t>,</w:t>
+            </w:r>
+            <w:r>
+              <w:rPr>
+                <w:rFonts w:ascii="Arial" w:eastAsia="Times New Roman" w:hAnsi="Arial" w:cs="Arial"/>
+                <w:sz w:val="20"/>
+                <w:szCs w:val="20"/>
+                <w:lang w:eastAsia="en-GB"/>
+              </w:rPr>
+              <w:t>050</w:t>
+            </w:r>
+          </w:p>
+        </w:tc>
+        <w:tc>
+          <w:tcPr>
+            <w:tcW w:w="960" w:type="dxa"/>
+            <w:shd w:val="clear" w:color="auto" w:fill="auto"/>
+            <w:noWrap/>
+            <w:vAlign w:val="bottom"/>
+            <w:hideMark/>
+          </w:tcPr>
+          <w:p>
+            <w:pPr>
+              <w:spacing w:after="0" w:line="240" w:lineRule="auto"/>
+              <w:jc w:val="right"/>
+              <w:rPr>
+                <w:rFonts w:ascii="Calibri" w:eastAsia="Times New Roman" w:hAnsi="Calibri" w:cs="Calibri"/>
+                <w:color w:val="000000"/>
+                <w:lang w:eastAsia="en-GB"/>
+              </w:rPr>
+            </w:pPr>
+            <w:r>
+              <w:rPr>
+                <w:rFonts w:ascii="Calibri" w:eastAsia="Times New Roman" w:hAnsi="Calibri" w:cs="Calibri"/>
+                <w:color w:val="000000"/>
+                <w:lang w:eastAsia="en-GB"/>
+              </w:rPr>
+              <w:t>1,887</w:t>
+            </w:r>
+          </w:p>
+        </w:tc>
+      </w:tr>
+      <w:tr>
+        <w:trPr>
+          <w:trHeight w:val="300"/>
+          <w:jc w:val="center"/>
+        </w:trPr>
+        <w:tc>
+          <w:tcPr>
+            <w:tcW w:w="1250" w:type="dxa"/>
+            <w:shd w:val="clear" w:color="000000" w:fill="99CCFF"/>
+            <w:vAlign w:val="bottom"/>
+            <w:hideMark/>
+          </w:tcPr>
+          <w:p>
+            <w:pPr>
+              <w:spacing w:after="0" w:line="240" w:lineRule="auto"/>
+              <w:rPr>
+                <w:rFonts w:ascii="Arial" w:eastAsia="Times New Roman" w:hAnsi="Arial" w:cs="Arial"/>
+                <w:sz w:val="20"/>
+                <w:szCs w:val="20"/>
+                <w:lang w:eastAsia="en-GB"/>
+              </w:rPr>
+            </w:pPr>
+            <w:r>
+              <w:rPr>
+                <w:rFonts w:ascii="Arial" w:eastAsia="Times New Roman" w:hAnsi="Arial" w:cs="Arial"/>
+                <w:sz w:val="20"/>
+                <w:szCs w:val="20"/>
+                <w:lang w:eastAsia="en-GB"/>
+              </w:rPr>
+              <w:t xml:space="preserve">    16-17b</w:t>
+            </w:r>
+          </w:p>
+        </w:tc>
+        <w:tc>
+          <w:tcPr>
+            <w:tcW w:w="960" w:type="dxa"/>
+            <w:shd w:val="clear" w:color="000000" w:fill="33CCCC"/>
+            <w:noWrap/>
+            <w:vAlign w:val="bottom"/>
+            <w:hideMark/>
+          </w:tcPr>
+          <w:p>
+            <w:pPr>
+              <w:spacing w:after="0" w:line="240" w:lineRule="auto"/>
+              <w:jc w:val="right"/>
+              <w:rPr>
+                <w:rFonts w:ascii="Arial" w:eastAsia="Times New Roman" w:hAnsi="Arial" w:cs="Arial"/>
+                <w:color w:val="000000"/>
+                <w:sz w:val="20"/>
+                <w:szCs w:val="20"/>
+                <w:lang w:eastAsia="en-GB"/>
+              </w:rPr>
+            </w:pPr>
+            <w:r>
+              <w:rPr>
+                <w:rFonts w:ascii="Arial" w:eastAsia="Times New Roman" w:hAnsi="Arial" w:cs="Arial"/>
+                <w:color w:val="000000"/>
+                <w:sz w:val="20"/>
+                <w:szCs w:val="20"/>
+                <w:lang w:eastAsia="en-GB"/>
+              </w:rPr>
+              <w:t>3,198</w:t>
+            </w:r>
+          </w:p>
+        </w:tc>
+        <w:tc>
+          <w:tcPr>
+            <w:tcW w:w="960" w:type="dxa"/>
+            <w:shd w:val="clear" w:color="auto" w:fill="auto"/>
+            <w:noWrap/>
+            <w:vAlign w:val="center"/>
+            <w:hideMark/>
+          </w:tcPr>
+          <w:p>
+            <w:pPr>
+              <w:spacing w:after="0" w:line="240" w:lineRule="auto"/>
+              <w:jc w:val="right"/>
+              <w:rPr>
+                <w:rFonts w:ascii="Arial" w:eastAsia="Times New Roman" w:hAnsi="Arial" w:cs="Arial"/>
+                <w:sz w:val="20"/>
+                <w:szCs w:val="20"/>
+                <w:lang w:eastAsia="en-GB"/>
+              </w:rPr>
+            </w:pPr>
+            <w:r>
+              <w:rPr>
+                <w:rFonts w:ascii="Arial" w:eastAsia="Times New Roman" w:hAnsi="Arial" w:cs="Arial"/>
+                <w:sz w:val="20"/>
+                <w:szCs w:val="20"/>
+                <w:lang w:eastAsia="en-GB"/>
+              </w:rPr>
+              <w:t>5</w:t>
+            </w:r>
+            <w:r>
+              <w:rPr>
+                <w:rFonts w:ascii="Arial" w:eastAsia="Times New Roman" w:hAnsi="Arial" w:cs="Arial"/>
+                <w:sz w:val="20"/>
+                <w:szCs w:val="20"/>
+                <w:lang w:eastAsia="en-GB"/>
+              </w:rPr>
+              <w:t>,</w:t>
+            </w:r>
+            <w:r>
+              <w:rPr>
+                <w:rFonts w:ascii="Arial" w:eastAsia="Times New Roman" w:hAnsi="Arial" w:cs="Arial"/>
+                <w:sz w:val="20"/>
+                <w:szCs w:val="20"/>
+                <w:lang w:eastAsia="en-GB"/>
+              </w:rPr>
+              <w:t>500</w:t>
+            </w:r>
+          </w:p>
+        </w:tc>
+        <w:tc>
+          <w:tcPr>
+            <w:tcW w:w="960" w:type="dxa"/>
+            <w:shd w:val="clear" w:color="auto" w:fill="auto"/>
+            <w:noWrap/>
+            <w:vAlign w:val="bottom"/>
+            <w:hideMark/>
+          </w:tcPr>
+          <w:p>
+            <w:pPr>
+              <w:spacing w:after="0" w:line="240" w:lineRule="auto"/>
+              <w:jc w:val="right"/>
+              <w:rPr>
+                <w:rFonts w:ascii="Calibri" w:eastAsia="Times New Roman" w:hAnsi="Calibri" w:cs="Calibri"/>
+                <w:color w:val="000000"/>
+                <w:lang w:eastAsia="en-GB"/>
+              </w:rPr>
+            </w:pPr>
+            <w:r>
+              <w:rPr>
+                <w:rFonts w:ascii="Calibri" w:eastAsia="Times New Roman" w:hAnsi="Calibri" w:cs="Calibri"/>
+                <w:color w:val="000000"/>
+                <w:lang w:eastAsia="en-GB"/>
+              </w:rPr>
+              <w:t>-2,302</w:t>
+            </w:r>
+          </w:p>
+        </w:tc>
+      </w:tr>
+      <w:tr>
+        <w:trPr>
+          <w:trHeight w:val="300"/>
+          <w:jc w:val="center"/>
+        </w:trPr>
+        <w:tc>
+          <w:tcPr>
+            <w:tcW w:w="1250" w:type="dxa"/>
+            <w:shd w:val="clear" w:color="000000" w:fill="99CCFF"/>
+            <w:vAlign w:val="bottom"/>
+            <w:hideMark/>
+          </w:tcPr>
+          <w:p>
+            <w:pPr>
+              <w:spacing w:after="0" w:line="240" w:lineRule="auto"/>
+              <w:rPr>
+                <w:rFonts w:ascii="Arial" w:eastAsia="Times New Roman" w:hAnsi="Arial" w:cs="Arial"/>
+                <w:sz w:val="20"/>
+                <w:szCs w:val="20"/>
+                <w:lang w:eastAsia="en-GB"/>
+              </w:rPr>
+            </w:pPr>
+            <w:r>
+              <w:rPr>
+                <w:rFonts w:ascii="Arial" w:eastAsia="Times New Roman" w:hAnsi="Arial" w:cs="Arial"/>
+                <w:sz w:val="20"/>
+                <w:szCs w:val="20"/>
+                <w:lang w:eastAsia="en-GB"/>
+              </w:rPr>
+              <w:t xml:space="preserve">    18-21</w:t>
+            </w:r>
+          </w:p>
+        </w:tc>
+        <w:tc>
+          <w:tcPr>
+            <w:tcW w:w="960" w:type="dxa"/>
+            <w:shd w:val="clear" w:color="auto" w:fill="auto"/>
+            <w:noWrap/>
+            <w:vAlign w:val="bottom"/>
+            <w:hideMark/>
+          </w:tcPr>
+          <w:p>
+            <w:pPr>
+              <w:spacing w:after="0" w:line="240" w:lineRule="auto"/>
+              <w:jc w:val="right"/>
+              <w:rPr>
+                <w:rFonts w:ascii="Arial" w:eastAsia="Times New Roman" w:hAnsi="Arial" w:cs="Arial"/>
+                <w:color w:val="000000"/>
+                <w:sz w:val="20"/>
+                <w:szCs w:val="20"/>
+                <w:lang w:eastAsia="en-GB"/>
+              </w:rPr>
+            </w:pPr>
+            <w:r>
+              <w:rPr>
+                <w:rFonts w:ascii="Arial" w:eastAsia="Times New Roman" w:hAnsi="Arial" w:cs="Arial"/>
+                <w:color w:val="000000"/>
+                <w:sz w:val="20"/>
+                <w:szCs w:val="20"/>
+                <w:lang w:eastAsia="en-GB"/>
+              </w:rPr>
+              <w:t>10,958</w:t>
+            </w:r>
+          </w:p>
+        </w:tc>
+        <w:tc>
+          <w:tcPr>
+            <w:tcW w:w="960" w:type="dxa"/>
+            <w:shd w:val="clear" w:color="auto" w:fill="auto"/>
+            <w:noWrap/>
+            <w:vAlign w:val="center"/>
+            <w:hideMark/>
+          </w:tcPr>
+          <w:p>
+            <w:pPr>
+              <w:spacing w:after="0" w:line="240" w:lineRule="auto"/>
+              <w:jc w:val="right"/>
+              <w:rPr>
+                <w:rFonts w:ascii="Arial" w:eastAsia="Times New Roman" w:hAnsi="Arial" w:cs="Arial"/>
+                <w:sz w:val="20"/>
+                <w:szCs w:val="20"/>
+                <w:lang w:eastAsia="en-GB"/>
+              </w:rPr>
+            </w:pPr>
+            <w:r>
+              <w:rPr>
+                <w:rFonts w:ascii="Arial" w:eastAsia="Times New Roman" w:hAnsi="Arial" w:cs="Arial"/>
+                <w:sz w:val="20"/>
+                <w:szCs w:val="20"/>
+                <w:lang w:eastAsia="en-GB"/>
+              </w:rPr>
+              <w:t>8</w:t>
+            </w:r>
+            <w:r>
+              <w:rPr>
+                <w:rFonts w:ascii="Arial" w:eastAsia="Times New Roman" w:hAnsi="Arial" w:cs="Arial"/>
+                <w:sz w:val="20"/>
+                <w:szCs w:val="20"/>
+                <w:lang w:eastAsia="en-GB"/>
+              </w:rPr>
+              <w:t>,</w:t>
+            </w:r>
+            <w:r>
+              <w:rPr>
+                <w:rFonts w:ascii="Arial" w:eastAsia="Times New Roman" w:hAnsi="Arial" w:cs="Arial"/>
+                <w:sz w:val="20"/>
+                <w:szCs w:val="20"/>
+                <w:lang w:eastAsia="en-GB"/>
+              </w:rPr>
+              <w:t>230</w:t>
+            </w:r>
+          </w:p>
+        </w:tc>
+        <w:tc>
+          <w:tcPr>
+            <w:tcW w:w="960" w:type="dxa"/>
+            <w:shd w:val="clear" w:color="auto" w:fill="auto"/>
+            <w:noWrap/>
+            <w:vAlign w:val="bottom"/>
+            <w:hideMark/>
+          </w:tcPr>
+          <w:p>
+            <w:pPr>
+              <w:spacing w:after="0" w:line="240" w:lineRule="auto"/>
+              <w:jc w:val="right"/>
+              <w:rPr>
+                <w:rFonts w:ascii="Calibri" w:eastAsia="Times New Roman" w:hAnsi="Calibri" w:cs="Calibri"/>
+                <w:color w:val="000000"/>
+                <w:lang w:eastAsia="en-GB"/>
+              </w:rPr>
+            </w:pPr>
+            <w:r>
+              <w:rPr>
+                <w:rFonts w:ascii="Calibri" w:eastAsia="Times New Roman" w:hAnsi="Calibri" w:cs="Calibri"/>
+                <w:color w:val="000000"/>
+                <w:lang w:eastAsia="en-GB"/>
+              </w:rPr>
+              <w:t>2,728</w:t>
+            </w:r>
+          </w:p>
+        </w:tc>
+      </w:tr>
+      <w:tr>
+        <w:trPr>
+          <w:trHeight w:val="300"/>
+          <w:jc w:val="center"/>
+        </w:trPr>
+        <w:tc>
+          <w:tcPr>
+            <w:tcW w:w="1250" w:type="dxa"/>
+            <w:shd w:val="clear" w:color="000000" w:fill="99CCFF"/>
+            <w:vAlign w:val="bottom"/>
+            <w:hideMark/>
+          </w:tcPr>
+          <w:p>
+            <w:pPr>
+              <w:spacing w:after="0" w:line="240" w:lineRule="auto"/>
+              <w:rPr>
+                <w:rFonts w:ascii="Arial" w:eastAsia="Times New Roman" w:hAnsi="Arial" w:cs="Arial"/>
+                <w:sz w:val="20"/>
+                <w:szCs w:val="20"/>
+                <w:lang w:eastAsia="en-GB"/>
+              </w:rPr>
+            </w:pPr>
+            <w:r>
+              <w:rPr>
+                <w:rFonts w:ascii="Arial" w:eastAsia="Times New Roman" w:hAnsi="Arial" w:cs="Arial"/>
+                <w:sz w:val="20"/>
+                <w:szCs w:val="20"/>
+                <w:lang w:eastAsia="en-GB"/>
+              </w:rPr>
+              <w:t xml:space="preserve">    22-29</w:t>
+            </w:r>
+          </w:p>
+        </w:tc>
+        <w:tc>
+          <w:tcPr>
+            <w:tcW w:w="960" w:type="dxa"/>
+            <w:shd w:val="clear" w:color="auto" w:fill="auto"/>
+            <w:noWrap/>
+            <w:vAlign w:val="bottom"/>
+            <w:hideMark/>
+          </w:tcPr>
+          <w:p>
+            <w:pPr>
+              <w:spacing w:after="0" w:line="240" w:lineRule="auto"/>
+              <w:jc w:val="right"/>
+              <w:rPr>
+                <w:rFonts w:ascii="Arial" w:eastAsia="Times New Roman" w:hAnsi="Arial" w:cs="Arial"/>
+                <w:sz w:val="20"/>
+                <w:szCs w:val="20"/>
+                <w:lang w:eastAsia="en-GB"/>
+              </w:rPr>
+            </w:pPr>
+            <w:r>
+              <w:rPr>
+                <w:rFonts w:ascii="Arial" w:eastAsia="Times New Roman" w:hAnsi="Arial" w:cs="Arial"/>
+                <w:sz w:val="20"/>
+                <w:szCs w:val="20"/>
+                <w:lang w:eastAsia="en-GB"/>
+              </w:rPr>
+              <w:t>22,437</w:t>
+            </w:r>
+          </w:p>
+        </w:tc>
+        <w:tc>
+          <w:tcPr>
+            <w:tcW w:w="960" w:type="dxa"/>
+            <w:shd w:val="clear" w:color="auto" w:fill="auto"/>
+            <w:noWrap/>
+            <w:vAlign w:val="center"/>
+            <w:hideMark/>
+          </w:tcPr>
+          <w:p>
+            <w:pPr>
+              <w:spacing w:after="0" w:line="240" w:lineRule="auto"/>
+              <w:jc w:val="right"/>
+              <w:rPr>
+                <w:rFonts w:ascii="Arial" w:eastAsia="Times New Roman" w:hAnsi="Arial" w:cs="Arial"/>
+                <w:sz w:val="20"/>
+                <w:szCs w:val="20"/>
+                <w:lang w:eastAsia="en-GB"/>
+              </w:rPr>
+            </w:pPr>
+            <w:r>
+              <w:rPr>
+                <w:rFonts w:ascii="Arial" w:eastAsia="Times New Roman" w:hAnsi="Arial" w:cs="Arial"/>
+                <w:sz w:val="20"/>
+                <w:szCs w:val="20"/>
+                <w:lang w:eastAsia="en-GB"/>
+              </w:rPr>
+              <w:t>17</w:t>
+            </w:r>
+            <w:r>
+              <w:rPr>
+                <w:rFonts w:ascii="Arial" w:eastAsia="Times New Roman" w:hAnsi="Arial" w:cs="Arial"/>
+                <w:sz w:val="20"/>
+                <w:szCs w:val="20"/>
+                <w:lang w:eastAsia="en-GB"/>
+              </w:rPr>
+              <w:t>,</w:t>
+            </w:r>
+            <w:r>
+              <w:rPr>
+                <w:rFonts w:ascii="Arial" w:eastAsia="Times New Roman" w:hAnsi="Arial" w:cs="Arial"/>
+                <w:sz w:val="20"/>
+                <w:szCs w:val="20"/>
+                <w:lang w:eastAsia="en-GB"/>
+              </w:rPr>
+              <w:t>210</w:t>
+            </w:r>
+          </w:p>
+        </w:tc>
+        <w:tc>
+          <w:tcPr>
+            <w:tcW w:w="960" w:type="dxa"/>
+            <w:shd w:val="clear" w:color="auto" w:fill="auto"/>
+            <w:noWrap/>
+            <w:vAlign w:val="bottom"/>
+            <w:hideMark/>
+          </w:tcPr>
+          <w:p>
+            <w:pPr>
+              <w:spacing w:after="0" w:line="240" w:lineRule="auto"/>
+              <w:jc w:val="right"/>
+              <w:rPr>
+                <w:rFonts w:ascii="Calibri" w:eastAsia="Times New Roman" w:hAnsi="Calibri" w:cs="Calibri"/>
+                <w:color w:val="000000"/>
+                <w:lang w:eastAsia="en-GB"/>
+              </w:rPr>
+            </w:pPr>
+            <w:r>
+              <w:rPr>
+                <w:rFonts w:ascii="Calibri" w:eastAsia="Times New Roman" w:hAnsi="Calibri" w:cs="Calibri"/>
+                <w:color w:val="000000"/>
+                <w:lang w:eastAsia="en-GB"/>
+              </w:rPr>
+              <w:t>5,227</w:t>
+            </w:r>
+          </w:p>
+        </w:tc>
+      </w:tr>
+      <w:tr>
+        <w:trPr>
+          <w:trHeight w:val="300"/>
+          <w:jc w:val="center"/>
+        </w:trPr>
+        <w:tc>
+          <w:tcPr>
+            <w:tcW w:w="1250" w:type="dxa"/>
+            <w:shd w:val="clear" w:color="000000" w:fill="99CCFF"/>
+            <w:vAlign w:val="bottom"/>
+            <w:hideMark/>
+          </w:tcPr>
+          <w:p>
+            <w:pPr>
+              <w:spacing w:after="0" w:line="240" w:lineRule="auto"/>
+              <w:rPr>
+                <w:rFonts w:ascii="Arial" w:eastAsia="Times New Roman" w:hAnsi="Arial" w:cs="Arial"/>
+                <w:sz w:val="20"/>
+                <w:szCs w:val="20"/>
+                <w:lang w:eastAsia="en-GB"/>
+              </w:rPr>
+            </w:pPr>
+            <w:r>
+              <w:rPr>
+                <w:rFonts w:ascii="Arial" w:eastAsia="Times New Roman" w:hAnsi="Arial" w:cs="Arial"/>
+                <w:sz w:val="20"/>
+                <w:szCs w:val="20"/>
+                <w:lang w:eastAsia="en-GB"/>
+              </w:rPr>
+              <w:t xml:space="preserve">    30-39</w:t>
+            </w:r>
+          </w:p>
+        </w:tc>
+        <w:tc>
+          <w:tcPr>
+            <w:tcW w:w="960" w:type="dxa"/>
+            <w:shd w:val="clear" w:color="auto" w:fill="auto"/>
+            <w:noWrap/>
+            <w:vAlign w:val="bottom"/>
+            <w:hideMark/>
+          </w:tcPr>
+          <w:p>
+            <w:pPr>
+              <w:spacing w:after="0" w:line="240" w:lineRule="auto"/>
+              <w:jc w:val="right"/>
+              <w:rPr>
+                <w:rFonts w:ascii="Arial" w:eastAsia="Times New Roman" w:hAnsi="Arial" w:cs="Arial"/>
+                <w:sz w:val="20"/>
+                <w:szCs w:val="20"/>
+                <w:lang w:eastAsia="en-GB"/>
+              </w:rPr>
+            </w:pPr>
+            <w:r>
+              <w:rPr>
+                <w:rFonts w:ascii="Arial" w:eastAsia="Times New Roman" w:hAnsi="Arial" w:cs="Arial"/>
+                <w:sz w:val="20"/>
+                <w:szCs w:val="20"/>
+                <w:lang w:eastAsia="en-GB"/>
+              </w:rPr>
+              <w:t>27,358</w:t>
+            </w:r>
+          </w:p>
+        </w:tc>
+        <w:tc>
+          <w:tcPr>
+            <w:tcW w:w="960" w:type="dxa"/>
+            <w:shd w:val="clear" w:color="auto" w:fill="auto"/>
+            <w:noWrap/>
+            <w:vAlign w:val="center"/>
+            <w:hideMark/>
+          </w:tcPr>
+          <w:p>
+            <w:pPr>
+              <w:spacing w:after="0" w:line="240" w:lineRule="auto"/>
+              <w:jc w:val="right"/>
+              <w:rPr>
+                <w:rFonts w:ascii="Arial" w:eastAsia="Times New Roman" w:hAnsi="Arial" w:cs="Arial"/>
+                <w:sz w:val="20"/>
+                <w:szCs w:val="20"/>
+                <w:lang w:eastAsia="en-GB"/>
+              </w:rPr>
+            </w:pPr>
+            <w:r>
+              <w:rPr>
+                <w:rFonts w:ascii="Arial" w:eastAsia="Times New Roman" w:hAnsi="Arial" w:cs="Arial"/>
+                <w:sz w:val="20"/>
+                <w:szCs w:val="20"/>
+                <w:lang w:eastAsia="en-GB"/>
+              </w:rPr>
+              <w:t>24</w:t>
+            </w:r>
+            <w:r>
+              <w:rPr>
+                <w:rFonts w:ascii="Arial" w:eastAsia="Times New Roman" w:hAnsi="Arial" w:cs="Arial"/>
+                <w:sz w:val="20"/>
+                <w:szCs w:val="20"/>
+                <w:lang w:eastAsia="en-GB"/>
+              </w:rPr>
+              <w:t>,</w:t>
+            </w:r>
+            <w:r>
+              <w:rPr>
+                <w:rFonts w:ascii="Arial" w:eastAsia="Times New Roman" w:hAnsi="Arial" w:cs="Arial"/>
+                <w:sz w:val="20"/>
+                <w:szCs w:val="20"/>
+                <w:lang w:eastAsia="en-GB"/>
+              </w:rPr>
+              <w:t>940</w:t>
+            </w:r>
+          </w:p>
+        </w:tc>
+        <w:tc>
+          <w:tcPr>
+            <w:tcW w:w="960" w:type="dxa"/>
+            <w:shd w:val="clear" w:color="auto" w:fill="auto"/>
+            <w:noWrap/>
+            <w:vAlign w:val="bottom"/>
+            <w:hideMark/>
+          </w:tcPr>
+          <w:p>
+            <w:pPr>
+              <w:spacing w:after="0" w:line="240" w:lineRule="auto"/>
+              <w:jc w:val="right"/>
+              <w:rPr>
+                <w:rFonts w:ascii="Calibri" w:eastAsia="Times New Roman" w:hAnsi="Calibri" w:cs="Calibri"/>
+                <w:color w:val="000000"/>
+                <w:lang w:eastAsia="en-GB"/>
+              </w:rPr>
+            </w:pPr>
+            <w:r>
+              <w:rPr>
+                <w:rFonts w:ascii="Calibri" w:eastAsia="Times New Roman" w:hAnsi="Calibri" w:cs="Calibri"/>
+                <w:color w:val="000000"/>
+                <w:lang w:eastAsia="en-GB"/>
+              </w:rPr>
+              <w:t>2,418</w:t>
+            </w:r>
+          </w:p>
+        </w:tc>
+      </w:tr>
+      <w:tr>
+        <w:trPr>
+          <w:trHeight w:val="300"/>
+          <w:jc w:val="center"/>
+        </w:trPr>
+        <w:tc>
+          <w:tcPr>
+            <w:tcW w:w="1250" w:type="dxa"/>
+            <w:shd w:val="clear" w:color="000000" w:fill="99CCFF"/>
+            <w:vAlign w:val="bottom"/>
+            <w:hideMark/>
+          </w:tcPr>
+          <w:p>
+            <w:pPr>
+              <w:spacing w:after="0" w:line="240" w:lineRule="auto"/>
+              <w:rPr>
+                <w:rFonts w:ascii="Arial" w:eastAsia="Times New Roman" w:hAnsi="Arial" w:cs="Arial"/>
+                <w:sz w:val="20"/>
+                <w:szCs w:val="20"/>
+                <w:lang w:eastAsia="en-GB"/>
+              </w:rPr>
+            </w:pPr>
+            <w:r>
+              <w:rPr>
+                <w:rFonts w:ascii="Arial" w:eastAsia="Times New Roman" w:hAnsi="Arial" w:cs="Arial"/>
+                <w:sz w:val="20"/>
+                <w:szCs w:val="20"/>
+                <w:lang w:eastAsia="en-GB"/>
+              </w:rPr>
+              <w:t xml:space="preserve">    40-49</w:t>
+            </w:r>
+          </w:p>
+        </w:tc>
+        <w:tc>
+          <w:tcPr>
+            <w:tcW w:w="960" w:type="dxa"/>
+            <w:shd w:val="clear" w:color="auto" w:fill="auto"/>
+            <w:noWrap/>
+            <w:vAlign w:val="bottom"/>
+            <w:hideMark/>
+          </w:tcPr>
+          <w:p>
+            <w:pPr>
+              <w:spacing w:after="0" w:line="240" w:lineRule="auto"/>
+              <w:jc w:val="right"/>
+              <w:rPr>
+                <w:rFonts w:ascii="Arial" w:eastAsia="Times New Roman" w:hAnsi="Arial" w:cs="Arial"/>
+                <w:sz w:val="20"/>
+                <w:szCs w:val="20"/>
+                <w:lang w:eastAsia="en-GB"/>
+              </w:rPr>
+            </w:pPr>
+            <w:r>
+              <w:rPr>
+                <w:rFonts w:ascii="Arial" w:eastAsia="Times New Roman" w:hAnsi="Arial" w:cs="Arial"/>
+                <w:sz w:val="20"/>
+                <w:szCs w:val="20"/>
+                <w:lang w:eastAsia="en-GB"/>
+              </w:rPr>
+              <w:t>28,881</w:t>
+            </w:r>
+          </w:p>
+        </w:tc>
+        <w:tc>
+          <w:tcPr>
+            <w:tcW w:w="960" w:type="dxa"/>
+            <w:shd w:val="clear" w:color="auto" w:fill="auto"/>
+            <w:noWrap/>
+            <w:vAlign w:val="center"/>
+            <w:hideMark/>
+          </w:tcPr>
+          <w:p>
+            <w:pPr>
+              <w:spacing w:after="0" w:line="240" w:lineRule="auto"/>
+              <w:jc w:val="right"/>
+              <w:rPr>
+                <w:rFonts w:ascii="Arial" w:eastAsia="Times New Roman" w:hAnsi="Arial" w:cs="Arial"/>
+                <w:sz w:val="20"/>
+                <w:szCs w:val="20"/>
+                <w:lang w:eastAsia="en-GB"/>
+              </w:rPr>
+            </w:pPr>
+            <w:r>
+              <w:rPr>
+                <w:rFonts w:ascii="Arial" w:eastAsia="Times New Roman" w:hAnsi="Arial" w:cs="Arial"/>
+                <w:sz w:val="20"/>
+                <w:szCs w:val="20"/>
+                <w:lang w:eastAsia="en-GB"/>
+              </w:rPr>
+              <w:t>39</w:t>
+            </w:r>
+            <w:r>
+              <w:rPr>
+                <w:rFonts w:ascii="Arial" w:eastAsia="Times New Roman" w:hAnsi="Arial" w:cs="Arial"/>
+                <w:sz w:val="20"/>
+                <w:szCs w:val="20"/>
+                <w:lang w:eastAsia="en-GB"/>
+              </w:rPr>
+              <w:t>,</w:t>
+            </w:r>
+            <w:r>
+              <w:rPr>
+                <w:rFonts w:ascii="Arial" w:eastAsia="Times New Roman" w:hAnsi="Arial" w:cs="Arial"/>
+                <w:sz w:val="20"/>
+                <w:szCs w:val="20"/>
+                <w:lang w:eastAsia="en-GB"/>
+              </w:rPr>
+              <w:t>880</w:t>
+            </w:r>
+          </w:p>
+        </w:tc>
+        <w:tc>
+          <w:tcPr>
+            <w:tcW w:w="960" w:type="dxa"/>
+            <w:shd w:val="clear" w:color="auto" w:fill="auto"/>
+            <w:noWrap/>
+            <w:vAlign w:val="bottom"/>
+            <w:hideMark/>
+          </w:tcPr>
+          <w:p>
+            <w:pPr>
+              <w:spacing w:after="0" w:line="240" w:lineRule="auto"/>
+              <w:jc w:val="right"/>
+              <w:rPr>
+                <w:rFonts w:ascii="Calibri" w:eastAsia="Times New Roman" w:hAnsi="Calibri" w:cs="Calibri"/>
+                <w:color w:val="000000"/>
+                <w:lang w:eastAsia="en-GB"/>
+              </w:rPr>
+            </w:pPr>
+            <w:r>
+              <w:rPr>
+                <w:rFonts w:ascii="Calibri" w:eastAsia="Times New Roman" w:hAnsi="Calibri" w:cs="Calibri"/>
+                <w:color w:val="000000"/>
+                <w:lang w:eastAsia="en-GB"/>
+              </w:rPr>
+              <w:t>-10,999</w:t>
+            </w:r>
+          </w:p>
+        </w:tc>
+      </w:tr>
+      <w:tr>
+        <w:trPr>
+          <w:trHeight w:val="300"/>
+          <w:jc w:val="center"/>
+        </w:trPr>
+        <w:tc>
+          <w:tcPr>
+            <w:tcW w:w="1250" w:type="dxa"/>
+            <w:shd w:val="clear" w:color="000000" w:fill="99CCFF"/>
+            <w:vAlign w:val="bottom"/>
+            <w:hideMark/>
+          </w:tcPr>
+          <w:p>
+            <w:pPr>
+              <w:spacing w:after="0" w:line="240" w:lineRule="auto"/>
+              <w:rPr>
+                <w:rFonts w:ascii="Arial" w:eastAsia="Times New Roman" w:hAnsi="Arial" w:cs="Arial"/>
+                <w:sz w:val="20"/>
+                <w:szCs w:val="20"/>
+                <w:lang w:eastAsia="en-GB"/>
+              </w:rPr>
+            </w:pPr>
+            <w:r>
+              <w:rPr>
+                <w:rFonts w:ascii="Arial" w:eastAsia="Times New Roman" w:hAnsi="Arial" w:cs="Arial"/>
+                <w:sz w:val="20"/>
+                <w:szCs w:val="20"/>
+                <w:lang w:eastAsia="en-GB"/>
+              </w:rPr>
+              <w:t xml:space="preserve">    50-59</w:t>
+            </w:r>
+          </w:p>
+        </w:tc>
+        <w:tc>
+          <w:tcPr>
+            <w:tcW w:w="960" w:type="dxa"/>
+            <w:shd w:val="clear" w:color="auto" w:fill="auto"/>
+            <w:noWrap/>
+            <w:vAlign w:val="bottom"/>
+            <w:hideMark/>
+          </w:tcPr>
+          <w:p>
+            <w:pPr>
+              <w:spacing w:after="0" w:line="240" w:lineRule="auto"/>
+              <w:jc w:val="right"/>
+              <w:rPr>
+                <w:rFonts w:ascii="Arial" w:eastAsia="Times New Roman" w:hAnsi="Arial" w:cs="Arial"/>
+                <w:color w:val="000000"/>
+                <w:sz w:val="20"/>
+                <w:szCs w:val="20"/>
+                <w:lang w:eastAsia="en-GB"/>
+              </w:rPr>
+            </w:pPr>
+            <w:r>
+              <w:rPr>
+                <w:rFonts w:ascii="Arial" w:eastAsia="Times New Roman" w:hAnsi="Arial" w:cs="Arial"/>
+                <w:color w:val="000000"/>
+                <w:sz w:val="20"/>
+                <w:szCs w:val="20"/>
+                <w:lang w:eastAsia="en-GB"/>
+              </w:rPr>
+              <w:t>26,000</w:t>
+            </w:r>
+          </w:p>
+        </w:tc>
+        <w:tc>
+          <w:tcPr>
+            <w:tcW w:w="960" w:type="dxa"/>
+            <w:shd w:val="clear" w:color="auto" w:fill="auto"/>
+            <w:noWrap/>
+            <w:vAlign w:val="center"/>
+            <w:hideMark/>
+          </w:tcPr>
+          <w:p>
+            <w:pPr>
+              <w:spacing w:after="0" w:line="240" w:lineRule="auto"/>
+              <w:jc w:val="right"/>
+              <w:rPr>
+                <w:rFonts w:ascii="Arial" w:eastAsia="Times New Roman" w:hAnsi="Arial" w:cs="Arial"/>
+                <w:sz w:val="20"/>
+                <w:szCs w:val="20"/>
+                <w:lang w:eastAsia="en-GB"/>
+              </w:rPr>
+            </w:pPr>
+            <w:r>
+              <w:rPr>
+                <w:rFonts w:ascii="Arial" w:eastAsia="Times New Roman" w:hAnsi="Arial" w:cs="Arial"/>
+                <w:sz w:val="20"/>
+                <w:szCs w:val="20"/>
+                <w:lang w:eastAsia="en-GB"/>
+              </w:rPr>
+              <w:t>26</w:t>
+            </w:r>
+            <w:r>
+              <w:rPr>
+                <w:rFonts w:ascii="Arial" w:eastAsia="Times New Roman" w:hAnsi="Arial" w:cs="Arial"/>
+                <w:sz w:val="20"/>
+                <w:szCs w:val="20"/>
+                <w:lang w:eastAsia="en-GB"/>
+              </w:rPr>
+              <w:t>,</w:t>
+            </w:r>
+            <w:r>
+              <w:rPr>
+                <w:rFonts w:ascii="Arial" w:eastAsia="Times New Roman" w:hAnsi="Arial" w:cs="Arial"/>
+                <w:sz w:val="20"/>
+                <w:szCs w:val="20"/>
+                <w:lang w:eastAsia="en-GB"/>
+              </w:rPr>
+              <w:t>430</w:t>
+            </w:r>
+          </w:p>
+        </w:tc>
+        <w:tc>
+          <w:tcPr>
+            <w:tcW w:w="960" w:type="dxa"/>
+            <w:shd w:val="clear" w:color="auto" w:fill="auto"/>
+            <w:noWrap/>
+            <w:vAlign w:val="bottom"/>
+            <w:hideMark/>
+          </w:tcPr>
+          <w:p>
+            <w:pPr>
+              <w:spacing w:after="0" w:line="240" w:lineRule="auto"/>
+              <w:jc w:val="right"/>
+              <w:rPr>
+                <w:rFonts w:ascii="Calibri" w:eastAsia="Times New Roman" w:hAnsi="Calibri" w:cs="Calibri"/>
+                <w:color w:val="000000"/>
+                <w:lang w:eastAsia="en-GB"/>
+              </w:rPr>
+            </w:pPr>
+            <w:r>
+              <w:rPr>
+                <w:rFonts w:ascii="Calibri" w:eastAsia="Times New Roman" w:hAnsi="Calibri" w:cs="Calibri"/>
+                <w:color w:val="000000"/>
+                <w:lang w:eastAsia="en-GB"/>
+              </w:rPr>
+              <w:t>-430</w:t>
+            </w:r>
+          </w:p>
+        </w:tc>
+      </w:tr>
+      <w:tr>
+        <w:trPr>
+          <w:trHeight w:val="300"/>
+          <w:jc w:val="center"/>
+        </w:trPr>
+        <w:tc>
+          <w:tcPr>
+            <w:tcW w:w="1250" w:type="dxa"/>
+            <w:shd w:val="clear" w:color="000000" w:fill="99CCFF"/>
+            <w:vAlign w:val="bottom"/>
+            <w:hideMark/>
+          </w:tcPr>
+          <w:p>
+            <w:pPr>
+              <w:spacing w:after="0" w:line="240" w:lineRule="auto"/>
+              <w:rPr>
+                <w:rFonts w:ascii="Arial" w:eastAsia="Times New Roman" w:hAnsi="Arial" w:cs="Arial"/>
+                <w:sz w:val="20"/>
+                <w:szCs w:val="20"/>
+                <w:lang w:eastAsia="en-GB"/>
+              </w:rPr>
+            </w:pPr>
+            <w:r>
+              <w:rPr>
+                <w:rFonts w:ascii="Arial" w:eastAsia="Times New Roman" w:hAnsi="Arial" w:cs="Arial"/>
+                <w:sz w:val="20"/>
+                <w:szCs w:val="20"/>
+                <w:lang w:eastAsia="en-GB"/>
+              </w:rPr>
+              <w:t xml:space="preserve">    60+</w:t>
+            </w:r>
+          </w:p>
+        </w:tc>
+        <w:tc>
+          <w:tcPr>
+            <w:tcW w:w="960" w:type="dxa"/>
+            <w:shd w:val="clear" w:color="auto" w:fill="auto"/>
+            <w:noWrap/>
+            <w:vAlign w:val="bottom"/>
+            <w:hideMark/>
+          </w:tcPr>
+          <w:p>
+            <w:pPr>
+              <w:spacing w:after="0" w:line="240" w:lineRule="auto"/>
+              <w:jc w:val="right"/>
+              <w:rPr>
+                <w:rFonts w:ascii="Arial" w:eastAsia="Times New Roman" w:hAnsi="Arial" w:cs="Arial"/>
+                <w:sz w:val="20"/>
+                <w:szCs w:val="20"/>
+                <w:lang w:eastAsia="en-GB"/>
+              </w:rPr>
+            </w:pPr>
+            <w:r>
+              <w:rPr>
+                <w:rFonts w:ascii="Arial" w:eastAsia="Times New Roman" w:hAnsi="Arial" w:cs="Arial"/>
+                <w:sz w:val="20"/>
+                <w:szCs w:val="20"/>
+                <w:lang w:eastAsia="en-GB"/>
+              </w:rPr>
+              <w:t>19,252</w:t>
+            </w:r>
+          </w:p>
+        </w:tc>
+        <w:tc>
+          <w:tcPr>
+            <w:tcW w:w="960" w:type="dxa"/>
+            <w:shd w:val="clear" w:color="auto" w:fill="auto"/>
+            <w:noWrap/>
+            <w:vAlign w:val="center"/>
+            <w:hideMark/>
+          </w:tcPr>
+          <w:p>
+            <w:pPr>
+              <w:spacing w:after="0" w:line="240" w:lineRule="auto"/>
+              <w:jc w:val="right"/>
+              <w:rPr>
+                <w:rFonts w:ascii="Arial" w:eastAsia="Times New Roman" w:hAnsi="Arial" w:cs="Arial"/>
+                <w:sz w:val="20"/>
+                <w:szCs w:val="20"/>
+                <w:lang w:eastAsia="en-GB"/>
+              </w:rPr>
+            </w:pPr>
+            <w:r>
+              <w:rPr>
+                <w:rFonts w:ascii="Arial" w:eastAsia="Times New Roman" w:hAnsi="Arial" w:cs="Arial"/>
+                <w:sz w:val="20"/>
+                <w:szCs w:val="20"/>
+                <w:lang w:eastAsia="en-GB"/>
+              </w:rPr>
+              <w:t>15</w:t>
+            </w:r>
+            <w:r>
+              <w:rPr>
+                <w:rFonts w:ascii="Arial" w:eastAsia="Times New Roman" w:hAnsi="Arial" w:cs="Arial"/>
+                <w:sz w:val="20"/>
+                <w:szCs w:val="20"/>
+                <w:lang w:eastAsia="en-GB"/>
+              </w:rPr>
+              <w:t>,</w:t>
+            </w:r>
+            <w:r>
+              <w:rPr>
+                <w:rFonts w:ascii="Arial" w:eastAsia="Times New Roman" w:hAnsi="Arial" w:cs="Arial"/>
+                <w:sz w:val="20"/>
+                <w:szCs w:val="20"/>
+                <w:lang w:eastAsia="en-GB"/>
+              </w:rPr>
+              <w:t>560</w:t>
+            </w:r>
+          </w:p>
+        </w:tc>
+        <w:tc>
+          <w:tcPr>
+            <w:tcW w:w="960" w:type="dxa"/>
+            <w:shd w:val="clear" w:color="auto" w:fill="auto"/>
+            <w:noWrap/>
+            <w:vAlign w:val="bottom"/>
+            <w:hideMark/>
+          </w:tcPr>
+          <w:p>
+            <w:pPr>
+              <w:spacing w:after="0" w:line="240" w:lineRule="auto"/>
+              <w:jc w:val="right"/>
+              <w:rPr>
+                <w:rFonts w:ascii="Calibri" w:eastAsia="Times New Roman" w:hAnsi="Calibri" w:cs="Calibri"/>
+                <w:color w:val="000000"/>
+                <w:lang w:eastAsia="en-GB"/>
+              </w:rPr>
+            </w:pPr>
+            <w:r>
+              <w:rPr>
+                <w:rFonts w:ascii="Calibri" w:eastAsia="Times New Roman" w:hAnsi="Calibri" w:cs="Calibri"/>
+                <w:color w:val="000000"/>
+                <w:lang w:eastAsia="en-GB"/>
+              </w:rPr>
+              <w:t>3,692</w:t>
+            </w:r>
+          </w:p>
+        </w:tc>
+      </w:tr>
+    </w:tbl>
+    <w:p/>
+    <w:p>
+      <w:r>
+        <w:t>This code tries to reduce the median income of those people between 40 and 49 years, and increase those between 18-21</w:t>
+      </w:r>
+      <w:r>
+        <w:t xml:space="preserve">, 22-29, 30-39, 50-59 and 60+. </w:t>
+      </w:r>
+      <w:r>
+        <w:t xml:space="preserve">People swap </w:t>
+      </w:r>
+      <w:r>
+        <w:t>their income value</w:t>
+      </w:r>
+      <w:r>
+        <w:t xml:space="preserve"> by occupat</w:t>
+      </w:r>
+      <w:r>
+        <w:t xml:space="preserve">ion type and sex. </w:t>
+      </w:r>
+      <w:r>
+        <w:t xml:space="preserve">This </w:t>
+      </w:r>
+      <w:proofErr w:type="gramStart"/>
+      <w:r>
+        <w:t>is done</w:t>
+      </w:r>
+      <w:proofErr w:type="gramEnd"/>
+      <w:r>
+        <w:t xml:space="preserve"> in two steps. </w:t>
+      </w:r>
+    </w:p>
+    <w:p>
+      <w:r>
+        <w:t xml:space="preserve">The first </w:t>
+      </w:r>
+      <w:r>
+        <w:t>step</w:t>
+      </w:r>
+      <w:r>
+        <w:t xml:space="preserve"> adjust</w:t>
+      </w:r>
+      <w:r>
+        <w:t>s</w:t>
+      </w:r>
+      <w:r>
+        <w:t xml:space="preserve"> the median income value of those people aged between 18-21 swapping some of their income values with</w:t>
+      </w:r>
+      <w:r>
+        <w:t xml:space="preserve"> some people aged 22-29 and 60+. </w:t>
+      </w:r>
+    </w:p>
+    <w:p>
+      <w:r>
+        <w:t xml:space="preserve">In this case, there were selected a 6.9% of people aged </w:t>
+      </w:r>
+      <w:r>
+        <w:t>22-29</w:t>
+      </w:r>
+      <w:r>
+        <w:t xml:space="preserve"> and another 6.9% of people aged 60+. Their income</w:t>
+      </w:r>
+      <w:r>
+        <w:t>s</w:t>
+      </w:r>
+      <w:r>
+        <w:t xml:space="preserve"> were swapped with people aged 18-21 (percentage values need to be adjusted to each case). </w:t>
+      </w:r>
+      <w:r>
+        <w:t xml:space="preserve">This </w:t>
+      </w:r>
+      <w:r>
+        <w:t>iterative process</w:t>
+      </w:r>
+      <w:r>
+        <w:t xml:space="preserve"> needs to be run as many times as required </w:t>
+      </w:r>
+      <w:r>
+        <w:t xml:space="preserve">(adjusting the </w:t>
+      </w:r>
+      <w:proofErr w:type="gramStart"/>
+      <w:r>
+        <w:t>%</w:t>
+      </w:r>
+      <w:proofErr w:type="gramEnd"/>
+      <w:r>
+        <w:t xml:space="preserve"> of </w:t>
+      </w:r>
+      <w:r>
+        <w:lastRenderedPageBreak/>
+        <w:t xml:space="preserve">people swapping their incomes) </w:t>
+      </w:r>
+      <w:r>
+        <w:t>until the calculated median gross income val</w:t>
+      </w:r>
+      <w:r>
+        <w:t>ue for the people aged 18-21 is close enough to the data provided by the ONS.</w:t>
+      </w:r>
+    </w:p>
+    <w:p>
+      <w:r>
+        <w:t>Once people aged 18-21 have fixed the median annual gross income, it is time to fix the remaining range of ages in the second step.</w:t>
+      </w:r>
+    </w:p>
+    <w:p>
+      <w:r>
+        <w:t xml:space="preserve">In the case shown in the code, 45% of people aged 40-49 and 15% of people aged 50-59 swap their income value with people aged 22-29, 30-39 and </w:t>
+      </w:r>
+      <w:r>
+        <w:t>60+. The proportions given to each range of age are 0.44, 0.24 and 0.32, respectively.</w:t>
+      </w:r>
+    </w:p>
+    <w:p>
+      <w:r>
+        <w:t xml:space="preserve">The percentages of people with high income swapping their income values and the proportions of people with </w:t>
+      </w:r>
+      <w:proofErr w:type="gramStart"/>
+      <w:r>
+        <w:t>low income</w:t>
+      </w:r>
+      <w:proofErr w:type="gramEnd"/>
+      <w:r>
+        <w:t xml:space="preserve"> values swapping theirs with the first ones are obtained after several tries and errors. Each case study should find the best combination to get an optimal result. </w:t>
+      </w:r>
+    </w:p>
+    <w:p>
+      <w:r>
+        <w:t xml:space="preserve">Once an optimal combination of the parameters </w:t>
+      </w:r>
+      <w:proofErr w:type="gramStart"/>
+      <w:r>
+        <w:t>is achieved</w:t>
+      </w:r>
+      <w:proofErr w:type="gramEnd"/>
+      <w:r>
+        <w:t>, the differences between observed data from ONS and calculated data should be constant.</w:t>
+      </w:r>
+    </w:p>
+    <w:p>
+      <w:r>
+        <w:t>The ONS data refers to the UK, while the calculated data refers only to a specific region of England (</w:t>
+      </w:r>
+      <w:proofErr w:type="gramStart"/>
+      <w:r>
+        <w:t>North-East</w:t>
+      </w:r>
+      <w:proofErr w:type="gramEnd"/>
+      <w:r>
+        <w:t>), so differences between them are expected.</w:t>
+      </w:r>
+    </w:p>
+    <w:p/>
+    <w:p>
+      <w:r>
+        <w:t>###</w:t>
+      </w:r>
+    </w:p>
+    <w:p/>
+    <w:p/>
+    <w:p/>
+    <w:p>
+      <w:r>
+        <w:br w:type="column"/>
+      </w:r>
       <w:bookmarkStart w:id="0" w:name="_GoBack"/>
       <w:bookmarkEnd w:id="0"/>
     </w:p>
+    <w:p/>
     <w:p>
       <w:pPr>
         <w:spacing w:before="240"/>
@@ -8442,6 +10009,95 @@
     </w:lvl>
   </w:abstractNum>
   <w:abstractNum w:abstractNumId="3" w15:restartNumberingAfterBreak="0">
+    <w:nsid w:val="1E880DD2"/>
+    <w:multiLevelType w:val="hybridMultilevel"/>
+    <w:tmpl w:val="65D87950"/>
+    <w:lvl w:ilvl="0" w:tplc="0809000F">
+      <w:start w:val="1"/>
+      <w:numFmt w:val="decimal"/>
+      <w:lvlText w:val="%1."/>
+      <w:lvlJc w:val="left"/>
+      <w:pPr>
+        <w:ind w:left="720" w:hanging="360"/>
+      </w:pPr>
+      <w:rPr>
+        <w:rFonts w:hint="default"/>
+      </w:rPr>
+    </w:lvl>
+    <w:lvl w:ilvl="1" w:tplc="08090019" w:tentative="1">
+      <w:start w:val="1"/>
+      <w:numFmt w:val="lowerLetter"/>
+      <w:lvlText w:val="%2."/>
+      <w:lvlJc w:val="left"/>
+      <w:pPr>
+        <w:ind w:left="1440" w:hanging="360"/>
+      </w:pPr>
+    </w:lvl>
+    <w:lvl w:ilvl="2" w:tplc="0809001B" w:tentative="1">
+      <w:start w:val="1"/>
+      <w:numFmt w:val="lowerRoman"/>
+      <w:lvlText w:val="%3."/>
+      <w:lvlJc w:val="right"/>
+      <w:pPr>
+        <w:ind w:left="2160" w:hanging="180"/>
+      </w:pPr>
+    </w:lvl>
+    <w:lvl w:ilvl="3" w:tplc="0809000F" w:tentative="1">
+      <w:start w:val="1"/>
+      <w:numFmt w:val="decimal"/>
+      <w:lvlText w:val="%4."/>
+      <w:lvlJc w:val="left"/>
+      <w:pPr>
+        <w:ind w:left="2880" w:hanging="360"/>
+      </w:pPr>
+    </w:lvl>
+    <w:lvl w:ilvl="4" w:tplc="08090019" w:tentative="1">
+      <w:start w:val="1"/>
+      <w:numFmt w:val="lowerLetter"/>
+      <w:lvlText w:val="%5."/>
+      <w:lvlJc w:val="left"/>
+      <w:pPr>
+        <w:ind w:left="3600" w:hanging="360"/>
+      </w:pPr>
+    </w:lvl>
+    <w:lvl w:ilvl="5" w:tplc="0809001B" w:tentative="1">
+      <w:start w:val="1"/>
+      <w:numFmt w:val="lowerRoman"/>
+      <w:lvlText w:val="%6."/>
+      <w:lvlJc w:val="right"/>
+      <w:pPr>
+        <w:ind w:left="4320" w:hanging="180"/>
+      </w:pPr>
+    </w:lvl>
+    <w:lvl w:ilvl="6" w:tplc="0809000F" w:tentative="1">
+      <w:start w:val="1"/>
+      <w:numFmt w:val="decimal"/>
+      <w:lvlText w:val="%7."/>
+      <w:lvlJc w:val="left"/>
+      <w:pPr>
+        <w:ind w:left="5040" w:hanging="360"/>
+      </w:pPr>
+    </w:lvl>
+    <w:lvl w:ilvl="7" w:tplc="08090019" w:tentative="1">
+      <w:start w:val="1"/>
+      <w:numFmt w:val="lowerLetter"/>
+      <w:lvlText w:val="%8."/>
+      <w:lvlJc w:val="left"/>
+      <w:pPr>
+        <w:ind w:left="5760" w:hanging="360"/>
+      </w:pPr>
+    </w:lvl>
+    <w:lvl w:ilvl="8" w:tplc="0809001B" w:tentative="1">
+      <w:start w:val="1"/>
+      <w:numFmt w:val="lowerRoman"/>
+      <w:lvlText w:val="%9."/>
+      <w:lvlJc w:val="right"/>
+      <w:pPr>
+        <w:ind w:left="6480" w:hanging="180"/>
+      </w:pPr>
+    </w:lvl>
+  </w:abstractNum>
+  <w:abstractNum w:abstractNumId="4" w15:restartNumberingAfterBreak="0">
     <w:nsid w:val="21E80B9D"/>
     <w:multiLevelType w:val="hybridMultilevel"/>
     <w:tmpl w:val="E902A9F2"/>
@@ -8553,7 +10209,7 @@
       </w:rPr>
     </w:lvl>
   </w:abstractNum>
-  <w:abstractNum w:abstractNumId="4" w15:restartNumberingAfterBreak="0">
+  <w:abstractNum w:abstractNumId="5" w15:restartNumberingAfterBreak="0">
     <w:nsid w:val="2673497A"/>
     <w:multiLevelType w:val="hybridMultilevel"/>
     <w:tmpl w:val="29B69FF2"/>
@@ -8642,7 +10298,7 @@
       </w:pPr>
     </w:lvl>
   </w:abstractNum>
-  <w:abstractNum w:abstractNumId="5" w15:restartNumberingAfterBreak="0">
+  <w:abstractNum w:abstractNumId="6" w15:restartNumberingAfterBreak="0">
     <w:nsid w:val="47CC21AA"/>
     <w:multiLevelType w:val="hybridMultilevel"/>
     <w:tmpl w:val="B7F27890"/>
@@ -8731,7 +10387,7 @@
       </w:pPr>
     </w:lvl>
   </w:abstractNum>
-  <w:abstractNum w:abstractNumId="6" w15:restartNumberingAfterBreak="0">
+  <w:abstractNum w:abstractNumId="7" w15:restartNumberingAfterBreak="0">
     <w:nsid w:val="4B7D2DB5"/>
     <w:multiLevelType w:val="hybridMultilevel"/>
     <w:tmpl w:val="BEAC673C"/>
@@ -8820,7 +10476,7 @@
       </w:pPr>
     </w:lvl>
   </w:abstractNum>
-  <w:abstractNum w:abstractNumId="7" w15:restartNumberingAfterBreak="0">
+  <w:abstractNum w:abstractNumId="8" w15:restartNumberingAfterBreak="0">
     <w:nsid w:val="4F8E4ABA"/>
     <w:multiLevelType w:val="hybridMultilevel"/>
     <w:tmpl w:val="99C0E486"/>
@@ -8933,7 +10589,93 @@
       </w:rPr>
     </w:lvl>
   </w:abstractNum>
-  <w:abstractNum w:abstractNumId="8" w15:restartNumberingAfterBreak="0">
+  <w:abstractNum w:abstractNumId="9" w15:restartNumberingAfterBreak="0">
+    <w:nsid w:val="4FCC7A98"/>
+    <w:multiLevelType w:val="hybridMultilevel"/>
+    <w:tmpl w:val="CE1A6F92"/>
+    <w:lvl w:ilvl="0" w:tplc="08090019">
+      <w:start w:val="1"/>
+      <w:numFmt w:val="lowerLetter"/>
+      <w:lvlText w:val="%1."/>
+      <w:lvlJc w:val="left"/>
+      <w:pPr>
+        <w:ind w:left="1440" w:hanging="360"/>
+      </w:pPr>
+    </w:lvl>
+    <w:lvl w:ilvl="1" w:tplc="08090019" w:tentative="1">
+      <w:start w:val="1"/>
+      <w:numFmt w:val="lowerLetter"/>
+      <w:lvlText w:val="%2."/>
+      <w:lvlJc w:val="left"/>
+      <w:pPr>
+        <w:ind w:left="2160" w:hanging="360"/>
+      </w:pPr>
+    </w:lvl>
+    <w:lvl w:ilvl="2" w:tplc="0809001B" w:tentative="1">
+      <w:start w:val="1"/>
+      <w:numFmt w:val="lowerRoman"/>
+      <w:lvlText w:val="%3."/>
+      <w:lvlJc w:val="right"/>
+      <w:pPr>
+        <w:ind w:left="2880" w:hanging="180"/>
+      </w:pPr>
+    </w:lvl>
+    <w:lvl w:ilvl="3" w:tplc="0809000F" w:tentative="1">
+      <w:start w:val="1"/>
+      <w:numFmt w:val="decimal"/>
+      <w:lvlText w:val="%4."/>
+      <w:lvlJc w:val="left"/>
+      <w:pPr>
+        <w:ind w:left="3600" w:hanging="360"/>
+      </w:pPr>
+    </w:lvl>
+    <w:lvl w:ilvl="4" w:tplc="08090019" w:tentative="1">
+      <w:start w:val="1"/>
+      <w:numFmt w:val="lowerLetter"/>
+      <w:lvlText w:val="%5."/>
+      <w:lvlJc w:val="left"/>
+      <w:pPr>
+        <w:ind w:left="4320" w:hanging="360"/>
+      </w:pPr>
+    </w:lvl>
+    <w:lvl w:ilvl="5" w:tplc="0809001B" w:tentative="1">
+      <w:start w:val="1"/>
+      <w:numFmt w:val="lowerRoman"/>
+      <w:lvlText w:val="%6."/>
+      <w:lvlJc w:val="right"/>
+      <w:pPr>
+        <w:ind w:left="5040" w:hanging="180"/>
+      </w:pPr>
+    </w:lvl>
+    <w:lvl w:ilvl="6" w:tplc="0809000F" w:tentative="1">
+      <w:start w:val="1"/>
+      <w:numFmt w:val="decimal"/>
+      <w:lvlText w:val="%7."/>
+      <w:lvlJc w:val="left"/>
+      <w:pPr>
+        <w:ind w:left="5760" w:hanging="360"/>
+      </w:pPr>
+    </w:lvl>
+    <w:lvl w:ilvl="7" w:tplc="08090019" w:tentative="1">
+      <w:start w:val="1"/>
+      <w:numFmt w:val="lowerLetter"/>
+      <w:lvlText w:val="%8."/>
+      <w:lvlJc w:val="left"/>
+      <w:pPr>
+        <w:ind w:left="6480" w:hanging="360"/>
+      </w:pPr>
+    </w:lvl>
+    <w:lvl w:ilvl="8" w:tplc="0809001B" w:tentative="1">
+      <w:start w:val="1"/>
+      <w:numFmt w:val="lowerRoman"/>
+      <w:lvlText w:val="%9."/>
+      <w:lvlJc w:val="right"/>
+      <w:pPr>
+        <w:ind w:left="7200" w:hanging="180"/>
+      </w:pPr>
+    </w:lvl>
+  </w:abstractNum>
+  <w:abstractNum w:abstractNumId="10" w15:restartNumberingAfterBreak="0">
     <w:nsid w:val="5CD52863"/>
     <w:multiLevelType w:val="hybridMultilevel"/>
     <w:tmpl w:val="833AB008"/>
@@ -9022,7 +10764,7 @@
       </w:pPr>
     </w:lvl>
   </w:abstractNum>
-  <w:abstractNum w:abstractNumId="9" w15:restartNumberingAfterBreak="0">
+  <w:abstractNum w:abstractNumId="11" w15:restartNumberingAfterBreak="0">
     <w:nsid w:val="5DD92214"/>
     <w:multiLevelType w:val="hybridMultilevel"/>
     <w:tmpl w:val="0B88CBB8"/>
@@ -9111,7 +10853,7 @@
       </w:pPr>
     </w:lvl>
   </w:abstractNum>
-  <w:abstractNum w:abstractNumId="10" w15:restartNumberingAfterBreak="0">
+  <w:abstractNum w:abstractNumId="12" w15:restartNumberingAfterBreak="0">
     <w:nsid w:val="6EFA2934"/>
     <w:multiLevelType w:val="hybridMultilevel"/>
     <w:tmpl w:val="48AEBA26"/>
@@ -9224,7 +10966,7 @@
       </w:rPr>
     </w:lvl>
   </w:abstractNum>
-  <w:abstractNum w:abstractNumId="11" w15:restartNumberingAfterBreak="0">
+  <w:abstractNum w:abstractNumId="13" w15:restartNumberingAfterBreak="0">
     <w:nsid w:val="73252B7C"/>
     <w:multiLevelType w:val="hybridMultilevel"/>
     <w:tmpl w:val="A140AD80"/>
@@ -9337,7 +11079,7 @@
       </w:rPr>
     </w:lvl>
   </w:abstractNum>
-  <w:abstractNum w:abstractNumId="12" w15:restartNumberingAfterBreak="0">
+  <w:abstractNum w:abstractNumId="14" w15:restartNumberingAfterBreak="0">
     <w:nsid w:val="75784003"/>
     <w:multiLevelType w:val="hybridMultilevel"/>
     <w:tmpl w:val="88E657B4"/>
@@ -9427,43 +11169,49 @@
     </w:lvl>
   </w:abstractNum>
   <w:num w:numId="1">
-    <w:abstractNumId w:val="3"/>
+    <w:abstractNumId w:val="4"/>
   </w:num>
   <w:num w:numId="2">
-    <w:abstractNumId w:val="6"/>
+    <w:abstractNumId w:val="7"/>
   </w:num>
   <w:num w:numId="3">
-    <w:abstractNumId w:val="7"/>
+    <w:abstractNumId w:val="8"/>
   </w:num>
   <w:num w:numId="4">
     <w:abstractNumId w:val="2"/>
   </w:num>
   <w:num w:numId="5">
-    <w:abstractNumId w:val="4"/>
+    <w:abstractNumId w:val="5"/>
   </w:num>
   <w:num w:numId="6">
-    <w:abstractNumId w:val="9"/>
+    <w:abstractNumId w:val="11"/>
   </w:num>
   <w:num w:numId="7">
     <w:abstractNumId w:val="0"/>
   </w:num>
   <w:num w:numId="8">
-    <w:abstractNumId w:val="8"/>
+    <w:abstractNumId w:val="10"/>
   </w:num>
   <w:num w:numId="9">
     <w:abstractNumId w:val="1"/>
   </w:num>
   <w:num w:numId="10">
-    <w:abstractNumId w:val="10"/>
+    <w:abstractNumId w:val="12"/>
   </w:num>
   <w:num w:numId="11">
-    <w:abstractNumId w:val="11"/>
+    <w:abstractNumId w:val="13"/>
   </w:num>
   <w:num w:numId="12">
-    <w:abstractNumId w:val="12"/>
+    <w:abstractNumId w:val="14"/>
   </w:num>
   <w:num w:numId="13">
-    <w:abstractNumId w:val="5"/>
+    <w:abstractNumId w:val="6"/>
+  </w:num>
+  <w:num w:numId="14">
+    <w:abstractNumId w:val="3"/>
+  </w:num>
+  <w:num w:numId="15">
+    <w:abstractNumId w:val="9"/>
   </w:num>
 </w:numbering>
 </file>

</xml_diff>

<commit_message>
documentation about notebook 9 added
</commit_message>
<xml_diff>
--- a/Synthetic_population_documentation.docx
+++ b/Synthetic_population_documentation.docx
@@ -9484,13 +9484,7 @@
         <w:t xml:space="preserve">People swap </w:t>
       </w:r>
       <w:r>
-        <w:t>their income value</w:t>
-      </w:r>
-      <w:r>
-        <w:t xml:space="preserve"> by occupat</w:t>
-      </w:r>
-      <w:r>
-        <w:t xml:space="preserve">ion type and sex. </w:t>
+        <w:t xml:space="preserve">their income value by occupation type and sex. </w:t>
       </w:r>
       <w:r>
         <w:t xml:space="preserve">This </w:t>
@@ -9532,13 +9526,7 @@
         <w:t>22-29</w:t>
       </w:r>
       <w:r>
-        <w:t xml:space="preserve"> and another 6.9% of people aged 60+. Their income</w:t>
-      </w:r>
-      <w:r>
-        <w:t>s</w:t>
-      </w:r>
-      <w:r>
-        <w:t xml:space="preserve"> were swapped with people aged 18-21 (percentage values need to be adjusted to each case). </w:t>
+        <w:t xml:space="preserve"> and another 6.9% of people aged 60+. Their incomes were swapped with people aged 18-21 (percentage values need to be adjusted to each case). </w:t>
       </w:r>
       <w:r>
         <w:t xml:space="preserve">This </w:t>
@@ -9633,12 +9621,205 @@
     <w:p/>
     <w:p/>
     <w:p>
+      <w:pPr>
+        <w:rPr>
+          <w:b/>
+        </w:rPr>
+      </w:pPr>
       <w:r>
         <w:br w:type="column"/>
+      </w:r>
+      <w:r>
+        <w:rPr>
+          <w:b/>
+        </w:rPr>
+        <w:lastRenderedPageBreak/>
+        <w:t>File name: SPENSER_notebook_</w:t>
+      </w:r>
+      <w:r>
+        <w:rPr>
+          <w:b/>
+        </w:rPr>
+        <w:t>9</w:t>
+      </w:r>
+    </w:p>
+    <w:p>
+      <w:pPr>
+        <w:rPr>
+          <w:b/>
+        </w:rPr>
+      </w:pPr>
+      <w:r>
+        <w:rPr>
+          <w:b/>
+        </w:rPr>
+        <w:t xml:space="preserve">This </w:t>
+      </w:r>
+      <w:proofErr w:type="spellStart"/>
+      <w:r>
+        <w:rPr>
+          <w:b/>
+        </w:rPr>
+        <w:t>Jupyter</w:t>
+      </w:r>
+      <w:proofErr w:type="spellEnd"/>
+      <w:r>
+        <w:rPr>
+          <w:b/>
+        </w:rPr>
+        <w:t xml:space="preserve"> notebook:</w:t>
+      </w:r>
+    </w:p>
+    <w:p>
+      <w:pPr>
+        <w:pStyle w:val="ListParagraph"/>
+        <w:numPr>
+          <w:ilvl w:val="0"/>
+          <w:numId w:val="4"/>
+        </w:numPr>
+      </w:pPr>
+      <w:r>
+        <w:t xml:space="preserve">Calculates the column: </w:t>
+      </w:r>
+      <w:r>
+        <w:t>Bike access</w:t>
+      </w:r>
+      <w:r>
+        <w:t xml:space="preserve"> </w:t>
+      </w:r>
+      <w:r>
+        <w:t>based on data from National Travel Survey.</w:t>
+      </w:r>
+    </w:p>
+    <w:p>
+      <w:pPr>
+        <w:rPr>
+          <w:b/>
+        </w:rPr>
+      </w:pPr>
+      <w:r>
+        <w:rPr>
+          <w:b/>
+        </w:rPr>
+        <w:t>Dependencies:</w:t>
+      </w:r>
+    </w:p>
+    <w:p>
+      <w:pPr>
+        <w:pStyle w:val="ListParagraph"/>
+        <w:numPr>
+          <w:ilvl w:val="0"/>
+          <w:numId w:val="18"/>
+        </w:numPr>
+      </w:pPr>
+      <w:r>
+        <w:t>Libraries shown in cell 1</w:t>
+      </w:r>
+    </w:p>
+    <w:p>
+      <w:pPr>
+        <w:pStyle w:val="ListParagraph"/>
+        <w:numPr>
+          <w:ilvl w:val="0"/>
+          <w:numId w:val="18"/>
+        </w:numPr>
+      </w:pPr>
+      <w:r>
+        <w:t>Persons csv files from</w:t>
+      </w:r>
+      <w:r>
+        <w:t xml:space="preserve"> </w:t>
+      </w:r>
+      <w:r>
+        <w:t>SPENSER</w:t>
+      </w:r>
+      <w:r>
+        <w:t xml:space="preserve"> (spenser_notebook_1)</w:t>
+      </w:r>
+    </w:p>
+    <w:p>
+      <w:pPr>
+        <w:pStyle w:val="ListParagraph"/>
+        <w:numPr>
+          <w:ilvl w:val="0"/>
+          <w:numId w:val="18"/>
+        </w:numPr>
+      </w:pPr>
+      <w:r>
+        <w:t xml:space="preserve">NTS table </w:t>
+      </w:r>
+      <w:r>
+        <w:t>NTS0608</w:t>
+      </w:r>
+      <w:r>
+        <w:t xml:space="preserve"> (</w:t>
+      </w:r>
+      <w:r>
+        <w:t>Bicycle ownership by age: England, 2017/19</w:t>
+      </w:r>
+      <w:r>
+        <w:t>)</w:t>
+      </w:r>
+      <w:r>
+        <w:br/>
+      </w:r>
+      <w:r>
+        <w:t xml:space="preserve">link: </w:t>
+      </w:r>
+      <w:hyperlink r:id="rId17" w:history="1">
+        <w:r>
+          <w:rPr>
+            <w:rStyle w:val="Hyperlink"/>
+          </w:rPr>
+          <w:t>https://www.gov.uk/government/statistical-data-sets/nts06-age-gender-and-modal-breakdown</w:t>
+        </w:r>
+      </w:hyperlink>
+      <w:r>
+        <w:t xml:space="preserve"> </w:t>
+      </w:r>
+    </w:p>
+    <w:p/>
+    <w:p>
+      <w:pPr>
+        <w:rPr>
+          <w:b/>
+        </w:rPr>
+      </w:pPr>
+    </w:p>
+    <w:p>
+      <w:pPr>
+        <w:rPr>
+          <w:b/>
+        </w:rPr>
+      </w:pPr>
+      <w:r>
+        <w:rPr>
+          <w:b/>
+        </w:rPr>
+        <w:t>Main function. Code explanation:</w:t>
+      </w:r>
+    </w:p>
+    <w:p>
+      <w:r>
+        <w:t xml:space="preserve">This code assign bike access to the population based on data from NTS. Bike access </w:t>
+      </w:r>
+      <w:proofErr w:type="gramStart"/>
+      <w:r>
+        <w:t>is assigned</w:t>
+      </w:r>
+      <w:proofErr w:type="gramEnd"/>
+      <w:r>
+        <w:t xml:space="preserve"> based on the age of the people. </w:t>
+      </w:r>
+    </w:p>
+    <w:p>
+      <w:r>
+        <w:t>A specific percentage of people of a specific range of age is randomly selected and assigned the attribute of bike access.</w:t>
       </w:r>
       <w:bookmarkStart w:id="0" w:name="_GoBack"/>
       <w:bookmarkEnd w:id="0"/>
     </w:p>
+    <w:p/>
     <w:p/>
     <w:p>
       <w:pPr>
@@ -10299,6 +10480,273 @@
     </w:lvl>
   </w:abstractNum>
   <w:abstractNum w:abstractNumId="6" w15:restartNumberingAfterBreak="0">
+    <w:nsid w:val="3706231B"/>
+    <w:multiLevelType w:val="hybridMultilevel"/>
+    <w:tmpl w:val="81D68DF8"/>
+    <w:lvl w:ilvl="0" w:tplc="0809000F">
+      <w:start w:val="1"/>
+      <w:numFmt w:val="decimal"/>
+      <w:lvlText w:val="%1."/>
+      <w:lvlJc w:val="left"/>
+      <w:pPr>
+        <w:ind w:left="720" w:hanging="360"/>
+      </w:pPr>
+      <w:rPr>
+        <w:rFonts w:hint="default"/>
+      </w:rPr>
+    </w:lvl>
+    <w:lvl w:ilvl="1" w:tplc="08090019" w:tentative="1">
+      <w:start w:val="1"/>
+      <w:numFmt w:val="lowerLetter"/>
+      <w:lvlText w:val="%2."/>
+      <w:lvlJc w:val="left"/>
+      <w:pPr>
+        <w:ind w:left="1440" w:hanging="360"/>
+      </w:pPr>
+    </w:lvl>
+    <w:lvl w:ilvl="2" w:tplc="0809001B" w:tentative="1">
+      <w:start w:val="1"/>
+      <w:numFmt w:val="lowerRoman"/>
+      <w:lvlText w:val="%3."/>
+      <w:lvlJc w:val="right"/>
+      <w:pPr>
+        <w:ind w:left="2160" w:hanging="180"/>
+      </w:pPr>
+    </w:lvl>
+    <w:lvl w:ilvl="3" w:tplc="0809000F" w:tentative="1">
+      <w:start w:val="1"/>
+      <w:numFmt w:val="decimal"/>
+      <w:lvlText w:val="%4."/>
+      <w:lvlJc w:val="left"/>
+      <w:pPr>
+        <w:ind w:left="2880" w:hanging="360"/>
+      </w:pPr>
+    </w:lvl>
+    <w:lvl w:ilvl="4" w:tplc="08090019" w:tentative="1">
+      <w:start w:val="1"/>
+      <w:numFmt w:val="lowerLetter"/>
+      <w:lvlText w:val="%5."/>
+      <w:lvlJc w:val="left"/>
+      <w:pPr>
+        <w:ind w:left="3600" w:hanging="360"/>
+      </w:pPr>
+    </w:lvl>
+    <w:lvl w:ilvl="5" w:tplc="0809001B" w:tentative="1">
+      <w:start w:val="1"/>
+      <w:numFmt w:val="lowerRoman"/>
+      <w:lvlText w:val="%6."/>
+      <w:lvlJc w:val="right"/>
+      <w:pPr>
+        <w:ind w:left="4320" w:hanging="180"/>
+      </w:pPr>
+    </w:lvl>
+    <w:lvl w:ilvl="6" w:tplc="0809000F" w:tentative="1">
+      <w:start w:val="1"/>
+      <w:numFmt w:val="decimal"/>
+      <w:lvlText w:val="%7."/>
+      <w:lvlJc w:val="left"/>
+      <w:pPr>
+        <w:ind w:left="5040" w:hanging="360"/>
+      </w:pPr>
+    </w:lvl>
+    <w:lvl w:ilvl="7" w:tplc="08090019" w:tentative="1">
+      <w:start w:val="1"/>
+      <w:numFmt w:val="lowerLetter"/>
+      <w:lvlText w:val="%8."/>
+      <w:lvlJc w:val="left"/>
+      <w:pPr>
+        <w:ind w:left="5760" w:hanging="360"/>
+      </w:pPr>
+    </w:lvl>
+    <w:lvl w:ilvl="8" w:tplc="0809001B" w:tentative="1">
+      <w:start w:val="1"/>
+      <w:numFmt w:val="lowerRoman"/>
+      <w:lvlText w:val="%9."/>
+      <w:lvlJc w:val="right"/>
+      <w:pPr>
+        <w:ind w:left="6480" w:hanging="180"/>
+      </w:pPr>
+    </w:lvl>
+  </w:abstractNum>
+  <w:abstractNum w:abstractNumId="7" w15:restartNumberingAfterBreak="0">
+    <w:nsid w:val="3B15474A"/>
+    <w:multiLevelType w:val="hybridMultilevel"/>
+    <w:tmpl w:val="F5CC3A56"/>
+    <w:lvl w:ilvl="0" w:tplc="B5A65284">
+      <w:start w:val="1"/>
+      <w:numFmt w:val="decimal"/>
+      <w:lvlText w:val="%1."/>
+      <w:lvlJc w:val="left"/>
+      <w:pPr>
+        <w:ind w:left="1080" w:hanging="360"/>
+      </w:pPr>
+      <w:rPr>
+        <w:rFonts w:hint="default"/>
+      </w:rPr>
+    </w:lvl>
+    <w:lvl w:ilvl="1" w:tplc="08090019" w:tentative="1">
+      <w:start w:val="1"/>
+      <w:numFmt w:val="lowerLetter"/>
+      <w:lvlText w:val="%2."/>
+      <w:lvlJc w:val="left"/>
+      <w:pPr>
+        <w:ind w:left="1800" w:hanging="360"/>
+      </w:pPr>
+    </w:lvl>
+    <w:lvl w:ilvl="2" w:tplc="0809001B" w:tentative="1">
+      <w:start w:val="1"/>
+      <w:numFmt w:val="lowerRoman"/>
+      <w:lvlText w:val="%3."/>
+      <w:lvlJc w:val="right"/>
+      <w:pPr>
+        <w:ind w:left="2520" w:hanging="180"/>
+      </w:pPr>
+    </w:lvl>
+    <w:lvl w:ilvl="3" w:tplc="0809000F" w:tentative="1">
+      <w:start w:val="1"/>
+      <w:numFmt w:val="decimal"/>
+      <w:lvlText w:val="%4."/>
+      <w:lvlJc w:val="left"/>
+      <w:pPr>
+        <w:ind w:left="3240" w:hanging="360"/>
+      </w:pPr>
+    </w:lvl>
+    <w:lvl w:ilvl="4" w:tplc="08090019" w:tentative="1">
+      <w:start w:val="1"/>
+      <w:numFmt w:val="lowerLetter"/>
+      <w:lvlText w:val="%5."/>
+      <w:lvlJc w:val="left"/>
+      <w:pPr>
+        <w:ind w:left="3960" w:hanging="360"/>
+      </w:pPr>
+    </w:lvl>
+    <w:lvl w:ilvl="5" w:tplc="0809001B" w:tentative="1">
+      <w:start w:val="1"/>
+      <w:numFmt w:val="lowerRoman"/>
+      <w:lvlText w:val="%6."/>
+      <w:lvlJc w:val="right"/>
+      <w:pPr>
+        <w:ind w:left="4680" w:hanging="180"/>
+      </w:pPr>
+    </w:lvl>
+    <w:lvl w:ilvl="6" w:tplc="0809000F" w:tentative="1">
+      <w:start w:val="1"/>
+      <w:numFmt w:val="decimal"/>
+      <w:lvlText w:val="%7."/>
+      <w:lvlJc w:val="left"/>
+      <w:pPr>
+        <w:ind w:left="5400" w:hanging="360"/>
+      </w:pPr>
+    </w:lvl>
+    <w:lvl w:ilvl="7" w:tplc="08090019" w:tentative="1">
+      <w:start w:val="1"/>
+      <w:numFmt w:val="lowerLetter"/>
+      <w:lvlText w:val="%8."/>
+      <w:lvlJc w:val="left"/>
+      <w:pPr>
+        <w:ind w:left="6120" w:hanging="360"/>
+      </w:pPr>
+    </w:lvl>
+    <w:lvl w:ilvl="8" w:tplc="0809001B" w:tentative="1">
+      <w:start w:val="1"/>
+      <w:numFmt w:val="lowerRoman"/>
+      <w:lvlText w:val="%9."/>
+      <w:lvlJc w:val="right"/>
+      <w:pPr>
+        <w:ind w:left="6840" w:hanging="180"/>
+      </w:pPr>
+    </w:lvl>
+  </w:abstractNum>
+  <w:abstractNum w:abstractNumId="8" w15:restartNumberingAfterBreak="0">
+    <w:nsid w:val="3BB01ED5"/>
+    <w:multiLevelType w:val="hybridMultilevel"/>
+    <w:tmpl w:val="7A4666A6"/>
+    <w:lvl w:ilvl="0" w:tplc="0809000F">
+      <w:start w:val="1"/>
+      <w:numFmt w:val="decimal"/>
+      <w:lvlText w:val="%1."/>
+      <w:lvlJc w:val="left"/>
+      <w:pPr>
+        <w:ind w:left="720" w:hanging="360"/>
+      </w:pPr>
+      <w:rPr>
+        <w:rFonts w:hint="default"/>
+      </w:rPr>
+    </w:lvl>
+    <w:lvl w:ilvl="1" w:tplc="08090019" w:tentative="1">
+      <w:start w:val="1"/>
+      <w:numFmt w:val="lowerLetter"/>
+      <w:lvlText w:val="%2."/>
+      <w:lvlJc w:val="left"/>
+      <w:pPr>
+        <w:ind w:left="1440" w:hanging="360"/>
+      </w:pPr>
+    </w:lvl>
+    <w:lvl w:ilvl="2" w:tplc="0809001B" w:tentative="1">
+      <w:start w:val="1"/>
+      <w:numFmt w:val="lowerRoman"/>
+      <w:lvlText w:val="%3."/>
+      <w:lvlJc w:val="right"/>
+      <w:pPr>
+        <w:ind w:left="2160" w:hanging="180"/>
+      </w:pPr>
+    </w:lvl>
+    <w:lvl w:ilvl="3" w:tplc="0809000F" w:tentative="1">
+      <w:start w:val="1"/>
+      <w:numFmt w:val="decimal"/>
+      <w:lvlText w:val="%4."/>
+      <w:lvlJc w:val="left"/>
+      <w:pPr>
+        <w:ind w:left="2880" w:hanging="360"/>
+      </w:pPr>
+    </w:lvl>
+    <w:lvl w:ilvl="4" w:tplc="08090019" w:tentative="1">
+      <w:start w:val="1"/>
+      <w:numFmt w:val="lowerLetter"/>
+      <w:lvlText w:val="%5."/>
+      <w:lvlJc w:val="left"/>
+      <w:pPr>
+        <w:ind w:left="3600" w:hanging="360"/>
+      </w:pPr>
+    </w:lvl>
+    <w:lvl w:ilvl="5" w:tplc="0809001B" w:tentative="1">
+      <w:start w:val="1"/>
+      <w:numFmt w:val="lowerRoman"/>
+      <w:lvlText w:val="%6."/>
+      <w:lvlJc w:val="right"/>
+      <w:pPr>
+        <w:ind w:left="4320" w:hanging="180"/>
+      </w:pPr>
+    </w:lvl>
+    <w:lvl w:ilvl="6" w:tplc="0809000F" w:tentative="1">
+      <w:start w:val="1"/>
+      <w:numFmt w:val="decimal"/>
+      <w:lvlText w:val="%7."/>
+      <w:lvlJc w:val="left"/>
+      <w:pPr>
+        <w:ind w:left="5040" w:hanging="360"/>
+      </w:pPr>
+    </w:lvl>
+    <w:lvl w:ilvl="7" w:tplc="08090019" w:tentative="1">
+      <w:start w:val="1"/>
+      <w:numFmt w:val="lowerLetter"/>
+      <w:lvlText w:val="%8."/>
+      <w:lvlJc w:val="left"/>
+      <w:pPr>
+        <w:ind w:left="5760" w:hanging="360"/>
+      </w:pPr>
+    </w:lvl>
+    <w:lvl w:ilvl="8" w:tplc="0809001B" w:tentative="1">
+      <w:start w:val="1"/>
+      <w:numFmt w:val="lowerRoman"/>
+      <w:lvlText w:val="%9."/>
+      <w:lvlJc w:val="right"/>
+      <w:pPr>
+        <w:ind w:left="6480" w:hanging="180"/>
+      </w:pPr>
+    </w:lvl>
+  </w:abstractNum>
+  <w:abstractNum w:abstractNumId="9" w15:restartNumberingAfterBreak="0">
     <w:nsid w:val="47CC21AA"/>
     <w:multiLevelType w:val="hybridMultilevel"/>
     <w:tmpl w:val="B7F27890"/>
@@ -10387,7 +10835,7 @@
       </w:pPr>
     </w:lvl>
   </w:abstractNum>
-  <w:abstractNum w:abstractNumId="7" w15:restartNumberingAfterBreak="0">
+  <w:abstractNum w:abstractNumId="10" w15:restartNumberingAfterBreak="0">
     <w:nsid w:val="4B7D2DB5"/>
     <w:multiLevelType w:val="hybridMultilevel"/>
     <w:tmpl w:val="BEAC673C"/>
@@ -10476,7 +10924,7 @@
       </w:pPr>
     </w:lvl>
   </w:abstractNum>
-  <w:abstractNum w:abstractNumId="8" w15:restartNumberingAfterBreak="0">
+  <w:abstractNum w:abstractNumId="11" w15:restartNumberingAfterBreak="0">
     <w:nsid w:val="4F8E4ABA"/>
     <w:multiLevelType w:val="hybridMultilevel"/>
     <w:tmpl w:val="99C0E486"/>
@@ -10589,7 +11037,7 @@
       </w:rPr>
     </w:lvl>
   </w:abstractNum>
-  <w:abstractNum w:abstractNumId="9" w15:restartNumberingAfterBreak="0">
+  <w:abstractNum w:abstractNumId="12" w15:restartNumberingAfterBreak="0">
     <w:nsid w:val="4FCC7A98"/>
     <w:multiLevelType w:val="hybridMultilevel"/>
     <w:tmpl w:val="CE1A6F92"/>
@@ -10675,7 +11123,7 @@
       </w:pPr>
     </w:lvl>
   </w:abstractNum>
-  <w:abstractNum w:abstractNumId="10" w15:restartNumberingAfterBreak="0">
+  <w:abstractNum w:abstractNumId="13" w15:restartNumberingAfterBreak="0">
     <w:nsid w:val="5CD52863"/>
     <w:multiLevelType w:val="hybridMultilevel"/>
     <w:tmpl w:val="833AB008"/>
@@ -10764,7 +11212,7 @@
       </w:pPr>
     </w:lvl>
   </w:abstractNum>
-  <w:abstractNum w:abstractNumId="11" w15:restartNumberingAfterBreak="0">
+  <w:abstractNum w:abstractNumId="14" w15:restartNumberingAfterBreak="0">
     <w:nsid w:val="5DD92214"/>
     <w:multiLevelType w:val="hybridMultilevel"/>
     <w:tmpl w:val="0B88CBB8"/>
@@ -10853,7 +11301,7 @@
       </w:pPr>
     </w:lvl>
   </w:abstractNum>
-  <w:abstractNum w:abstractNumId="12" w15:restartNumberingAfterBreak="0">
+  <w:abstractNum w:abstractNumId="15" w15:restartNumberingAfterBreak="0">
     <w:nsid w:val="6EFA2934"/>
     <w:multiLevelType w:val="hybridMultilevel"/>
     <w:tmpl w:val="48AEBA26"/>
@@ -10966,7 +11414,7 @@
       </w:rPr>
     </w:lvl>
   </w:abstractNum>
-  <w:abstractNum w:abstractNumId="13" w15:restartNumberingAfterBreak="0">
+  <w:abstractNum w:abstractNumId="16" w15:restartNumberingAfterBreak="0">
     <w:nsid w:val="73252B7C"/>
     <w:multiLevelType w:val="hybridMultilevel"/>
     <w:tmpl w:val="A140AD80"/>
@@ -11079,7 +11527,7 @@
       </w:rPr>
     </w:lvl>
   </w:abstractNum>
-  <w:abstractNum w:abstractNumId="14" w15:restartNumberingAfterBreak="0">
+  <w:abstractNum w:abstractNumId="17" w15:restartNumberingAfterBreak="0">
     <w:nsid w:val="75784003"/>
     <w:multiLevelType w:val="hybridMultilevel"/>
     <w:tmpl w:val="88E657B4"/>
@@ -11172,10 +11620,10 @@
     <w:abstractNumId w:val="4"/>
   </w:num>
   <w:num w:numId="2">
-    <w:abstractNumId w:val="7"/>
+    <w:abstractNumId w:val="10"/>
   </w:num>
   <w:num w:numId="3">
-    <w:abstractNumId w:val="8"/>
+    <w:abstractNumId w:val="11"/>
   </w:num>
   <w:num w:numId="4">
     <w:abstractNumId w:val="2"/>
@@ -11184,34 +11632,43 @@
     <w:abstractNumId w:val="5"/>
   </w:num>
   <w:num w:numId="6">
-    <w:abstractNumId w:val="11"/>
+    <w:abstractNumId w:val="14"/>
   </w:num>
   <w:num w:numId="7">
     <w:abstractNumId w:val="0"/>
   </w:num>
   <w:num w:numId="8">
-    <w:abstractNumId w:val="10"/>
+    <w:abstractNumId w:val="13"/>
   </w:num>
   <w:num w:numId="9">
     <w:abstractNumId w:val="1"/>
   </w:num>
   <w:num w:numId="10">
-    <w:abstractNumId w:val="12"/>
+    <w:abstractNumId w:val="15"/>
   </w:num>
   <w:num w:numId="11">
-    <w:abstractNumId w:val="13"/>
+    <w:abstractNumId w:val="16"/>
   </w:num>
   <w:num w:numId="12">
-    <w:abstractNumId w:val="14"/>
+    <w:abstractNumId w:val="17"/>
   </w:num>
   <w:num w:numId="13">
-    <w:abstractNumId w:val="6"/>
+    <w:abstractNumId w:val="9"/>
   </w:num>
   <w:num w:numId="14">
     <w:abstractNumId w:val="3"/>
   </w:num>
   <w:num w:numId="15">
-    <w:abstractNumId w:val="9"/>
+    <w:abstractNumId w:val="12"/>
+  </w:num>
+  <w:num w:numId="16">
+    <w:abstractNumId w:val="7"/>
+  </w:num>
+  <w:num w:numId="17">
+    <w:abstractNumId w:val="8"/>
+  </w:num>
+  <w:num w:numId="18">
+    <w:abstractNumId w:val="6"/>
   </w:num>
 </w:numbering>
 </file>

</xml_diff>

<commit_message>
doc updated with intro and image
</commit_message>
<xml_diff>
--- a/Synthetic_population_documentation.docx
+++ b/Synthetic_population_documentation.docx
@@ -6,31 +6,542 @@
       <w:pPr>
         <w:rPr>
           <w:b/>
-        </w:rPr>
-      </w:pPr>
-      <w:r>
-        <w:rPr>
-          <w:b/>
-        </w:rPr>
-        <w:t>File name: SPENSER_Persons_and_Households_NE_5</w:t>
-      </w:r>
-      <w:r>
-        <w:rPr>
-          <w:b/>
-        </w:rPr>
-        <w:t xml:space="preserve">   </w:t>
-      </w:r>
-      <w:r>
-        <w:rPr>
-          <w:b/>
-        </w:rPr>
-        <w:sym w:font="Wingdings" w:char="F0E0"/>
-      </w:r>
-      <w:r>
-        <w:rPr>
-          <w:b/>
-        </w:rPr>
-        <w:t xml:space="preserve"> SPENSER_notebook_1</w:t>
+          <w:sz w:val="40"/>
+        </w:rPr>
+      </w:pPr>
+      <w:proofErr w:type="spellStart"/>
+      <w:r>
+        <w:rPr>
+          <w:b/>
+          <w:sz w:val="40"/>
+        </w:rPr>
+        <w:t>synthetic_population_dev</w:t>
+      </w:r>
+      <w:proofErr w:type="spellEnd"/>
+    </w:p>
+    <w:p>
+      <w:r>
+        <w:t xml:space="preserve">This repository contains the following </w:t>
+      </w:r>
+      <w:proofErr w:type="spellStart"/>
+      <w:r>
+        <w:t>jupyter</w:t>
+      </w:r>
+      <w:proofErr w:type="spellEnd"/>
+      <w:r>
+        <w:t xml:space="preserve"> notebooks:</w:t>
+      </w:r>
+    </w:p>
+    <w:p>
+      <w:pPr>
+        <w:rPr>
+          <w:b/>
+        </w:rPr>
+      </w:pPr>
+      <w:r>
+        <w:rPr>
+          <w:b/>
+        </w:rPr>
+        <w:t>SPENSER_notebook_1:</w:t>
+      </w:r>
+    </w:p>
+    <w:p>
+      <w:pPr>
+        <w:pStyle w:val="ListParagraph"/>
+        <w:numPr>
+          <w:ilvl w:val="0"/>
+          <w:numId w:val="20"/>
+        </w:numPr>
+      </w:pPr>
+      <w:r>
+        <w:t xml:space="preserve">Merges all persons and households of the study area in two </w:t>
+      </w:r>
+      <w:proofErr w:type="spellStart"/>
+      <w:r>
+        <w:t>dataframes</w:t>
+      </w:r>
+      <w:proofErr w:type="spellEnd"/>
+      <w:r>
+        <w:t xml:space="preserve"> (</w:t>
+      </w:r>
+      <w:proofErr w:type="spellStart"/>
+      <w:r>
+        <w:t>df_persons_NE</w:t>
+      </w:r>
+      <w:proofErr w:type="spellEnd"/>
+      <w:r>
+        <w:t xml:space="preserve"> and </w:t>
+      </w:r>
+      <w:proofErr w:type="spellStart"/>
+      <w:r>
+        <w:t>df_households_NE</w:t>
+      </w:r>
+      <w:proofErr w:type="spellEnd"/>
+      <w:r>
+        <w:t>),</w:t>
+      </w:r>
+      <w:r>
+        <w:t xml:space="preserve"> </w:t>
+      </w:r>
+    </w:p>
+    <w:p>
+      <w:pPr>
+        <w:pStyle w:val="ListParagraph"/>
+        <w:numPr>
+          <w:ilvl w:val="0"/>
+          <w:numId w:val="20"/>
+        </w:numPr>
+      </w:pPr>
+      <w:r>
+        <w:t>Generates a unique primary key for each table (persons (</w:t>
+      </w:r>
+      <w:proofErr w:type="spellStart"/>
+      <w:r>
+        <w:t>PID_AreaMSOA</w:t>
+      </w:r>
+      <w:proofErr w:type="spellEnd"/>
+      <w:r>
+        <w:t>) and households (</w:t>
+      </w:r>
+      <w:proofErr w:type="spellStart"/>
+      <w:r>
+        <w:t>HID_AreaOA</w:t>
+      </w:r>
+      <w:proofErr w:type="spellEnd"/>
+      <w:r>
+        <w:t>))</w:t>
+      </w:r>
+    </w:p>
+    <w:p>
+      <w:pPr>
+        <w:pStyle w:val="ListParagraph"/>
+        <w:numPr>
+          <w:ilvl w:val="0"/>
+          <w:numId w:val="20"/>
+        </w:numPr>
+      </w:pPr>
+      <w:r>
+        <w:t>Removes unnecessary persons (those that were not assigned to any households (HIP = (-1)) and those that are assigned to buildings that are not residential (QS420_CELL = -2) or education (QS420_CELL = 26).</w:t>
+      </w:r>
+    </w:p>
+    <w:p>
+      <w:pPr>
+        <w:pStyle w:val="ListParagraph"/>
+        <w:numPr>
+          <w:ilvl w:val="0"/>
+          <w:numId w:val="20"/>
+        </w:numPr>
+      </w:pPr>
+      <w:r>
+        <w:t>Removes unnecessary households (those buildings that are not residential (QS420_CELL = -2) or education (QS420_CELL = 26).</w:t>
+      </w:r>
+    </w:p>
+    <w:p>
+      <w:pPr>
+        <w:rPr>
+          <w:b/>
+        </w:rPr>
+      </w:pPr>
+      <w:r>
+        <w:rPr>
+          <w:b/>
+        </w:rPr>
+        <w:t>SPENSER_notebook_2:</w:t>
+      </w:r>
+    </w:p>
+    <w:p>
+      <w:r>
+        <w:t>Calculates the following columns:</w:t>
+      </w:r>
+    </w:p>
+    <w:p>
+      <w:pPr>
+        <w:pStyle w:val="ListParagraph"/>
+        <w:numPr>
+          <w:ilvl w:val="0"/>
+          <w:numId w:val="20"/>
+        </w:numPr>
+      </w:pPr>
+      <w:r>
+        <w:t>Total people in household: count the number of persons in each household</w:t>
+      </w:r>
+      <w:r>
+        <w:t xml:space="preserve"> </w:t>
+      </w:r>
+    </w:p>
+    <w:p>
+      <w:pPr>
+        <w:pStyle w:val="ListParagraph"/>
+        <w:numPr>
+          <w:ilvl w:val="0"/>
+          <w:numId w:val="20"/>
+        </w:numPr>
+      </w:pPr>
+      <w:r>
+        <w:t>Total children in household: count the number of children in each household</w:t>
+      </w:r>
+    </w:p>
+    <w:p>
+      <w:pPr>
+        <w:pStyle w:val="ListParagraph"/>
+        <w:numPr>
+          <w:ilvl w:val="0"/>
+          <w:numId w:val="20"/>
+        </w:numPr>
+      </w:pPr>
+      <w:r>
+        <w:t>Same ethnic: check if there are people with the same ethnicity</w:t>
+      </w:r>
+    </w:p>
+    <w:p>
+      <w:pPr>
+        <w:pStyle w:val="ListParagraph"/>
+        <w:numPr>
+          <w:ilvl w:val="0"/>
+          <w:numId w:val="20"/>
+        </w:numPr>
+      </w:pPr>
+      <w:r>
+        <w:t xml:space="preserve">Adult similar age: check if there are people within +- 10 </w:t>
+      </w:r>
+      <w:proofErr w:type="spellStart"/>
+      <w:r>
+        <w:t>years</w:t>
+      </w:r>
+      <w:proofErr w:type="spellEnd"/>
+    </w:p>
+    <w:p>
+      <w:pPr>
+        <w:pStyle w:val="ListParagraph"/>
+        <w:numPr>
+          <w:ilvl w:val="0"/>
+          <w:numId w:val="20"/>
+        </w:numPr>
+      </w:pPr>
+      <w:proofErr w:type="spellStart"/>
+      <w:r>
+        <w:t>Children_dependency</w:t>
+      </w:r>
+      <w:proofErr w:type="spellEnd"/>
+      <w:r>
+        <w:t xml:space="preserve">: Boolean value that tells if a person has a children </w:t>
+      </w:r>
+      <w:proofErr w:type="spellStart"/>
+      <w:r>
+        <w:t>dependency</w:t>
+      </w:r>
+      <w:proofErr w:type="spellEnd"/>
+    </w:p>
+    <w:p>
+      <w:pPr>
+        <w:pStyle w:val="ListParagraph"/>
+        <w:numPr>
+          <w:ilvl w:val="0"/>
+          <w:numId w:val="20"/>
+        </w:numPr>
+      </w:pPr>
+      <w:proofErr w:type="spellStart"/>
+      <w:r>
+        <w:t>Marital_status</w:t>
+      </w:r>
+      <w:proofErr w:type="spellEnd"/>
+      <w:r>
+        <w:t>: classifies each individual in married, couple or single based on their socio-demographic characteristics</w:t>
+      </w:r>
+    </w:p>
+    <w:p>
+      <w:pPr>
+        <w:rPr>
+          <w:b/>
+        </w:rPr>
+      </w:pPr>
+      <w:r>
+        <w:rPr>
+          <w:b/>
+        </w:rPr>
+        <w:t>SPENSER_notebook_3:</w:t>
+      </w:r>
+    </w:p>
+    <w:p>
+      <w:r>
+        <w:t>Calculates the attribute: driving licence (True / False)</w:t>
+      </w:r>
+    </w:p>
+    <w:p/>
+    <w:p>
+      <w:pPr>
+        <w:rPr>
+          <w:b/>
+        </w:rPr>
+      </w:pPr>
+      <w:r>
+        <w:rPr>
+          <w:b/>
+        </w:rPr>
+        <w:t>SPENSER_notebook_4:</w:t>
+      </w:r>
+    </w:p>
+    <w:p>
+      <w:r>
+        <w:t xml:space="preserve">Calculates the attribute: Economic activity (Employed, Unemployed, </w:t>
+      </w:r>
+      <w:proofErr w:type="gramStart"/>
+      <w:r>
+        <w:t>Inactive</w:t>
+      </w:r>
+      <w:proofErr w:type="gramEnd"/>
+      <w:r>
+        <w:t xml:space="preserve">) based on age, gender and OA area. Census 2011 data </w:t>
+      </w:r>
+      <w:proofErr w:type="gramStart"/>
+      <w:r>
+        <w:t>is projected</w:t>
+      </w:r>
+      <w:proofErr w:type="gramEnd"/>
+      <w:r>
+        <w:t xml:space="preserve"> to 2019 using Regional labour market statistics: HI01 Headline indicators for the North East</w:t>
+      </w:r>
+    </w:p>
+    <w:p/>
+    <w:p>
+      <w:pPr>
+        <w:rPr>
+          <w:b/>
+        </w:rPr>
+      </w:pPr>
+      <w:r>
+        <w:rPr>
+          <w:b/>
+        </w:rPr>
+        <w:t>SPENSER_notebook_5:</w:t>
+      </w:r>
+    </w:p>
+    <w:p>
+      <w:r>
+        <w:t xml:space="preserve">Calculates the attribute: Occupation for employed and unemployed people only. This column classifies these people in </w:t>
+      </w:r>
+      <w:proofErr w:type="gramStart"/>
+      <w:r>
+        <w:t>9</w:t>
+      </w:r>
+      <w:proofErr w:type="gramEnd"/>
+      <w:r>
+        <w:t xml:space="preserve"> categories</w:t>
+      </w:r>
+    </w:p>
+    <w:p/>
+    <w:p>
+      <w:pPr>
+        <w:rPr>
+          <w:b/>
+        </w:rPr>
+      </w:pPr>
+      <w:r>
+        <w:rPr>
+          <w:b/>
+        </w:rPr>
+        <w:t>SPENSER_notebook_6:</w:t>
+      </w:r>
+    </w:p>
+    <w:p>
+      <w:r>
+        <w:t xml:space="preserve">Calculates the attribute: Occupation for inactive people only. This column classifies these people in </w:t>
+      </w:r>
+      <w:proofErr w:type="gramStart"/>
+      <w:r>
+        <w:t>5</w:t>
+      </w:r>
+      <w:proofErr w:type="gramEnd"/>
+      <w:r>
+        <w:t xml:space="preserve"> categories: student, looking after family or home, sick, retired and other</w:t>
+      </w:r>
+    </w:p>
+    <w:p/>
+    <w:p>
+      <w:pPr>
+        <w:rPr>
+          <w:b/>
+        </w:rPr>
+      </w:pPr>
+      <w:r>
+        <w:rPr>
+          <w:b/>
+        </w:rPr>
+        <w:lastRenderedPageBreak/>
+        <w:t>SPENSER_notebook_7:</w:t>
+      </w:r>
+    </w:p>
+    <w:p>
+      <w:r>
+        <w:t>Calculates the attribute: Income for employed and unemployed people, based on their sex, age and occupation type</w:t>
+      </w:r>
+    </w:p>
+    <w:p/>
+    <w:p>
+      <w:pPr>
+        <w:rPr>
+          <w:b/>
+        </w:rPr>
+      </w:pPr>
+      <w:r>
+        <w:rPr>
+          <w:b/>
+        </w:rPr>
+        <w:t>SPENSER_notebook_8:</w:t>
+      </w:r>
+    </w:p>
+    <w:p>
+      <w:r>
+        <w:t>Swap income values for employed and unemployed people. This is required because it was observed (outputs from SPENSER_notebook_7) that in general, people aged between 40-49 were earning more than expected, while people between 18-21, 22-29, 30-39, 50-59 and 60+ were earning less than expected</w:t>
+      </w:r>
+    </w:p>
+    <w:p/>
+    <w:p>
+      <w:pPr>
+        <w:rPr>
+          <w:b/>
+        </w:rPr>
+      </w:pPr>
+      <w:r>
+        <w:rPr>
+          <w:b/>
+        </w:rPr>
+        <w:t>SPENSER_notebook_9:</w:t>
+      </w:r>
+    </w:p>
+    <w:p>
+      <w:r>
+        <w:t>Calculates the attribute: Bike access based on data from National Travel Survey.</w:t>
+      </w:r>
+    </w:p>
+    <w:p/>
+    <w:p>
+      <w:pPr>
+        <w:rPr>
+          <w:b/>
+        </w:rPr>
+      </w:pPr>
+      <w:r>
+        <w:rPr>
+          <w:b/>
+        </w:rPr>
+        <w:t>SPENSER_notebook_10:</w:t>
+      </w:r>
+    </w:p>
+    <w:p>
+      <w:r>
+        <w:t>Calculates the attribute: Car access.</w:t>
+      </w:r>
+    </w:p>
+    <w:p/>
+    <w:p/>
+    <w:p/>
+    <w:p>
+      <w:r>
+        <w:t xml:space="preserve">Image that shows the order in which notebooks need to </w:t>
+      </w:r>
+      <w:proofErr w:type="gramStart"/>
+      <w:r>
+        <w:t>be used</w:t>
+      </w:r>
+      <w:proofErr w:type="gramEnd"/>
+      <w:r>
+        <w:t>:</w:t>
+      </w:r>
+    </w:p>
+    <w:p>
+      <w:pPr>
+        <w:rPr>
+          <w:b/>
+        </w:rPr>
+      </w:pPr>
+      <w:r>
+        <w:rPr>
+          <w:b/>
+          <w:noProof/>
+          <w:lang w:eastAsia="en-GB"/>
+        </w:rPr>
+        <w:drawing>
+          <wp:inline distT="0" distB="0" distL="0" distR="0">
+            <wp:extent cx="5731510" cy="3260090"/>
+            <wp:effectExtent l="0" t="0" r="2540" b="0"/>
+            <wp:docPr id="2" name="Picture 2"/>
+            <wp:cNvGraphicFramePr>
+              <a:graphicFrameLocks xmlns:a="http://schemas.openxmlformats.org/drawingml/2006/main" noChangeAspect="1"/>
+            </wp:cNvGraphicFramePr>
+            <a:graphic xmlns:a="http://schemas.openxmlformats.org/drawingml/2006/main">
+              <a:graphicData uri="http://schemas.openxmlformats.org/drawingml/2006/picture">
+                <pic:pic xmlns:pic="http://schemas.openxmlformats.org/drawingml/2006/picture">
+                  <pic:nvPicPr>
+                    <pic:cNvPr id="2" name="Notebooks_connection.PNG"/>
+                    <pic:cNvPicPr/>
+                  </pic:nvPicPr>
+                  <pic:blipFill>
+                    <a:blip r:embed="rId5">
+                      <a:extLst>
+                        <a:ext uri="{28A0092B-C50C-407E-A947-70E740481C1C}">
+                          <a14:useLocalDpi xmlns:a14="http://schemas.microsoft.com/office/drawing/2010/main" val="0"/>
+                        </a:ext>
+                      </a:extLst>
+                    </a:blip>
+                    <a:stretch>
+                      <a:fillRect/>
+                    </a:stretch>
+                  </pic:blipFill>
+                  <pic:spPr>
+                    <a:xfrm>
+                      <a:off x="0" y="0"/>
+                      <a:ext cx="5731510" cy="3260090"/>
+                    </a:xfrm>
+                    <a:prstGeom prst="rect">
+                      <a:avLst/>
+                    </a:prstGeom>
+                  </pic:spPr>
+                </pic:pic>
+              </a:graphicData>
+            </a:graphic>
+          </wp:inline>
+        </w:drawing>
+      </w:r>
+    </w:p>
+    <w:p>
+      <w:pPr>
+        <w:rPr>
+          <w:b/>
+        </w:rPr>
+      </w:pPr>
+    </w:p>
+    <w:p>
+      <w:pPr>
+        <w:rPr>
+          <w:b/>
+        </w:rPr>
+      </w:pPr>
+    </w:p>
+    <w:p>
+      <w:pPr>
+        <w:rPr>
+          <w:b/>
+        </w:rPr>
+      </w:pPr>
+      <w:r>
+        <w:rPr>
+          <w:b/>
+        </w:rPr>
+        <w:br w:type="column"/>
+      </w:r>
+      <w:r>
+        <w:rPr>
+          <w:b/>
+        </w:rPr>
+        <w:lastRenderedPageBreak/>
+        <w:t xml:space="preserve">File name: </w:t>
+      </w:r>
+      <w:r>
+        <w:rPr>
+          <w:b/>
+        </w:rPr>
+        <w:t>SPENSER_notebook_1</w:t>
       </w:r>
     </w:p>
     <w:p>
@@ -356,7 +867,7 @@
       <w:r>
         <w:t xml:space="preserve">MSOA and OA areas from </w:t>
       </w:r>
-      <w:hyperlink r:id="rId5" w:history="1">
+      <w:hyperlink r:id="rId6" w:history="1">
         <w:r>
           <w:rPr>
             <w:rStyle w:val="Hyperlink"/>
@@ -390,7 +901,7 @@
                     <pic:cNvPicPr/>
                   </pic:nvPicPr>
                   <pic:blipFill rotWithShape="1">
-                    <a:blip r:embed="rId6"/>
+                    <a:blip r:embed="rId7"/>
                     <a:srcRect t="2675" r="49279" b="7434"/>
                     <a:stretch/>
                   </pic:blipFill>
@@ -433,31 +944,7 @@
           <w:b/>
         </w:rPr>
         <w:lastRenderedPageBreak/>
-        <w:t xml:space="preserve">File name: </w:t>
-      </w:r>
-      <w:r>
-        <w:rPr>
-          <w:b/>
-        </w:rPr>
-        <w:t>SPENSER_after5_version5good</w:t>
-      </w:r>
-      <w:r>
-        <w:rPr>
-          <w:b/>
-        </w:rPr>
-        <w:t xml:space="preserve">   </w:t>
-      </w:r>
-      <w:r>
-        <w:rPr>
-          <w:b/>
-        </w:rPr>
-        <w:sym w:font="Wingdings" w:char="F0E0"/>
-      </w:r>
-      <w:r>
-        <w:rPr>
-          <w:b/>
-        </w:rPr>
-        <w:t xml:space="preserve"> SPENSER_notebook_</w:t>
+        <w:t>File name: SPENSER_notebook_</w:t>
       </w:r>
       <w:r>
         <w:rPr>
@@ -979,19 +1466,7 @@
           <w:b/>
         </w:rPr>
         <w:lastRenderedPageBreak/>
-        <w:t xml:space="preserve">File name: SPENSER_after5_version5good   </w:t>
-      </w:r>
-      <w:r>
-        <w:rPr>
-          <w:b/>
-        </w:rPr>
-        <w:sym w:font="Wingdings" w:char="F0E0"/>
-      </w:r>
-      <w:r>
-        <w:rPr>
-          <w:b/>
-        </w:rPr>
-        <w:t xml:space="preserve"> SPENSER_notebook_3</w:t>
+        <w:t>File name: SPENSER_notebook_3</w:t>
       </w:r>
     </w:p>
     <w:p>
@@ -1151,7 +1626,7 @@
       <w:r>
         <w:t xml:space="preserve"> (csv file containing the type of rural/urban for each OA area). Data obtained from </w:t>
       </w:r>
-      <w:hyperlink r:id="rId7" w:history="1">
+      <w:hyperlink r:id="rId8" w:history="1">
         <w:r>
           <w:rPr>
             <w:rStyle w:val="Hyperlink"/>
@@ -1193,80 +1668,6 @@
       </w:pPr>
       <w:r>
         <w:t xml:space="preserve">NTS0201 </w:t>
-      </w:r>
-      <w:r>
-        <w:t>(</w:t>
-      </w:r>
-      <w:hyperlink r:id="rId8" w:history="1">
-        <w:r>
-          <w:rPr>
-            <w:rStyle w:val="Hyperlink"/>
-          </w:rPr>
-          <w:t>https://www.gov.uk/government/collections/national-travel-survey-statistics</w:t>
-        </w:r>
-      </w:hyperlink>
-      <w:r>
-        <w:t>)</w:t>
-      </w:r>
-    </w:p>
-    <w:p>
-      <w:pPr>
-        <w:pStyle w:val="ListParagraph"/>
-        <w:numPr>
-          <w:ilvl w:val="1"/>
-          <w:numId w:val="6"/>
-        </w:numPr>
-      </w:pPr>
-      <w:r>
-        <w:t>range values of groups of age</w:t>
-      </w:r>
-    </w:p>
-    <w:p>
-      <w:pPr>
-        <w:pStyle w:val="ListParagraph"/>
-        <w:numPr>
-          <w:ilvl w:val="1"/>
-          <w:numId w:val="6"/>
-        </w:numPr>
-      </w:pPr>
-      <w:r>
-        <w:t>% of men by age that have a driving licence</w:t>
-      </w:r>
-    </w:p>
-    <w:p>
-      <w:pPr>
-        <w:pStyle w:val="ListParagraph"/>
-        <w:numPr>
-          <w:ilvl w:val="1"/>
-          <w:numId w:val="6"/>
-        </w:numPr>
-      </w:pPr>
-      <w:r>
-        <w:t xml:space="preserve">% of </w:t>
-      </w:r>
-      <w:r>
-        <w:t>women</w:t>
-      </w:r>
-      <w:r>
-        <w:t xml:space="preserve"> by age that have a driving licence</w:t>
-      </w:r>
-    </w:p>
-    <w:p>
-      <w:pPr>
-        <w:pStyle w:val="ListParagraph"/>
-        <w:numPr>
-          <w:ilvl w:val="0"/>
-          <w:numId w:val="6"/>
-        </w:numPr>
-      </w:pPr>
-      <w:r>
-        <w:t>NTS9901 for validation</w:t>
-      </w:r>
-      <w:r>
-        <w:t xml:space="preserve"> and data collection</w:t>
-      </w:r>
-      <w:r>
-        <w:t xml:space="preserve"> </w:t>
       </w:r>
       <w:r>
         <w:t>(</w:t>
@@ -1283,6 +1684,80 @@
         <w:t>)</w:t>
       </w:r>
     </w:p>
+    <w:p>
+      <w:pPr>
+        <w:pStyle w:val="ListParagraph"/>
+        <w:numPr>
+          <w:ilvl w:val="1"/>
+          <w:numId w:val="6"/>
+        </w:numPr>
+      </w:pPr>
+      <w:r>
+        <w:t>range values of groups of age</w:t>
+      </w:r>
+    </w:p>
+    <w:p>
+      <w:pPr>
+        <w:pStyle w:val="ListParagraph"/>
+        <w:numPr>
+          <w:ilvl w:val="1"/>
+          <w:numId w:val="6"/>
+        </w:numPr>
+      </w:pPr>
+      <w:r>
+        <w:t>% of men by age that have a driving licence</w:t>
+      </w:r>
+    </w:p>
+    <w:p>
+      <w:pPr>
+        <w:pStyle w:val="ListParagraph"/>
+        <w:numPr>
+          <w:ilvl w:val="1"/>
+          <w:numId w:val="6"/>
+        </w:numPr>
+      </w:pPr>
+      <w:r>
+        <w:t xml:space="preserve">% of </w:t>
+      </w:r>
+      <w:r>
+        <w:t>women</w:t>
+      </w:r>
+      <w:r>
+        <w:t xml:space="preserve"> by age that have a driving licence</w:t>
+      </w:r>
+    </w:p>
+    <w:p>
+      <w:pPr>
+        <w:pStyle w:val="ListParagraph"/>
+        <w:numPr>
+          <w:ilvl w:val="0"/>
+          <w:numId w:val="6"/>
+        </w:numPr>
+      </w:pPr>
+      <w:r>
+        <w:t>NTS9901 for validation</w:t>
+      </w:r>
+      <w:r>
+        <w:t xml:space="preserve"> and data collection</w:t>
+      </w:r>
+      <w:r>
+        <w:t xml:space="preserve"> </w:t>
+      </w:r>
+      <w:r>
+        <w:t>(</w:t>
+      </w:r>
+      <w:hyperlink r:id="rId10" w:history="1">
+        <w:r>
+          <w:rPr>
+            <w:rStyle w:val="Hyperlink"/>
+          </w:rPr>
+          <w:t>https://www.gov.uk/government/collections/national-travel-survey-statistics</w:t>
+        </w:r>
+      </w:hyperlink>
+      <w:r>
+        <w:t>)</w:t>
+      </w:r>
+    </w:p>
     <w:p/>
     <w:p>
       <w:pPr>
@@ -1815,33 +2290,7 @@
           <w:b/>
         </w:rPr>
         <w:lastRenderedPageBreak/>
-        <w:t xml:space="preserve">File name: </w:t>
-      </w:r>
-      <w:proofErr w:type="spellStart"/>
-      <w:r>
-        <w:rPr>
-          <w:b/>
-        </w:rPr>
-        <w:t>SPENSER_EconomicActivity_assignment_grouped_all</w:t>
-      </w:r>
-      <w:proofErr w:type="spellEnd"/>
-      <w:r>
-        <w:rPr>
-          <w:b/>
-        </w:rPr>
-        <w:t xml:space="preserve">   </w:t>
-      </w:r>
-      <w:r>
-        <w:rPr>
-          <w:b/>
-        </w:rPr>
-        <w:sym w:font="Wingdings" w:char="F0E0"/>
-      </w:r>
-      <w:r>
-        <w:rPr>
-          <w:b/>
-        </w:rPr>
-        <w:t xml:space="preserve"> SPENSER_notebook_4</w:t>
+        <w:t>File name: SPENSER_notebook_4</w:t>
       </w:r>
     </w:p>
     <w:p>
@@ -1905,7 +2354,7 @@
       <w:r>
         <w:t xml:space="preserve"> (</w:t>
       </w:r>
-      <w:hyperlink r:id="rId10" w:history="1">
+      <w:hyperlink r:id="rId11" w:history="1">
         <w:r>
           <w:rPr>
             <w:rStyle w:val="Hyperlink"/>
@@ -2017,7 +2466,7 @@
       <w:r>
         <w:t xml:space="preserve"> (</w:t>
       </w:r>
-      <w:hyperlink r:id="rId11" w:history="1">
+      <w:hyperlink r:id="rId12" w:history="1">
         <w:r>
           <w:rPr>
             <w:rStyle w:val="Hyperlink"/>
@@ -2171,7 +2620,7 @@
       <w:r>
         <w:t xml:space="preserve"> (</w:t>
       </w:r>
-      <w:hyperlink r:id="rId12" w:history="1">
+      <w:hyperlink r:id="rId13" w:history="1">
         <w:r>
           <w:rPr>
             <w:rStyle w:val="Hyperlink"/>
@@ -3603,31 +4052,13 @@
         <w:lastRenderedPageBreak/>
         <w:t xml:space="preserve">File name: </w:t>
       </w:r>
-      <w:proofErr w:type="spellStart"/>
-      <w:r>
-        <w:rPr>
-          <w:b/>
-        </w:rPr>
-        <w:t>SPENSER_Occupation_recovered</w:t>
-      </w:r>
-      <w:proofErr w:type="spellEnd"/>
-      <w:r>
-        <w:rPr>
-          <w:b/>
-        </w:rPr>
-        <w:t xml:space="preserve"> </w:t>
-      </w:r>
-      <w:r>
-        <w:rPr>
-          <w:b/>
-        </w:rPr>
-        <w:sym w:font="Wingdings" w:char="F0E0"/>
-      </w:r>
-      <w:r>
-        <w:rPr>
-          <w:b/>
-        </w:rPr>
-        <w:t xml:space="preserve"> SPENSER_notebook_5</w:t>
+      <w:bookmarkStart w:id="0" w:name="_GoBack"/>
+      <w:bookmarkEnd w:id="0"/>
+      <w:r>
+        <w:rPr>
+          <w:b/>
+        </w:rPr>
+        <w:t>SPENSER_notebook_5</w:t>
       </w:r>
     </w:p>
     <w:p>
@@ -3799,7 +4230,7 @@
       <w:r>
         <w:t xml:space="preserve"> (</w:t>
       </w:r>
-      <w:hyperlink r:id="rId13" w:history="1">
+      <w:hyperlink r:id="rId14" w:history="1">
         <w:r>
           <w:rPr>
             <w:rStyle w:val="Hyperlink"/>
@@ -3934,7 +4365,7 @@
       <w:r>
         <w:t xml:space="preserve"> (</w:t>
       </w:r>
-      <w:hyperlink r:id="rId14" w:history="1">
+      <w:hyperlink r:id="rId15" w:history="1">
         <w:r>
           <w:rPr>
             <w:rStyle w:val="Hyperlink"/>
@@ -4878,7 +5309,7 @@
       <w:r>
         <w:t xml:space="preserve"> (</w:t>
       </w:r>
-      <w:hyperlink r:id="rId15" w:history="1">
+      <w:hyperlink r:id="rId16" w:history="1">
         <w:r>
           <w:rPr>
             <w:rStyle w:val="Hyperlink"/>
@@ -5178,7 +5609,7 @@
       <w:r>
         <w:t>(</w:t>
       </w:r>
-      <w:hyperlink r:id="rId16" w:history="1">
+      <w:hyperlink r:id="rId17" w:history="1">
         <w:r>
           <w:rPr>
             <w:rStyle w:val="Hyperlink"/>
@@ -9740,7 +10171,7 @@
         <w:br/>
         <w:t xml:space="preserve">link: </w:t>
       </w:r>
-      <w:hyperlink r:id="rId17" w:history="1">
+      <w:hyperlink r:id="rId18" w:history="1">
         <w:r>
           <w:rPr>
             <w:rStyle w:val="Hyperlink"/>
@@ -9866,13 +10297,7 @@
         </w:numPr>
       </w:pPr>
       <w:r>
-        <w:t xml:space="preserve">Calculates the column: </w:t>
-      </w:r>
-      <w:r>
-        <w:t>Car access</w:t>
-      </w:r>
-      <w:r>
-        <w:t>.</w:t>
+        <w:t>Calculates the column: Car access.</w:t>
       </w:r>
     </w:p>
     <w:p>
@@ -9945,20 +10370,11 @@
       </w:r>
       <w:proofErr w:type="gramStart"/>
       <w:r>
-        <w:t xml:space="preserve">code assign </w:t>
-      </w:r>
-      <w:r>
-        <w:t>car</w:t>
-      </w:r>
-      <w:r>
-        <w:t xml:space="preserve"> access</w:t>
-      </w:r>
-      <w:proofErr w:type="gramEnd"/>
-      <w:r>
-        <w:t xml:space="preserve"> to the population based </w:t>
-      </w:r>
-      <w:r>
-        <w:t xml:space="preserve">two </w:t>
+        <w:t>code assign car access</w:t>
+      </w:r>
+      <w:proofErr w:type="gramEnd"/>
+      <w:r>
+        <w:t xml:space="preserve"> to the population based two </w:t>
       </w:r>
       <w:proofErr w:type="spellStart"/>
       <w:r>
@@ -10018,10 +10434,7 @@
         <w:t>###</w:t>
       </w:r>
     </w:p>
-    <w:p>
-      <w:bookmarkStart w:id="0" w:name="_GoBack"/>
-      <w:bookmarkEnd w:id="0"/>
-    </w:p>
+    <w:p/>
     <w:p/>
     <w:p/>
     <w:p>
@@ -11039,6 +11452,119 @@
     </w:lvl>
   </w:abstractNum>
   <w:abstractNum w:abstractNumId="10" w15:restartNumberingAfterBreak="0">
+    <w:nsid w:val="4A2C4779"/>
+    <w:multiLevelType w:val="hybridMultilevel"/>
+    <w:tmpl w:val="AD46E4E0"/>
+    <w:lvl w:ilvl="0" w:tplc="E91211D6">
+      <w:start w:val="1"/>
+      <w:numFmt w:val="bullet"/>
+      <w:lvlText w:val="-"/>
+      <w:lvlJc w:val="left"/>
+      <w:pPr>
+        <w:ind w:left="720" w:hanging="360"/>
+      </w:pPr>
+      <w:rPr>
+        <w:rFonts w:ascii="Calibri" w:eastAsiaTheme="minorHAnsi" w:hAnsi="Calibri" w:cs="Calibri" w:hint="default"/>
+      </w:rPr>
+    </w:lvl>
+    <w:lvl w:ilvl="1" w:tplc="08090003" w:tentative="1">
+      <w:start w:val="1"/>
+      <w:numFmt w:val="bullet"/>
+      <w:lvlText w:val="o"/>
+      <w:lvlJc w:val="left"/>
+      <w:pPr>
+        <w:ind w:left="1440" w:hanging="360"/>
+      </w:pPr>
+      <w:rPr>
+        <w:rFonts w:ascii="Courier New" w:hAnsi="Courier New" w:cs="Courier New" w:hint="default"/>
+      </w:rPr>
+    </w:lvl>
+    <w:lvl w:ilvl="2" w:tplc="08090005" w:tentative="1">
+      <w:start w:val="1"/>
+      <w:numFmt w:val="bullet"/>
+      <w:lvlText w:val=""/>
+      <w:lvlJc w:val="left"/>
+      <w:pPr>
+        <w:ind w:left="2160" w:hanging="360"/>
+      </w:pPr>
+      <w:rPr>
+        <w:rFonts w:ascii="Wingdings" w:hAnsi="Wingdings" w:hint="default"/>
+      </w:rPr>
+    </w:lvl>
+    <w:lvl w:ilvl="3" w:tplc="08090001" w:tentative="1">
+      <w:start w:val="1"/>
+      <w:numFmt w:val="bullet"/>
+      <w:lvlText w:val=""/>
+      <w:lvlJc w:val="left"/>
+      <w:pPr>
+        <w:ind w:left="2880" w:hanging="360"/>
+      </w:pPr>
+      <w:rPr>
+        <w:rFonts w:ascii="Symbol" w:hAnsi="Symbol" w:hint="default"/>
+      </w:rPr>
+    </w:lvl>
+    <w:lvl w:ilvl="4" w:tplc="08090003" w:tentative="1">
+      <w:start w:val="1"/>
+      <w:numFmt w:val="bullet"/>
+      <w:lvlText w:val="o"/>
+      <w:lvlJc w:val="left"/>
+      <w:pPr>
+        <w:ind w:left="3600" w:hanging="360"/>
+      </w:pPr>
+      <w:rPr>
+        <w:rFonts w:ascii="Courier New" w:hAnsi="Courier New" w:cs="Courier New" w:hint="default"/>
+      </w:rPr>
+    </w:lvl>
+    <w:lvl w:ilvl="5" w:tplc="08090005" w:tentative="1">
+      <w:start w:val="1"/>
+      <w:numFmt w:val="bullet"/>
+      <w:lvlText w:val=""/>
+      <w:lvlJc w:val="left"/>
+      <w:pPr>
+        <w:ind w:left="4320" w:hanging="360"/>
+      </w:pPr>
+      <w:rPr>
+        <w:rFonts w:ascii="Wingdings" w:hAnsi="Wingdings" w:hint="default"/>
+      </w:rPr>
+    </w:lvl>
+    <w:lvl w:ilvl="6" w:tplc="08090001" w:tentative="1">
+      <w:start w:val="1"/>
+      <w:numFmt w:val="bullet"/>
+      <w:lvlText w:val=""/>
+      <w:lvlJc w:val="left"/>
+      <w:pPr>
+        <w:ind w:left="5040" w:hanging="360"/>
+      </w:pPr>
+      <w:rPr>
+        <w:rFonts w:ascii="Symbol" w:hAnsi="Symbol" w:hint="default"/>
+      </w:rPr>
+    </w:lvl>
+    <w:lvl w:ilvl="7" w:tplc="08090003" w:tentative="1">
+      <w:start w:val="1"/>
+      <w:numFmt w:val="bullet"/>
+      <w:lvlText w:val="o"/>
+      <w:lvlJc w:val="left"/>
+      <w:pPr>
+        <w:ind w:left="5760" w:hanging="360"/>
+      </w:pPr>
+      <w:rPr>
+        <w:rFonts w:ascii="Courier New" w:hAnsi="Courier New" w:cs="Courier New" w:hint="default"/>
+      </w:rPr>
+    </w:lvl>
+    <w:lvl w:ilvl="8" w:tplc="08090005" w:tentative="1">
+      <w:start w:val="1"/>
+      <w:numFmt w:val="bullet"/>
+      <w:lvlText w:val=""/>
+      <w:lvlJc w:val="left"/>
+      <w:pPr>
+        <w:ind w:left="6480" w:hanging="360"/>
+      </w:pPr>
+      <w:rPr>
+        <w:rFonts w:ascii="Wingdings" w:hAnsi="Wingdings" w:hint="default"/>
+      </w:rPr>
+    </w:lvl>
+  </w:abstractNum>
+  <w:abstractNum w:abstractNumId="11" w15:restartNumberingAfterBreak="0">
     <w:nsid w:val="4B7D2DB5"/>
     <w:multiLevelType w:val="hybridMultilevel"/>
     <w:tmpl w:val="BEAC673C"/>
@@ -11127,7 +11653,7 @@
       </w:pPr>
     </w:lvl>
   </w:abstractNum>
-  <w:abstractNum w:abstractNumId="11" w15:restartNumberingAfterBreak="0">
+  <w:abstractNum w:abstractNumId="12" w15:restartNumberingAfterBreak="0">
     <w:nsid w:val="4F8E4ABA"/>
     <w:multiLevelType w:val="hybridMultilevel"/>
     <w:tmpl w:val="99C0E486"/>
@@ -11240,7 +11766,7 @@
       </w:rPr>
     </w:lvl>
   </w:abstractNum>
-  <w:abstractNum w:abstractNumId="12" w15:restartNumberingAfterBreak="0">
+  <w:abstractNum w:abstractNumId="13" w15:restartNumberingAfterBreak="0">
     <w:nsid w:val="4FCC7A98"/>
     <w:multiLevelType w:val="hybridMultilevel"/>
     <w:tmpl w:val="CE1A6F92"/>
@@ -11326,7 +11852,7 @@
       </w:pPr>
     </w:lvl>
   </w:abstractNum>
-  <w:abstractNum w:abstractNumId="13" w15:restartNumberingAfterBreak="0">
+  <w:abstractNum w:abstractNumId="14" w15:restartNumberingAfterBreak="0">
     <w:nsid w:val="5CD52863"/>
     <w:multiLevelType w:val="hybridMultilevel"/>
     <w:tmpl w:val="833AB008"/>
@@ -11415,7 +11941,7 @@
       </w:pPr>
     </w:lvl>
   </w:abstractNum>
-  <w:abstractNum w:abstractNumId="14" w15:restartNumberingAfterBreak="0">
+  <w:abstractNum w:abstractNumId="15" w15:restartNumberingAfterBreak="0">
     <w:nsid w:val="5DD92214"/>
     <w:multiLevelType w:val="hybridMultilevel"/>
     <w:tmpl w:val="0B88CBB8"/>
@@ -11504,7 +12030,7 @@
       </w:pPr>
     </w:lvl>
   </w:abstractNum>
-  <w:abstractNum w:abstractNumId="15" w15:restartNumberingAfterBreak="0">
+  <w:abstractNum w:abstractNumId="16" w15:restartNumberingAfterBreak="0">
     <w:nsid w:val="60433B69"/>
     <w:multiLevelType w:val="hybridMultilevel"/>
     <w:tmpl w:val="03CAA186"/>
@@ -11593,7 +12119,7 @@
       </w:pPr>
     </w:lvl>
   </w:abstractNum>
-  <w:abstractNum w:abstractNumId="16" w15:restartNumberingAfterBreak="0">
+  <w:abstractNum w:abstractNumId="17" w15:restartNumberingAfterBreak="0">
     <w:nsid w:val="6EFA2934"/>
     <w:multiLevelType w:val="hybridMultilevel"/>
     <w:tmpl w:val="48AEBA26"/>
@@ -11706,7 +12232,7 @@
       </w:rPr>
     </w:lvl>
   </w:abstractNum>
-  <w:abstractNum w:abstractNumId="17" w15:restartNumberingAfterBreak="0">
+  <w:abstractNum w:abstractNumId="18" w15:restartNumberingAfterBreak="0">
     <w:nsid w:val="73252B7C"/>
     <w:multiLevelType w:val="hybridMultilevel"/>
     <w:tmpl w:val="A140AD80"/>
@@ -11819,7 +12345,7 @@
       </w:rPr>
     </w:lvl>
   </w:abstractNum>
-  <w:abstractNum w:abstractNumId="18" w15:restartNumberingAfterBreak="0">
+  <w:abstractNum w:abstractNumId="19" w15:restartNumberingAfterBreak="0">
     <w:nsid w:val="75784003"/>
     <w:multiLevelType w:val="hybridMultilevel"/>
     <w:tmpl w:val="88E657B4"/>
@@ -11912,10 +12438,10 @@
     <w:abstractNumId w:val="4"/>
   </w:num>
   <w:num w:numId="2">
-    <w:abstractNumId w:val="10"/>
+    <w:abstractNumId w:val="11"/>
   </w:num>
   <w:num w:numId="3">
-    <w:abstractNumId w:val="11"/>
+    <w:abstractNumId w:val="12"/>
   </w:num>
   <w:num w:numId="4">
     <w:abstractNumId w:val="2"/>
@@ -11924,25 +12450,25 @@
     <w:abstractNumId w:val="5"/>
   </w:num>
   <w:num w:numId="6">
-    <w:abstractNumId w:val="14"/>
+    <w:abstractNumId w:val="15"/>
   </w:num>
   <w:num w:numId="7">
     <w:abstractNumId w:val="0"/>
   </w:num>
   <w:num w:numId="8">
-    <w:abstractNumId w:val="13"/>
+    <w:abstractNumId w:val="14"/>
   </w:num>
   <w:num w:numId="9">
     <w:abstractNumId w:val="1"/>
   </w:num>
   <w:num w:numId="10">
-    <w:abstractNumId w:val="16"/>
+    <w:abstractNumId w:val="17"/>
   </w:num>
   <w:num w:numId="11">
-    <w:abstractNumId w:val="17"/>
+    <w:abstractNumId w:val="18"/>
   </w:num>
   <w:num w:numId="12">
-    <w:abstractNumId w:val="18"/>
+    <w:abstractNumId w:val="19"/>
   </w:num>
   <w:num w:numId="13">
     <w:abstractNumId w:val="9"/>
@@ -11951,7 +12477,7 @@
     <w:abstractNumId w:val="3"/>
   </w:num>
   <w:num w:numId="15">
-    <w:abstractNumId w:val="12"/>
+    <w:abstractNumId w:val="13"/>
   </w:num>
   <w:num w:numId="16">
     <w:abstractNumId w:val="7"/>
@@ -11963,7 +12489,10 @@
     <w:abstractNumId w:val="6"/>
   </w:num>
   <w:num w:numId="19">
-    <w:abstractNumId w:val="15"/>
+    <w:abstractNumId w:val="16"/>
+  </w:num>
+  <w:num w:numId="20">
+    <w:abstractNumId w:val="10"/>
   </w:num>
 </w:numbering>
 </file>

</xml_diff>

<commit_message>
notebook 11 added to doc
</commit_message>
<xml_diff>
--- a/Synthetic_population_documentation.docx
+++ b/Synthetic_population_documentation.docx
@@ -78,10 +78,7 @@
       </w:r>
       <w:proofErr w:type="spellEnd"/>
       <w:r>
-        <w:t>),</w:t>
-      </w:r>
-      <w:r>
-        <w:t xml:space="preserve"> </w:t>
+        <w:t xml:space="preserve">), </w:t>
       </w:r>
     </w:p>
     <w:p>
@@ -163,10 +160,7 @@
         </w:numPr>
       </w:pPr>
       <w:r>
-        <w:t>Total people in household: count the number of persons in each household</w:t>
-      </w:r>
-      <w:r>
-        <w:t xml:space="preserve"> </w:t>
+        <w:t xml:space="preserve">Total people in household: count the number of persons in each household </w:t>
       </w:r>
     </w:p>
     <w:p>
@@ -202,13 +196,8 @@
         </w:numPr>
       </w:pPr>
       <w:r>
-        <w:t xml:space="preserve">Adult similar age: check if there are people within +- 10 </w:t>
-      </w:r>
-      <w:proofErr w:type="spellStart"/>
-      <w:r>
-        <w:t>years</w:t>
-      </w:r>
-      <w:proofErr w:type="spellEnd"/>
+        <w:t>Adult similar age: check if there are people within +- 10 years</w:t>
+      </w:r>
     </w:p>
     <w:p>
       <w:pPr>
@@ -224,13 +213,8 @@
       </w:r>
       <w:proofErr w:type="spellEnd"/>
       <w:r>
-        <w:t xml:space="preserve">: Boolean value that tells if a person has a children </w:t>
-      </w:r>
-      <w:proofErr w:type="spellStart"/>
-      <w:r>
-        <w:t>dependency</w:t>
-      </w:r>
-      <w:proofErr w:type="spellEnd"/>
+        <w:t>: Boolean value that tells if a person has a children dependency</w:t>
+      </w:r>
     </w:p>
     <w:p>
       <w:pPr>
@@ -4050,15 +4034,7 @@
           <w:b/>
         </w:rPr>
         <w:lastRenderedPageBreak/>
-        <w:t xml:space="preserve">File name: </w:t>
-      </w:r>
-      <w:bookmarkStart w:id="0" w:name="_GoBack"/>
-      <w:bookmarkEnd w:id="0"/>
-      <w:r>
-        <w:rPr>
-          <w:b/>
-        </w:rPr>
-        <w:t>SPENSER_notebook_5</w:t>
+        <w:t>File name: SPENSER_notebook_5</w:t>
       </w:r>
     </w:p>
     <w:p>
@@ -10434,8 +10410,496 @@
         <w:t>###</w:t>
       </w:r>
     </w:p>
+    <w:p>
+      <w:pPr>
+        <w:rPr>
+          <w:b/>
+        </w:rPr>
+      </w:pPr>
+      <w:r>
+        <w:br w:type="column"/>
+      </w:r>
+      <w:r>
+        <w:rPr>
+          <w:b/>
+        </w:rPr>
+        <w:lastRenderedPageBreak/>
+        <w:t>File name: SPENSER_notebook_</w:t>
+      </w:r>
+      <w:r>
+        <w:rPr>
+          <w:b/>
+        </w:rPr>
+        <w:t>11</w:t>
+      </w:r>
+    </w:p>
+    <w:p>
+      <w:pPr>
+        <w:rPr>
+          <w:b/>
+        </w:rPr>
+      </w:pPr>
+      <w:r>
+        <w:rPr>
+          <w:b/>
+        </w:rPr>
+        <w:t xml:space="preserve">This </w:t>
+      </w:r>
+      <w:proofErr w:type="spellStart"/>
+      <w:r>
+        <w:rPr>
+          <w:b/>
+        </w:rPr>
+        <w:t>Jupyter</w:t>
+      </w:r>
+      <w:proofErr w:type="spellEnd"/>
+      <w:r>
+        <w:rPr>
+          <w:b/>
+        </w:rPr>
+        <w:t xml:space="preserve"> notebook:</w:t>
+      </w:r>
+    </w:p>
+    <w:p>
+      <w:pPr>
+        <w:pStyle w:val="ListParagraph"/>
+        <w:numPr>
+          <w:ilvl w:val="0"/>
+          <w:numId w:val="4"/>
+        </w:numPr>
+      </w:pPr>
+      <w:r>
+        <w:t>Calculates the column: Income, for inactive people (students, retired, sick, looking after home or family, others)</w:t>
+      </w:r>
+    </w:p>
+    <w:p>
+      <w:pPr>
+        <w:rPr>
+          <w:b/>
+        </w:rPr>
+      </w:pPr>
+      <w:r>
+        <w:rPr>
+          <w:b/>
+        </w:rPr>
+        <w:t>Dependencies:</w:t>
+      </w:r>
+    </w:p>
+    <w:p>
+      <w:pPr>
+        <w:pStyle w:val="ListParagraph"/>
+        <w:numPr>
+          <w:ilvl w:val="0"/>
+          <w:numId w:val="21"/>
+        </w:numPr>
+      </w:pPr>
+      <w:r>
+        <w:t>Libraries shown in cell 1</w:t>
+      </w:r>
+    </w:p>
+    <w:p>
+      <w:pPr>
+        <w:pStyle w:val="ListParagraph"/>
+        <w:numPr>
+          <w:ilvl w:val="0"/>
+          <w:numId w:val="21"/>
+        </w:numPr>
+      </w:pPr>
+      <w:r>
+        <w:t>Persons csv files from</w:t>
+      </w:r>
+      <w:r>
+        <w:t xml:space="preserve"> </w:t>
+      </w:r>
+      <w:r>
+        <w:t>SPENSER (spenser_notebook_6)</w:t>
+      </w:r>
+    </w:p>
+    <w:p>
+      <w:pPr>
+        <w:pStyle w:val="ListParagraph"/>
+        <w:numPr>
+          <w:ilvl w:val="0"/>
+          <w:numId w:val="21"/>
+        </w:numPr>
+      </w:pPr>
+      <w:r>
+        <w:t>Pensioners' incomes series: An analysis of trends in pensioner incomes: 1994/95 to 2018/19</w:t>
+      </w:r>
+      <w:r>
+        <w:br/>
+        <w:t xml:space="preserve">Link: </w:t>
+      </w:r>
+      <w:hyperlink r:id="rId19" w:history="1">
+        <w:r>
+          <w:rPr>
+            <w:rStyle w:val="Hyperlink"/>
+          </w:rPr>
+          <w:t>https://www.gov.uk/government/statistics/pensioners-incomes-series-financial-year-2018-to-2019</w:t>
+        </w:r>
+      </w:hyperlink>
+      <w:r>
+        <w:t xml:space="preserve"> </w:t>
+      </w:r>
+    </w:p>
+    <w:p>
+      <w:pPr>
+        <w:pStyle w:val="ListParagraph"/>
+        <w:numPr>
+          <w:ilvl w:val="0"/>
+          <w:numId w:val="21"/>
+        </w:numPr>
+      </w:pPr>
+      <w:r>
+        <w:t>Personal Independence Payment (PIP)</w:t>
+      </w:r>
+      <w:r>
+        <w:t xml:space="preserve">. Link: </w:t>
+      </w:r>
+      <w:hyperlink r:id="rId20" w:history="1">
+        <w:r>
+          <w:rPr>
+            <w:rStyle w:val="Hyperlink"/>
+          </w:rPr>
+          <w:t>https://www.gov.uk/pip</w:t>
+        </w:r>
+      </w:hyperlink>
+      <w:r>
+        <w:t xml:space="preserve"> </w:t>
+      </w:r>
+    </w:p>
+    <w:p>
+      <w:pPr>
+        <w:pStyle w:val="ListParagraph"/>
+        <w:numPr>
+          <w:ilvl w:val="0"/>
+          <w:numId w:val="21"/>
+        </w:numPr>
+      </w:pPr>
+      <w:r>
+        <w:t xml:space="preserve">Universal Credit. Link: </w:t>
+      </w:r>
+      <w:hyperlink r:id="rId21" w:history="1">
+        <w:r>
+          <w:rPr>
+            <w:rStyle w:val="Hyperlink"/>
+          </w:rPr>
+          <w:t>https://www.gov.uk/universal-credit</w:t>
+        </w:r>
+      </w:hyperlink>
+      <w:r>
+        <w:t xml:space="preserve"> </w:t>
+      </w:r>
+    </w:p>
+    <w:p>
+      <w:pPr>
+        <w:pStyle w:val="ListParagraph"/>
+        <w:numPr>
+          <w:ilvl w:val="0"/>
+          <w:numId w:val="21"/>
+        </w:numPr>
+      </w:pPr>
+      <w:r>
+        <w:t>Carers allowance</w:t>
+      </w:r>
+      <w:r>
+        <w:t xml:space="preserve">. Link: </w:t>
+      </w:r>
+      <w:hyperlink r:id="rId22" w:history="1">
+        <w:r>
+          <w:rPr>
+            <w:rStyle w:val="Hyperlink"/>
+          </w:rPr>
+          <w:t>https://www.gov.uk/carers-allowance</w:t>
+        </w:r>
+      </w:hyperlink>
+      <w:r>
+        <w:t xml:space="preserve"> </w:t>
+      </w:r>
+    </w:p>
+    <w:p>
+      <w:pPr>
+        <w:pStyle w:val="ListParagraph"/>
+        <w:numPr>
+          <w:ilvl w:val="0"/>
+          <w:numId w:val="21"/>
+        </w:numPr>
+      </w:pPr>
+      <w:r>
+        <w:t xml:space="preserve">National Living Wage and National Minimum Wage: government response to the Low Pay Commission’s </w:t>
+      </w:r>
+      <w:proofErr w:type="gramStart"/>
+      <w:r>
+        <w:t>Autumn</w:t>
+      </w:r>
+      <w:proofErr w:type="gramEnd"/>
+      <w:r>
+        <w:t xml:space="preserve"> 2019 recommendations. </w:t>
+      </w:r>
+      <w:r>
+        <w:br/>
+        <w:t xml:space="preserve">Link: </w:t>
+      </w:r>
+      <w:hyperlink r:id="rId23" w:history="1">
+        <w:r>
+          <w:rPr>
+            <w:rStyle w:val="Hyperlink"/>
+          </w:rPr>
+          <w:t>https://www.gov.uk/government/publications/national-living-wage-and-national-minimum-wage-government-response-to-the-low-pay-commissions-autumn-2019-recommendations</w:t>
+        </w:r>
+      </w:hyperlink>
+      <w:r>
+        <w:t xml:space="preserve"> </w:t>
+      </w:r>
+    </w:p>
+    <w:p/>
+    <w:p>
+      <w:pPr>
+        <w:rPr>
+          <w:b/>
+        </w:rPr>
+      </w:pPr>
+      <w:r>
+        <w:rPr>
+          <w:b/>
+        </w:rPr>
+        <w:t>Main function. Code explanation:</w:t>
+      </w:r>
+    </w:p>
+    <w:p>
+      <w:r>
+        <w:t>This notebook calculates the income for inactive people (students, retired, sick, looking after home or family, others), based on the socio-demographic characteristics of each individual, using data from the government.</w:t>
+      </w:r>
+    </w:p>
+    <w:p/>
+    <w:p>
+      <w:pPr>
+        <w:rPr>
+          <w:u w:val="single"/>
+        </w:rPr>
+      </w:pPr>
+      <w:r>
+        <w:rPr>
+          <w:u w:val="single"/>
+        </w:rPr>
+        <w:t>Retired:</w:t>
+      </w:r>
+    </w:p>
+    <w:p>
+      <w:r>
+        <w:t xml:space="preserve">Income value for retired people </w:t>
+      </w:r>
+      <w:proofErr w:type="gramStart"/>
+      <w:r>
+        <w:t>is based</w:t>
+      </w:r>
+      <w:proofErr w:type="gramEnd"/>
+      <w:r>
+        <w:t xml:space="preserve"> on data from “</w:t>
+      </w:r>
+      <w:r>
+        <w:t>Pensioners' incomes series: An analysis of trends in pensioner incomes: 1994/95 to 2018/19</w:t>
+      </w:r>
+      <w:r>
+        <w:t xml:space="preserve">”. </w:t>
+      </w:r>
+    </w:p>
+    <w:p>
+      <w:r>
+        <w:t xml:space="preserve">A median income </w:t>
+      </w:r>
+      <w:proofErr w:type="gramStart"/>
+      <w:r>
+        <w:t>is given</w:t>
+      </w:r>
+      <w:proofErr w:type="gramEnd"/>
+      <w:r>
+        <w:t xml:space="preserve"> to each person depending if they are married or couple, male single or female single.</w:t>
+      </w:r>
+    </w:p>
+    <w:p/>
+    <w:p>
+      <w:pPr>
+        <w:rPr>
+          <w:u w:val="single"/>
+        </w:rPr>
+      </w:pPr>
+      <w:r>
+        <w:rPr>
+          <w:u w:val="single"/>
+        </w:rPr>
+        <w:t>Sick:</w:t>
+      </w:r>
+    </w:p>
+    <w:p>
+      <w:r>
+        <w:t>Sick people get an income value based the PIP (</w:t>
+      </w:r>
+      <w:r>
+        <w:t>Personal Independence Payment</w:t>
+      </w:r>
+      <w:r>
+        <w:t>) and Universal Credit. Based on their personal characteristics, they can get the following:</w:t>
+      </w:r>
+    </w:p>
+    <w:p>
+      <w:pPr>
+        <w:pStyle w:val="ListParagraph"/>
+        <w:numPr>
+          <w:ilvl w:val="0"/>
+          <w:numId w:val="4"/>
+        </w:numPr>
+      </w:pPr>
+      <w:r>
+        <w:t xml:space="preserve">PIP daily living </w:t>
+      </w:r>
+    </w:p>
+    <w:p>
+      <w:pPr>
+        <w:pStyle w:val="ListParagraph"/>
+        <w:numPr>
+          <w:ilvl w:val="0"/>
+          <w:numId w:val="4"/>
+        </w:numPr>
+      </w:pPr>
+      <w:r>
+        <w:t xml:space="preserve">PIP mobility </w:t>
+      </w:r>
+    </w:p>
+    <w:p>
+      <w:pPr>
+        <w:pStyle w:val="ListParagraph"/>
+        <w:numPr>
+          <w:ilvl w:val="0"/>
+          <w:numId w:val="4"/>
+        </w:numPr>
+      </w:pPr>
+      <w:r>
+        <w:t>Universal credit standard</w:t>
+      </w:r>
+    </w:p>
+    <w:p>
+      <w:pPr>
+        <w:pStyle w:val="ListParagraph"/>
+        <w:numPr>
+          <w:ilvl w:val="0"/>
+          <w:numId w:val="4"/>
+        </w:numPr>
+      </w:pPr>
+      <w:r>
+        <w:t>Universal credit for children</w:t>
+      </w:r>
+    </w:p>
+    <w:p>
+      <w:pPr>
+        <w:pStyle w:val="ListParagraph"/>
+        <w:numPr>
+          <w:ilvl w:val="0"/>
+          <w:numId w:val="4"/>
+        </w:numPr>
+      </w:pPr>
+      <w:r>
+        <w:t>Universal credit extra disability or health condition.</w:t>
+      </w:r>
+    </w:p>
+    <w:p/>
+    <w:p>
+      <w:pPr>
+        <w:rPr>
+          <w:u w:val="single"/>
+        </w:rPr>
+      </w:pPr>
+      <w:r>
+        <w:rPr>
+          <w:u w:val="single"/>
+        </w:rPr>
+        <w:lastRenderedPageBreak/>
+        <w:t>Looking after home or family:</w:t>
+      </w:r>
+    </w:p>
+    <w:p>
+      <w:r>
+        <w:t xml:space="preserve">Income </w:t>
+      </w:r>
+      <w:proofErr w:type="gramStart"/>
+      <w:r>
+        <w:t>is</w:t>
+      </w:r>
+      <w:r>
+        <w:t xml:space="preserve"> based</w:t>
+      </w:r>
+      <w:proofErr w:type="gramEnd"/>
+      <w:r>
+        <w:t xml:space="preserve"> on the carers allowance</w:t>
+      </w:r>
+      <w:r>
+        <w:t xml:space="preserve"> and the </w:t>
+      </w:r>
+      <w:r>
+        <w:t>Universal Credit</w:t>
+      </w:r>
+    </w:p>
+    <w:p/>
+    <w:p>
+      <w:pPr>
+        <w:rPr>
+          <w:u w:val="single"/>
+        </w:rPr>
+      </w:pPr>
+      <w:r>
+        <w:rPr>
+          <w:u w:val="single"/>
+        </w:rPr>
+        <w:t>Other</w:t>
+      </w:r>
+      <w:r>
+        <w:rPr>
+          <w:u w:val="single"/>
+        </w:rPr>
+        <w:t>:</w:t>
+      </w:r>
+    </w:p>
+    <w:p>
+      <w:r>
+        <w:t xml:space="preserve">Income </w:t>
+      </w:r>
+      <w:proofErr w:type="gramStart"/>
+      <w:r>
+        <w:t>is based</w:t>
+      </w:r>
+      <w:proofErr w:type="gramEnd"/>
+      <w:r>
+        <w:t xml:space="preserve"> on the Universal Credit</w:t>
+      </w:r>
+    </w:p>
+    <w:p/>
+    <w:p>
+      <w:r>
+        <w:rPr>
+          <w:u w:val="single"/>
+        </w:rPr>
+        <w:t>Student</w:t>
+      </w:r>
+      <w:r>
+        <w:t>:</w:t>
+      </w:r>
+    </w:p>
+    <w:p>
+      <w:r>
+        <w:t>Students get their income based on their age and the number of hours worked (random value between 5 and 20 per week).</w:t>
+      </w:r>
+    </w:p>
     <w:p/>
     <w:p/>
+    <w:p>
+      <w:r>
+        <w:t xml:space="preserve">### </w:t>
+      </w:r>
+    </w:p>
+    <w:p>
+      <w:bookmarkStart w:id="0" w:name="_GoBack"/>
+      <w:bookmarkEnd w:id="0"/>
+    </w:p>
     <w:p/>
     <w:p>
       <w:pPr>
@@ -11096,6 +11560,95 @@
     </w:lvl>
   </w:abstractNum>
   <w:abstractNum w:abstractNumId="6" w15:restartNumberingAfterBreak="0">
+    <w:nsid w:val="31DD178E"/>
+    <w:multiLevelType w:val="hybridMultilevel"/>
+    <w:tmpl w:val="754EBC42"/>
+    <w:lvl w:ilvl="0" w:tplc="0809000F">
+      <w:start w:val="1"/>
+      <w:numFmt w:val="decimal"/>
+      <w:lvlText w:val="%1."/>
+      <w:lvlJc w:val="left"/>
+      <w:pPr>
+        <w:ind w:left="720" w:hanging="360"/>
+      </w:pPr>
+      <w:rPr>
+        <w:rFonts w:hint="default"/>
+      </w:rPr>
+    </w:lvl>
+    <w:lvl w:ilvl="1" w:tplc="08090019" w:tentative="1">
+      <w:start w:val="1"/>
+      <w:numFmt w:val="lowerLetter"/>
+      <w:lvlText w:val="%2."/>
+      <w:lvlJc w:val="left"/>
+      <w:pPr>
+        <w:ind w:left="1440" w:hanging="360"/>
+      </w:pPr>
+    </w:lvl>
+    <w:lvl w:ilvl="2" w:tplc="0809001B" w:tentative="1">
+      <w:start w:val="1"/>
+      <w:numFmt w:val="lowerRoman"/>
+      <w:lvlText w:val="%3."/>
+      <w:lvlJc w:val="right"/>
+      <w:pPr>
+        <w:ind w:left="2160" w:hanging="180"/>
+      </w:pPr>
+    </w:lvl>
+    <w:lvl w:ilvl="3" w:tplc="0809000F" w:tentative="1">
+      <w:start w:val="1"/>
+      <w:numFmt w:val="decimal"/>
+      <w:lvlText w:val="%4."/>
+      <w:lvlJc w:val="left"/>
+      <w:pPr>
+        <w:ind w:left="2880" w:hanging="360"/>
+      </w:pPr>
+    </w:lvl>
+    <w:lvl w:ilvl="4" w:tplc="08090019" w:tentative="1">
+      <w:start w:val="1"/>
+      <w:numFmt w:val="lowerLetter"/>
+      <w:lvlText w:val="%5."/>
+      <w:lvlJc w:val="left"/>
+      <w:pPr>
+        <w:ind w:left="3600" w:hanging="360"/>
+      </w:pPr>
+    </w:lvl>
+    <w:lvl w:ilvl="5" w:tplc="0809001B" w:tentative="1">
+      <w:start w:val="1"/>
+      <w:numFmt w:val="lowerRoman"/>
+      <w:lvlText w:val="%6."/>
+      <w:lvlJc w:val="right"/>
+      <w:pPr>
+        <w:ind w:left="4320" w:hanging="180"/>
+      </w:pPr>
+    </w:lvl>
+    <w:lvl w:ilvl="6" w:tplc="0809000F" w:tentative="1">
+      <w:start w:val="1"/>
+      <w:numFmt w:val="decimal"/>
+      <w:lvlText w:val="%7."/>
+      <w:lvlJc w:val="left"/>
+      <w:pPr>
+        <w:ind w:left="5040" w:hanging="360"/>
+      </w:pPr>
+    </w:lvl>
+    <w:lvl w:ilvl="7" w:tplc="08090019" w:tentative="1">
+      <w:start w:val="1"/>
+      <w:numFmt w:val="lowerLetter"/>
+      <w:lvlText w:val="%8."/>
+      <w:lvlJc w:val="left"/>
+      <w:pPr>
+        <w:ind w:left="5760" w:hanging="360"/>
+      </w:pPr>
+    </w:lvl>
+    <w:lvl w:ilvl="8" w:tplc="0809001B" w:tentative="1">
+      <w:start w:val="1"/>
+      <w:numFmt w:val="lowerRoman"/>
+      <w:lvlText w:val="%9."/>
+      <w:lvlJc w:val="right"/>
+      <w:pPr>
+        <w:ind w:left="6480" w:hanging="180"/>
+      </w:pPr>
+    </w:lvl>
+  </w:abstractNum>
+  <w:abstractNum w:abstractNumId="7" w15:restartNumberingAfterBreak="0">
     <w:nsid w:val="3706231B"/>
     <w:multiLevelType w:val="hybridMultilevel"/>
     <w:tmpl w:val="81D68DF8"/>
@@ -11184,7 +11737,7 @@
       </w:pPr>
     </w:lvl>
   </w:abstractNum>
-  <w:abstractNum w:abstractNumId="7" w15:restartNumberingAfterBreak="0">
+  <w:abstractNum w:abstractNumId="8" w15:restartNumberingAfterBreak="0">
     <w:nsid w:val="3B15474A"/>
     <w:multiLevelType w:val="hybridMultilevel"/>
     <w:tmpl w:val="F5CC3A56"/>
@@ -11273,7 +11826,7 @@
       </w:pPr>
     </w:lvl>
   </w:abstractNum>
-  <w:abstractNum w:abstractNumId="8" w15:restartNumberingAfterBreak="0">
+  <w:abstractNum w:abstractNumId="9" w15:restartNumberingAfterBreak="0">
     <w:nsid w:val="3BB01ED5"/>
     <w:multiLevelType w:val="hybridMultilevel"/>
     <w:tmpl w:val="7A4666A6"/>
@@ -11362,7 +11915,7 @@
       </w:pPr>
     </w:lvl>
   </w:abstractNum>
-  <w:abstractNum w:abstractNumId="9" w15:restartNumberingAfterBreak="0">
+  <w:abstractNum w:abstractNumId="10" w15:restartNumberingAfterBreak="0">
     <w:nsid w:val="47CC21AA"/>
     <w:multiLevelType w:val="hybridMultilevel"/>
     <w:tmpl w:val="B7F27890"/>
@@ -11451,7 +12004,7 @@
       </w:pPr>
     </w:lvl>
   </w:abstractNum>
-  <w:abstractNum w:abstractNumId="10" w15:restartNumberingAfterBreak="0">
+  <w:abstractNum w:abstractNumId="11" w15:restartNumberingAfterBreak="0">
     <w:nsid w:val="4A2C4779"/>
     <w:multiLevelType w:val="hybridMultilevel"/>
     <w:tmpl w:val="AD46E4E0"/>
@@ -11564,7 +12117,7 @@
       </w:rPr>
     </w:lvl>
   </w:abstractNum>
-  <w:abstractNum w:abstractNumId="11" w15:restartNumberingAfterBreak="0">
+  <w:abstractNum w:abstractNumId="12" w15:restartNumberingAfterBreak="0">
     <w:nsid w:val="4B7D2DB5"/>
     <w:multiLevelType w:val="hybridMultilevel"/>
     <w:tmpl w:val="BEAC673C"/>
@@ -11653,7 +12206,7 @@
       </w:pPr>
     </w:lvl>
   </w:abstractNum>
-  <w:abstractNum w:abstractNumId="12" w15:restartNumberingAfterBreak="0">
+  <w:abstractNum w:abstractNumId="13" w15:restartNumberingAfterBreak="0">
     <w:nsid w:val="4F8E4ABA"/>
     <w:multiLevelType w:val="hybridMultilevel"/>
     <w:tmpl w:val="99C0E486"/>
@@ -11766,7 +12319,7 @@
       </w:rPr>
     </w:lvl>
   </w:abstractNum>
-  <w:abstractNum w:abstractNumId="13" w15:restartNumberingAfterBreak="0">
+  <w:abstractNum w:abstractNumId="14" w15:restartNumberingAfterBreak="0">
     <w:nsid w:val="4FCC7A98"/>
     <w:multiLevelType w:val="hybridMultilevel"/>
     <w:tmpl w:val="CE1A6F92"/>
@@ -11852,7 +12405,7 @@
       </w:pPr>
     </w:lvl>
   </w:abstractNum>
-  <w:abstractNum w:abstractNumId="14" w15:restartNumberingAfterBreak="0">
+  <w:abstractNum w:abstractNumId="15" w15:restartNumberingAfterBreak="0">
     <w:nsid w:val="5CD52863"/>
     <w:multiLevelType w:val="hybridMultilevel"/>
     <w:tmpl w:val="833AB008"/>
@@ -11941,7 +12494,7 @@
       </w:pPr>
     </w:lvl>
   </w:abstractNum>
-  <w:abstractNum w:abstractNumId="15" w15:restartNumberingAfterBreak="0">
+  <w:abstractNum w:abstractNumId="16" w15:restartNumberingAfterBreak="0">
     <w:nsid w:val="5DD92214"/>
     <w:multiLevelType w:val="hybridMultilevel"/>
     <w:tmpl w:val="0B88CBB8"/>
@@ -12030,7 +12583,7 @@
       </w:pPr>
     </w:lvl>
   </w:abstractNum>
-  <w:abstractNum w:abstractNumId="16" w15:restartNumberingAfterBreak="0">
+  <w:abstractNum w:abstractNumId="17" w15:restartNumberingAfterBreak="0">
     <w:nsid w:val="60433B69"/>
     <w:multiLevelType w:val="hybridMultilevel"/>
     <w:tmpl w:val="03CAA186"/>
@@ -12119,7 +12672,7 @@
       </w:pPr>
     </w:lvl>
   </w:abstractNum>
-  <w:abstractNum w:abstractNumId="17" w15:restartNumberingAfterBreak="0">
+  <w:abstractNum w:abstractNumId="18" w15:restartNumberingAfterBreak="0">
     <w:nsid w:val="6EFA2934"/>
     <w:multiLevelType w:val="hybridMultilevel"/>
     <w:tmpl w:val="48AEBA26"/>
@@ -12232,7 +12785,7 @@
       </w:rPr>
     </w:lvl>
   </w:abstractNum>
-  <w:abstractNum w:abstractNumId="18" w15:restartNumberingAfterBreak="0">
+  <w:abstractNum w:abstractNumId="19" w15:restartNumberingAfterBreak="0">
     <w:nsid w:val="73252B7C"/>
     <w:multiLevelType w:val="hybridMultilevel"/>
     <w:tmpl w:val="A140AD80"/>
@@ -12345,7 +12898,7 @@
       </w:rPr>
     </w:lvl>
   </w:abstractNum>
-  <w:abstractNum w:abstractNumId="19" w15:restartNumberingAfterBreak="0">
+  <w:abstractNum w:abstractNumId="20" w15:restartNumberingAfterBreak="0">
     <w:nsid w:val="75784003"/>
     <w:multiLevelType w:val="hybridMultilevel"/>
     <w:tmpl w:val="88E657B4"/>
@@ -12438,10 +12991,10 @@
     <w:abstractNumId w:val="4"/>
   </w:num>
   <w:num w:numId="2">
-    <w:abstractNumId w:val="11"/>
+    <w:abstractNumId w:val="12"/>
   </w:num>
   <w:num w:numId="3">
-    <w:abstractNumId w:val="12"/>
+    <w:abstractNumId w:val="13"/>
   </w:num>
   <w:num w:numId="4">
     <w:abstractNumId w:val="2"/>
@@ -12450,49 +13003,52 @@
     <w:abstractNumId w:val="5"/>
   </w:num>
   <w:num w:numId="6">
-    <w:abstractNumId w:val="15"/>
+    <w:abstractNumId w:val="16"/>
   </w:num>
   <w:num w:numId="7">
     <w:abstractNumId w:val="0"/>
   </w:num>
   <w:num w:numId="8">
-    <w:abstractNumId w:val="14"/>
+    <w:abstractNumId w:val="15"/>
   </w:num>
   <w:num w:numId="9">
     <w:abstractNumId w:val="1"/>
   </w:num>
   <w:num w:numId="10">
-    <w:abstractNumId w:val="17"/>
+    <w:abstractNumId w:val="18"/>
   </w:num>
   <w:num w:numId="11">
-    <w:abstractNumId w:val="18"/>
+    <w:abstractNumId w:val="19"/>
   </w:num>
   <w:num w:numId="12">
-    <w:abstractNumId w:val="19"/>
+    <w:abstractNumId w:val="20"/>
   </w:num>
   <w:num w:numId="13">
-    <w:abstractNumId w:val="9"/>
+    <w:abstractNumId w:val="10"/>
   </w:num>
   <w:num w:numId="14">
     <w:abstractNumId w:val="3"/>
   </w:num>
   <w:num w:numId="15">
-    <w:abstractNumId w:val="13"/>
+    <w:abstractNumId w:val="14"/>
   </w:num>
   <w:num w:numId="16">
+    <w:abstractNumId w:val="8"/>
+  </w:num>
+  <w:num w:numId="17">
+    <w:abstractNumId w:val="9"/>
+  </w:num>
+  <w:num w:numId="18">
     <w:abstractNumId w:val="7"/>
   </w:num>
-  <w:num w:numId="17">
-    <w:abstractNumId w:val="8"/>
-  </w:num>
-  <w:num w:numId="18">
-    <w:abstractNumId w:val="6"/>
-  </w:num>
   <w:num w:numId="19">
-    <w:abstractNumId w:val="16"/>
+    <w:abstractNumId w:val="17"/>
   </w:num>
   <w:num w:numId="20">
-    <w:abstractNumId w:val="10"/>
+    <w:abstractNumId w:val="11"/>
+  </w:num>
+  <w:num w:numId="21">
+    <w:abstractNumId w:val="6"/>
   </w:num>
 </w:numbering>
 </file>

</xml_diff>

<commit_message>
notebook 12 added to doc
</commit_message>
<xml_diff>
--- a/Synthetic_population_documentation.docx
+++ b/Synthetic_population_documentation.docx
@@ -10833,10 +10833,7 @@
         <w:t xml:space="preserve"> on the carers allowance</w:t>
       </w:r>
       <w:r>
-        <w:t xml:space="preserve"> and the </w:t>
-      </w:r>
-      <w:r>
-        <w:t>Universal Credit</w:t>
+        <w:t xml:space="preserve"> and the Universal Credit</w:t>
       </w:r>
     </w:p>
     <w:p/>
@@ -10896,15 +10893,329 @@
         <w:t xml:space="preserve">### </w:t>
       </w:r>
     </w:p>
-    <w:p>
+    <w:p/>
+    <w:p>
+      <w:pPr>
+        <w:rPr>
+          <w:b/>
+        </w:rPr>
+      </w:pPr>
+      <w:r>
+        <w:br w:type="column"/>
+      </w:r>
+      <w:r>
+        <w:rPr>
+          <w:b/>
+        </w:rPr>
+        <w:lastRenderedPageBreak/>
+        <w:t>File name: SPENSER_notebook_</w:t>
+      </w:r>
+      <w:r>
+        <w:rPr>
+          <w:b/>
+        </w:rPr>
+        <w:t>12</w:t>
+      </w:r>
+    </w:p>
+    <w:p>
+      <w:pPr>
+        <w:rPr>
+          <w:b/>
+        </w:rPr>
+      </w:pPr>
+      <w:r>
+        <w:rPr>
+          <w:b/>
+        </w:rPr>
+        <w:t xml:space="preserve">This </w:t>
+      </w:r>
+      <w:proofErr w:type="spellStart"/>
+      <w:r>
+        <w:rPr>
+          <w:b/>
+        </w:rPr>
+        <w:t>Jupyter</w:t>
+      </w:r>
+      <w:proofErr w:type="spellEnd"/>
+      <w:r>
+        <w:rPr>
+          <w:b/>
+        </w:rPr>
+        <w:t xml:space="preserve"> notebook:</w:t>
+      </w:r>
+    </w:p>
+    <w:p>
+      <w:pPr>
+        <w:pStyle w:val="ListParagraph"/>
+        <w:numPr>
+          <w:ilvl w:val="0"/>
+          <w:numId w:val="4"/>
+        </w:numPr>
+      </w:pPr>
+      <w:r>
+        <w:t xml:space="preserve">Merges all previous generated outputs in one single </w:t>
+      </w:r>
+      <w:proofErr w:type="spellStart"/>
+      <w:r>
+        <w:t>dataframe</w:t>
+      </w:r>
+      <w:proofErr w:type="spellEnd"/>
+    </w:p>
+    <w:p>
+      <w:pPr>
+        <w:rPr>
+          <w:b/>
+        </w:rPr>
+      </w:pPr>
+      <w:r>
+        <w:rPr>
+          <w:b/>
+        </w:rPr>
+        <w:t>Dependencies:</w:t>
+      </w:r>
+    </w:p>
+    <w:p>
+      <w:pPr>
+        <w:pStyle w:val="ListParagraph"/>
+        <w:numPr>
+          <w:ilvl w:val="0"/>
+          <w:numId w:val="22"/>
+        </w:numPr>
+      </w:pPr>
+      <w:r>
+        <w:t>Libraries shown in cell 1</w:t>
+      </w:r>
+    </w:p>
+    <w:p>
+      <w:pPr>
+        <w:pStyle w:val="ListParagraph"/>
+        <w:numPr>
+          <w:ilvl w:val="0"/>
+          <w:numId w:val="22"/>
+        </w:numPr>
+      </w:pPr>
+      <w:r>
+        <w:t>All output csv files from the following notebooks:</w:t>
+      </w:r>
+    </w:p>
+    <w:p>
+      <w:pPr>
+        <w:pStyle w:val="ListParagraph"/>
+        <w:numPr>
+          <w:ilvl w:val="1"/>
+          <w:numId w:val="22"/>
+        </w:numPr>
+      </w:pPr>
+      <w:r>
+        <w:t>SPENSER_notebook_4 (only unemployed people)</w:t>
+      </w:r>
+    </w:p>
+    <w:p>
+      <w:pPr>
+        <w:pStyle w:val="ListParagraph"/>
+        <w:numPr>
+          <w:ilvl w:val="1"/>
+          <w:numId w:val="22"/>
+        </w:numPr>
+      </w:pPr>
+      <w:r>
+        <w:t>SPENSER _notebook_8 (income for employed and unemployed people)</w:t>
+      </w:r>
+    </w:p>
+    <w:p>
+      <w:pPr>
+        <w:pStyle w:val="ListParagraph"/>
+        <w:numPr>
+          <w:ilvl w:val="1"/>
+          <w:numId w:val="22"/>
+        </w:numPr>
+      </w:pPr>
+      <w:r>
+        <w:t>SPENSER_notebook_9 (bike access)</w:t>
+      </w:r>
+    </w:p>
+    <w:p>
+      <w:pPr>
+        <w:pStyle w:val="ListParagraph"/>
+        <w:numPr>
+          <w:ilvl w:val="1"/>
+          <w:numId w:val="22"/>
+        </w:numPr>
+      </w:pPr>
+      <w:r>
+        <w:t>SPENSER_notebook_10 (driving licence and car access)</w:t>
+      </w:r>
+    </w:p>
+    <w:p>
+      <w:pPr>
+        <w:pStyle w:val="ListParagraph"/>
+        <w:numPr>
+          <w:ilvl w:val="1"/>
+          <w:numId w:val="22"/>
+        </w:numPr>
+      </w:pPr>
+      <w:r>
+        <w:t>SPENSER_notebook_11 (income for inactive people)</w:t>
+      </w:r>
+    </w:p>
+    <w:p/>
+    <w:p/>
+    <w:p/>
+    <w:p>
+      <w:pPr>
+        <w:rPr>
+          <w:b/>
+        </w:rPr>
+      </w:pPr>
+      <w:r>
+        <w:rPr>
+          <w:b/>
+        </w:rPr>
+        <w:t>Main function. Code explanation:</w:t>
+      </w:r>
+    </w:p>
+    <w:p>
+      <w:pPr>
+        <w:spacing w:before="240"/>
+      </w:pPr>
+      <w:r>
+        <w:t xml:space="preserve">This code merges all </w:t>
+      </w:r>
+      <w:proofErr w:type="spellStart"/>
+      <w:r>
+        <w:t>dataframes</w:t>
+      </w:r>
+      <w:proofErr w:type="spellEnd"/>
+      <w:r>
+        <w:t xml:space="preserve"> in one. The goal is to have all calculated attributes together in a single </w:t>
+      </w:r>
+      <w:proofErr w:type="spellStart"/>
+      <w:r>
+        <w:t>dataframe</w:t>
+      </w:r>
+      <w:proofErr w:type="spellEnd"/>
+      <w:r>
+        <w:t>.</w:t>
+      </w:r>
+    </w:p>
+    <w:p>
+      <w:pPr>
+        <w:spacing w:before="240"/>
+      </w:pPr>
+      <w:r>
+        <w:t>It starts identifying unemployed people under 16 years old and updating their “economic activity”, “occupation” and “income” values.</w:t>
+      </w:r>
+    </w:p>
+    <w:p>
+      <w:pPr>
+        <w:spacing w:before="240"/>
+      </w:pPr>
+      <w:r>
+        <w:t xml:space="preserve">Then, they </w:t>
+      </w:r>
+      <w:proofErr w:type="gramStart"/>
+      <w:r>
+        <w:t>are concatenated</w:t>
+      </w:r>
+      <w:proofErr w:type="gramEnd"/>
+      <w:r>
+        <w:t xml:space="preserve"> with people with an occupation and those inactive. The result should contain the whole population of the study area.</w:t>
+      </w:r>
+    </w:p>
+    <w:p>
+      <w:pPr>
+        <w:spacing w:before="240"/>
+      </w:pPr>
+      <w:r>
+        <w:t xml:space="preserve">Then, some analyses of the attributes </w:t>
+      </w:r>
+      <w:proofErr w:type="gramStart"/>
+      <w:r>
+        <w:t>are made</w:t>
+      </w:r>
+      <w:proofErr w:type="gramEnd"/>
+      <w:r>
+        <w:t xml:space="preserve"> based on three groups of age (0-15, 16-64, and 65+).</w:t>
+      </w:r>
+    </w:p>
+    <w:p>
+      <w:pPr>
+        <w:spacing w:before="240"/>
+      </w:pPr>
+      <w:proofErr w:type="spellStart"/>
+      <w:r>
+        <w:t>Dataframes</w:t>
+      </w:r>
+      <w:proofErr w:type="spellEnd"/>
+      <w:r>
+        <w:t xml:space="preserve"> related to mobility (car access, driving licence and bike access) are opened.</w:t>
+      </w:r>
+    </w:p>
+    <w:p>
+      <w:pPr>
+        <w:spacing w:before="240"/>
+      </w:pPr>
+      <w:r>
+        <w:t xml:space="preserve">Similar analyses of the mobility attributes </w:t>
+      </w:r>
+      <w:proofErr w:type="gramStart"/>
+      <w:r>
+        <w:t>are made based on three groups of age (0-15, 16-64, and 65+) and merged with the previous dataset that contains all socio-demographic attributes calculated (</w:t>
+      </w:r>
+      <w:proofErr w:type="spellStart"/>
+      <w:r>
+        <w:t>df_persons_NE_sociodemographics_clean</w:t>
+      </w:r>
+      <w:proofErr w:type="spellEnd"/>
+      <w:r>
+        <w:t>)</w:t>
+      </w:r>
+      <w:proofErr w:type="gramEnd"/>
+      <w:r>
+        <w:t>.</w:t>
+      </w:r>
+    </w:p>
+    <w:p>
+      <w:pPr>
+        <w:spacing w:before="240"/>
+      </w:pPr>
       <w:bookmarkStart w:id="0" w:name="_GoBack"/>
       <w:bookmarkEnd w:id="0"/>
-    </w:p>
-    <w:p/>
-    <w:p>
-      <w:pPr>
-        <w:spacing w:before="240"/>
-      </w:pPr>
+      <w:r>
+        <w:t xml:space="preserve">Finally, the relevant columns are kept in a new </w:t>
+      </w:r>
+      <w:proofErr w:type="spellStart"/>
+      <w:r>
+        <w:t>dataframe</w:t>
+      </w:r>
+      <w:proofErr w:type="spellEnd"/>
+      <w:r>
+        <w:t xml:space="preserve"> (</w:t>
+      </w:r>
+      <w:proofErr w:type="spellStart"/>
+      <w:r>
+        <w:t>df_persons_NE_sociodemographics_mobility_clean</w:t>
+      </w:r>
+      <w:proofErr w:type="spellEnd"/>
+      <w:r>
+        <w:t xml:space="preserve">). Columns </w:t>
+      </w:r>
+      <w:proofErr w:type="gramStart"/>
+      <w:r>
+        <w:t>are renamed</w:t>
+      </w:r>
+      <w:proofErr w:type="gramEnd"/>
+      <w:r>
+        <w:t xml:space="preserve"> and the </w:t>
+      </w:r>
+      <w:proofErr w:type="spellStart"/>
+      <w:r>
+        <w:t>dataframe</w:t>
+      </w:r>
+      <w:proofErr w:type="spellEnd"/>
+      <w:r>
+        <w:t xml:space="preserve"> is saved as a CSV file.</w:t>
+      </w:r>
     </w:p>
     <w:sectPr>
       <w:pgSz w:w="11906" w:h="16838"/>
@@ -12584,6 +12895,95 @@
     </w:lvl>
   </w:abstractNum>
   <w:abstractNum w:abstractNumId="17" w15:restartNumberingAfterBreak="0">
+    <w:nsid w:val="5EBF1443"/>
+    <w:multiLevelType w:val="hybridMultilevel"/>
+    <w:tmpl w:val="78B2CCA8"/>
+    <w:lvl w:ilvl="0" w:tplc="0809000F">
+      <w:start w:val="1"/>
+      <w:numFmt w:val="decimal"/>
+      <w:lvlText w:val="%1."/>
+      <w:lvlJc w:val="left"/>
+      <w:pPr>
+        <w:ind w:left="720" w:hanging="360"/>
+      </w:pPr>
+      <w:rPr>
+        <w:rFonts w:hint="default"/>
+      </w:rPr>
+    </w:lvl>
+    <w:lvl w:ilvl="1" w:tplc="08090019">
+      <w:start w:val="1"/>
+      <w:numFmt w:val="lowerLetter"/>
+      <w:lvlText w:val="%2."/>
+      <w:lvlJc w:val="left"/>
+      <w:pPr>
+        <w:ind w:left="1440" w:hanging="360"/>
+      </w:pPr>
+    </w:lvl>
+    <w:lvl w:ilvl="2" w:tplc="0809001B" w:tentative="1">
+      <w:start w:val="1"/>
+      <w:numFmt w:val="lowerRoman"/>
+      <w:lvlText w:val="%3."/>
+      <w:lvlJc w:val="right"/>
+      <w:pPr>
+        <w:ind w:left="2160" w:hanging="180"/>
+      </w:pPr>
+    </w:lvl>
+    <w:lvl w:ilvl="3" w:tplc="0809000F" w:tentative="1">
+      <w:start w:val="1"/>
+      <w:numFmt w:val="decimal"/>
+      <w:lvlText w:val="%4."/>
+      <w:lvlJc w:val="left"/>
+      <w:pPr>
+        <w:ind w:left="2880" w:hanging="360"/>
+      </w:pPr>
+    </w:lvl>
+    <w:lvl w:ilvl="4" w:tplc="08090019" w:tentative="1">
+      <w:start w:val="1"/>
+      <w:numFmt w:val="lowerLetter"/>
+      <w:lvlText w:val="%5."/>
+      <w:lvlJc w:val="left"/>
+      <w:pPr>
+        <w:ind w:left="3600" w:hanging="360"/>
+      </w:pPr>
+    </w:lvl>
+    <w:lvl w:ilvl="5" w:tplc="0809001B" w:tentative="1">
+      <w:start w:val="1"/>
+      <w:numFmt w:val="lowerRoman"/>
+      <w:lvlText w:val="%6."/>
+      <w:lvlJc w:val="right"/>
+      <w:pPr>
+        <w:ind w:left="4320" w:hanging="180"/>
+      </w:pPr>
+    </w:lvl>
+    <w:lvl w:ilvl="6" w:tplc="0809000F" w:tentative="1">
+      <w:start w:val="1"/>
+      <w:numFmt w:val="decimal"/>
+      <w:lvlText w:val="%7."/>
+      <w:lvlJc w:val="left"/>
+      <w:pPr>
+        <w:ind w:left="5040" w:hanging="360"/>
+      </w:pPr>
+    </w:lvl>
+    <w:lvl w:ilvl="7" w:tplc="08090019" w:tentative="1">
+      <w:start w:val="1"/>
+      <w:numFmt w:val="lowerLetter"/>
+      <w:lvlText w:val="%8."/>
+      <w:lvlJc w:val="left"/>
+      <w:pPr>
+        <w:ind w:left="5760" w:hanging="360"/>
+      </w:pPr>
+    </w:lvl>
+    <w:lvl w:ilvl="8" w:tplc="0809001B" w:tentative="1">
+      <w:start w:val="1"/>
+      <w:numFmt w:val="lowerRoman"/>
+      <w:lvlText w:val="%9."/>
+      <w:lvlJc w:val="right"/>
+      <w:pPr>
+        <w:ind w:left="6480" w:hanging="180"/>
+      </w:pPr>
+    </w:lvl>
+  </w:abstractNum>
+  <w:abstractNum w:abstractNumId="18" w15:restartNumberingAfterBreak="0">
     <w:nsid w:val="60433B69"/>
     <w:multiLevelType w:val="hybridMultilevel"/>
     <w:tmpl w:val="03CAA186"/>
@@ -12672,7 +13072,7 @@
       </w:pPr>
     </w:lvl>
   </w:abstractNum>
-  <w:abstractNum w:abstractNumId="18" w15:restartNumberingAfterBreak="0">
+  <w:abstractNum w:abstractNumId="19" w15:restartNumberingAfterBreak="0">
     <w:nsid w:val="6EFA2934"/>
     <w:multiLevelType w:val="hybridMultilevel"/>
     <w:tmpl w:val="48AEBA26"/>
@@ -12785,7 +13185,7 @@
       </w:rPr>
     </w:lvl>
   </w:abstractNum>
-  <w:abstractNum w:abstractNumId="19" w15:restartNumberingAfterBreak="0">
+  <w:abstractNum w:abstractNumId="20" w15:restartNumberingAfterBreak="0">
     <w:nsid w:val="73252B7C"/>
     <w:multiLevelType w:val="hybridMultilevel"/>
     <w:tmpl w:val="A140AD80"/>
@@ -12898,7 +13298,7 @@
       </w:rPr>
     </w:lvl>
   </w:abstractNum>
-  <w:abstractNum w:abstractNumId="20" w15:restartNumberingAfterBreak="0">
+  <w:abstractNum w:abstractNumId="21" w15:restartNumberingAfterBreak="0">
     <w:nsid w:val="75784003"/>
     <w:multiLevelType w:val="hybridMultilevel"/>
     <w:tmpl w:val="88E657B4"/>
@@ -13015,13 +13415,13 @@
     <w:abstractNumId w:val="1"/>
   </w:num>
   <w:num w:numId="10">
-    <w:abstractNumId w:val="18"/>
+    <w:abstractNumId w:val="19"/>
   </w:num>
   <w:num w:numId="11">
-    <w:abstractNumId w:val="19"/>
+    <w:abstractNumId w:val="20"/>
   </w:num>
   <w:num w:numId="12">
-    <w:abstractNumId w:val="20"/>
+    <w:abstractNumId w:val="21"/>
   </w:num>
   <w:num w:numId="13">
     <w:abstractNumId w:val="10"/>
@@ -13042,13 +13442,16 @@
     <w:abstractNumId w:val="7"/>
   </w:num>
   <w:num w:numId="19">
-    <w:abstractNumId w:val="17"/>
+    <w:abstractNumId w:val="18"/>
   </w:num>
   <w:num w:numId="20">
     <w:abstractNumId w:val="11"/>
   </w:num>
   <w:num w:numId="21">
     <w:abstractNumId w:val="6"/>
+  </w:num>
+  <w:num w:numId="22">
+    <w:abstractNumId w:val="17"/>
   </w:num>
 </w:numbering>
 </file>

</xml_diff>